<commit_message>
final documentation (WIP) on retail subscription business modeling
</commit_message>
<xml_diff>
--- a/documentation/Pricing/RetailSubscriptionBusinessModel.docx
+++ b/documentation/Pricing/RetailSubscriptionBusinessModel.docx
@@ -50,7 +50,31 @@
         <w:jc w:val="both"/>
       </w:pPr>
       <w:r>
-        <w:t>Along with these “e” initiatives there are parallel initiatives such as “curbside” are also picking up well. A person can place an order to the third party agency through their mobile app/website, mentioning the name of the retail outlet/mall(s) of choice and, can receive his/her package on the way home by roadside “curbside” outlet. He saves significant time in finding closer parking for his car, spending few hours together in the mall as well as in the billing line every day/week/month and still have control on what is he buying and from where he wishes to buy.</w:t>
+        <w:t>Along with these “e” initiatives there are parallel initiatives such as “</w:t>
+      </w:r>
+      <w:proofErr w:type="spellStart"/>
+      <w:r>
+        <w:t>curbside</w:t>
+      </w:r>
+      <w:proofErr w:type="spellEnd"/>
+      <w:r>
+        <w:t xml:space="preserve">” are also picking up well. A person can place an order to the third party agency through their mobile app/website, mentioning the name of the retail outlet/mall(s) of choice and, can receive his/her package on the way home by </w:t>
+      </w:r>
+      <w:proofErr w:type="gramStart"/>
+      <w:r>
+        <w:t>roadside</w:t>
+      </w:r>
+      <w:proofErr w:type="gramEnd"/>
+      <w:r>
+        <w:t xml:space="preserve"> “</w:t>
+      </w:r>
+      <w:proofErr w:type="spellStart"/>
+      <w:r>
+        <w:t>curbside</w:t>
+      </w:r>
+      <w:proofErr w:type="spellEnd"/>
+      <w:r>
+        <w:t>” outlet. He saves significant time in finding closer parking for his car, spending few hours together in the mall as well as in the billing line every day/week/month and still have control on what is he buying and from where he wishes to buy.</w:t>
       </w:r>
     </w:p>
     <w:p>
@@ -106,6 +130,7 @@
     <w:p>
       <w:pPr>
         <w:pStyle w:val="Heading2"/>
+        <w:jc w:val="both"/>
       </w:pPr>
       <w:r>
         <w:t>Online selling</w:t>
@@ -293,12 +318,16 @@
     <w:p>
       <w:pPr>
         <w:pStyle w:val="Heading2"/>
+        <w:jc w:val="both"/>
       </w:pPr>
       <w:r>
         <w:t>Buying Trends</w:t>
       </w:r>
     </w:p>
     <w:p>
+      <w:pPr>
+        <w:jc w:val="both"/>
+      </w:pPr>
       <w:r>
         <w:t>When we consider patterns in customer buying of their needs, primarily two buying trends emerge out based on their need patterns.</w:t>
       </w:r>
@@ -306,6 +335,7 @@
     <w:p>
       <w:pPr>
         <w:pStyle w:val="Heading3"/>
+        <w:jc w:val="both"/>
       </w:pPr>
       <w:r>
         <w:t>Instantaneous Buying</w:t>
@@ -501,7 +531,15 @@
         <w:jc w:val="both"/>
       </w:pPr>
       <w:r>
-        <w:t xml:space="preserve">Different merchants try different options to circumvent around this problem of variable/unpredictable demand. Some may prefer to manage their own stock of inventory using some statistical analysis of historical demand information. Some try out “Just In Time” strategy where they collaborate with regional/local retailers and fulfil local orders through them. In turn the local retailers pay them commission for awarding business. </w:t>
+        <w:t xml:space="preserve">Different merchants try different options to circumvent around this problem of variable/unpredictable demand. Some may prefer to manage their own stock of inventory using some statistical analysis of historical demand information. Some try out “Just </w:t>
+      </w:r>
+      <w:proofErr w:type="gramStart"/>
+      <w:r>
+        <w:t>In</w:t>
+      </w:r>
+      <w:proofErr w:type="gramEnd"/>
+      <w:r>
+        <w:t xml:space="preserve"> Time” strategy where they collaborate with regional/local retailers and fulfil local orders through them. In turn the local retailers pay them commission for awarding business. </w:t>
       </w:r>
     </w:p>
     <w:p>
@@ -616,7 +654,36 @@
         <w:jc w:val="both"/>
       </w:pPr>
       <w:r>
-        <w:t>If product X has breakeven price (purchase price +costs per unit) of 50 Rs. and MRP as 110 Rs., in order to get profit of 100,000 Rs. On sale of X, at what price it should be sold?</w:t>
+        <w:t xml:space="preserve">If product X has breakeven price (purchase price +costs per unit) of 50 </w:t>
+      </w:r>
+      <w:proofErr w:type="spellStart"/>
+      <w:r>
+        <w:t>Rs</w:t>
+      </w:r>
+      <w:proofErr w:type="spellEnd"/>
+      <w:r>
+        <w:t xml:space="preserve">. and MRP as 110 </w:t>
+      </w:r>
+      <w:proofErr w:type="spellStart"/>
+      <w:proofErr w:type="gramStart"/>
+      <w:r>
+        <w:t>Rs</w:t>
+      </w:r>
+      <w:proofErr w:type="spellEnd"/>
+      <w:r>
+        <w:t>.,</w:t>
+      </w:r>
+      <w:proofErr w:type="gramEnd"/>
+      <w:r>
+        <w:t xml:space="preserve"> in order to get profit of 100,000 </w:t>
+      </w:r>
+      <w:proofErr w:type="spellStart"/>
+      <w:r>
+        <w:t>Rs</w:t>
+      </w:r>
+      <w:proofErr w:type="spellEnd"/>
+      <w:r>
+        <w:t>. On sale of X, at what price it should be sold?</w:t>
       </w:r>
     </w:p>
     <w:p>
@@ -636,31 +703,63 @@
         <w:t>”</w:t>
       </w:r>
       <w:r>
-        <w:t xml:space="preserve"> for product X. If expected demand is 2000 units, then offered price should be 100 Rs. so that.</w:t>
-      </w:r>
-    </w:p>
-    <w:p>
-      <w:pPr>
-        <w:jc w:val="both"/>
-      </w:pPr>
-      <w:r>
-        <w:t>2000*100 – 2000*50 = 2000*50 = 100000 Rs.</w:t>
-      </w:r>
-    </w:p>
-    <w:p>
-      <w:pPr>
-        <w:jc w:val="both"/>
-      </w:pPr>
-      <w:r>
-        <w:t>Whereas if expected demand is 4000 then price should be reduced to 75 Rs.</w:t>
-      </w:r>
-    </w:p>
-    <w:p>
-      <w:pPr>
-        <w:jc w:val="both"/>
-      </w:pPr>
-      <w:r>
-        <w:t>4000*75 – 4000*50=4000*25=100000 Rs.</w:t>
+        <w:t xml:space="preserve"> for product X. If expected demand is 2000 units, then offered price should be 100 </w:t>
+      </w:r>
+      <w:proofErr w:type="spellStart"/>
+      <w:r>
+        <w:t>Rs</w:t>
+      </w:r>
+      <w:proofErr w:type="spellEnd"/>
+      <w:r>
+        <w:t>. so that.</w:t>
+      </w:r>
+    </w:p>
+    <w:p>
+      <w:pPr>
+        <w:jc w:val="both"/>
+      </w:pPr>
+      <w:r>
+        <w:t xml:space="preserve">2000*100 – 2000*50 = 2000*50 = 100000 </w:t>
+      </w:r>
+      <w:proofErr w:type="spellStart"/>
+      <w:r>
+        <w:t>Rs</w:t>
+      </w:r>
+      <w:proofErr w:type="spellEnd"/>
+      <w:r>
+        <w:t>.</w:t>
+      </w:r>
+    </w:p>
+    <w:p>
+      <w:pPr>
+        <w:jc w:val="both"/>
+      </w:pPr>
+      <w:r>
+        <w:t xml:space="preserve">Whereas if expected demand is 4000 then price should be reduced to 75 </w:t>
+      </w:r>
+      <w:proofErr w:type="spellStart"/>
+      <w:r>
+        <w:t>Rs</w:t>
+      </w:r>
+      <w:proofErr w:type="spellEnd"/>
+      <w:r>
+        <w:t>.</w:t>
+      </w:r>
+    </w:p>
+    <w:p>
+      <w:pPr>
+        <w:jc w:val="both"/>
+      </w:pPr>
+      <w:r>
+        <w:t xml:space="preserve">4000*75 – 4000*50=4000*25=100000 </w:t>
+      </w:r>
+      <w:proofErr w:type="spellStart"/>
+      <w:r>
+        <w:t>Rs</w:t>
+      </w:r>
+      <w:proofErr w:type="spellEnd"/>
+      <w:r>
+        <w:t>.</w:t>
       </w:r>
     </w:p>
     <w:p>
@@ -718,9 +817,11 @@
       <w:r>
         <w:t xml:space="preserve"> impact </w:t>
       </w:r>
+      <w:proofErr w:type="gramStart"/>
       <w:r>
         <w:t>it’s</w:t>
       </w:r>
+      <w:proofErr w:type="gramEnd"/>
       <w:r>
         <w:t xml:space="preserve"> demand. Thus substitute price also plays a major role in price determination.</w:t>
       </w:r>
@@ -744,6 +845,7 @@
     <w:p>
       <w:pPr>
         <w:pStyle w:val="Heading3"/>
+        <w:jc w:val="both"/>
       </w:pPr>
       <w:r>
         <w:t>Periodic Buying</w:t>
@@ -773,7 +875,15 @@
         <w:jc w:val="both"/>
       </w:pPr>
       <w:r>
-        <w:t xml:space="preserve">Example: In my family I consume two Miswak toothpastes, one 200 gm Taj Mahal tea pack,3 packs(10 in each) of Huggies diapers for my baby,4 lux soaps, half kg of rice, half kg of lentil, two body sprays,2 bottles of Dove shampoo,1 Kg sugar,…. Etc. </w:t>
+        <w:t xml:space="preserve">Example: In my family I consume two </w:t>
+      </w:r>
+      <w:proofErr w:type="spellStart"/>
+      <w:r>
+        <w:t>Miswak</w:t>
+      </w:r>
+      <w:proofErr w:type="spellEnd"/>
+      <w:r>
+        <w:t xml:space="preserve"> toothpastes, one 200 gm Taj Mahal tea pack,3 packs(10 in each) of Huggies diapers for my baby,4 lux soaps, half kg of rice, half kg of lentil, two body sprays,2 bottles of Dove shampoo,1 Kg sugar,…. Etc. </w:t>
       </w:r>
     </w:p>
     <w:p>
@@ -879,13 +989,22 @@
         <w:jc w:val="both"/>
       </w:pPr>
       <w:r>
-        <w:t xml:space="preserve">Sustainable </w:t>
+        <w:t>Sustained</w:t>
+      </w:r>
+      <w:r>
+        <w:t xml:space="preserve"> </w:t>
       </w:r>
       <w:r>
         <w:t xml:space="preserve">(not just increasing) </w:t>
       </w:r>
       <w:r>
-        <w:t>customer base is the only key to success of sustainable business</w:t>
+        <w:t xml:space="preserve">customer base is the only key to success of </w:t>
+      </w:r>
+      <w:r>
+        <w:t>stable</w:t>
+      </w:r>
+      <w:r>
+        <w:t xml:space="preserve"> business</w:t>
       </w:r>
       <w:r>
         <w:t>, wherever opportunities are present</w:t>
@@ -894,10 +1013,31 @@
         <w:t xml:space="preserve">. </w:t>
       </w:r>
       <w:r>
-        <w:t xml:space="preserve"> As we have seen above in case of periodic buying needs such opportunities to establish longer term relationships with customers are present in significant volume but they are not obvious just because these products are periodically needed by customers with a relatively fixed predictability.</w:t>
-      </w:r>
-      <w:r>
-        <w:t xml:space="preserve"> Merchant need to create avenues and offerings due to which customers will be attracted and then retained for their periodic buying needs.</w:t>
+        <w:t xml:space="preserve"> As we have seen above in case of periodic buying needs such opportunities </w:t>
+      </w:r>
+      <w:r>
+        <w:t>(</w:t>
+      </w:r>
+      <w:r>
+        <w:t>to establish longer term relationships with customers</w:t>
+      </w:r>
+      <w:r>
+        <w:t>)</w:t>
+      </w:r>
+      <w:r>
+        <w:t xml:space="preserve"> are present</w:t>
+      </w:r>
+      <w:r>
+        <w:t>. The opportunities</w:t>
+      </w:r>
+      <w:r>
+        <w:t xml:space="preserve"> are not obvious just because these products are periodically needed by customers with a relatively fixed </w:t>
+      </w:r>
+      <w:r>
+        <w:t>periodicity</w:t>
+      </w:r>
+      <w:r>
+        <w:t>.</w:t>
       </w:r>
       <w:r>
         <w:t xml:space="preserve"> </w:t>
@@ -923,7 +1063,13 @@
         <w:t xml:space="preserve"> to buy from the same merchant </w:t>
       </w:r>
       <w:r>
-        <w:t>he may not commit an assured long lasting relationship with the merchant</w:t>
+        <w:t xml:space="preserve">he may not commit an assured long </w:t>
+      </w:r>
+      <w:r>
+        <w:t xml:space="preserve">term as well as long </w:t>
+      </w:r>
+      <w:r>
+        <w:t>lasting relationship with the merchant</w:t>
       </w:r>
       <w:r>
         <w:t>.</w:t>
@@ -963,19 +1109,25 @@
         <w:jc w:val="both"/>
       </w:pPr>
       <w:r>
-        <w:t xml:space="preserve">The “Subscription” concept tries to bind the expectations of customers to obtain their needs with maximum benefits, with merchants who wish to </w:t>
-      </w:r>
-      <w:r>
-        <w:t xml:space="preserve">gain new customers as well as </w:t>
-      </w:r>
-      <w:r>
-        <w:t xml:space="preserve">retain </w:t>
+        <w:t xml:space="preserve">The “Subscription” concept tries to bind the expectations of customers to obtain their </w:t>
+      </w:r>
+      <w:r>
+        <w:t xml:space="preserve">“periodic” </w:t>
+      </w:r>
+      <w:r>
+        <w:t xml:space="preserve">needs with maximum benefits, with merchants who wish to retain </w:t>
       </w:r>
       <w:r>
         <w:t xml:space="preserve">their </w:t>
       </w:r>
       <w:r>
-        <w:t>existing customer base in order to ensure sustainable business.</w:t>
+        <w:t xml:space="preserve">existing customer base </w:t>
+      </w:r>
+      <w:r>
+        <w:t xml:space="preserve"> for as long duration as possible in addition to gaining new customers </w:t>
+      </w:r>
+      <w:r>
+        <w:t>in order to ensure sustainable business.</w:t>
       </w:r>
     </w:p>
     <w:p>
@@ -1071,7 +1223,13 @@
         <w:jc w:val="both"/>
       </w:pPr>
       <w:r>
-        <w:t xml:space="preserve">The basis and intent of subscription concept is to establish a long term association of customer with a merchant, where he/she agrees to receive a fixed set of selected products repeatedly at desired intervals. </w:t>
+        <w:t xml:space="preserve">The basis and intent of subscription concept </w:t>
+      </w:r>
+      <w:r>
+        <w:t xml:space="preserve">itself </w:t>
+      </w:r>
+      <w:r>
+        <w:t xml:space="preserve">is to establish a long term association of customer with a merchant, where he/she agrees to receive a fixed set of selected products repeatedly at desired intervals. </w:t>
       </w:r>
     </w:p>
     <w:p>
@@ -1127,6 +1285,43 @@
     </w:p>
     <w:p>
       <w:pPr>
+        <w:pStyle w:val="ListParagraph"/>
+        <w:ind w:left="0"/>
+        <w:jc w:val="both"/>
+      </w:pPr>
+      <w:r>
+        <w:t>A subscriber wishes to get into a longer term agreement with a merchant by subscribing to set of products because he/she sees benefits in different forms, in buying more volume of goods as staying associated with same merchant from the same merchant.</w:t>
+      </w:r>
+    </w:p>
+    <w:p>
+      <w:pPr>
+        <w:pStyle w:val="ListParagraph"/>
+        <w:ind w:left="0"/>
+        <w:jc w:val="both"/>
+      </w:pPr>
+      <w:r>
+        <w:t xml:space="preserve"> </w:t>
+      </w:r>
+    </w:p>
+    <w:p>
+      <w:pPr>
+        <w:pStyle w:val="ListParagraph"/>
+        <w:ind w:left="0"/>
+        <w:jc w:val="both"/>
+      </w:pPr>
+      <w:r>
+        <w:t>A successful merchant who enables such longer term agreements with his customers then have stable and predictable business as he almost precisely knows the demand of each of the products being sold and then can focus his efforts on minimizing wastage as well as negotiating better rates from his suppliers.</w:t>
+      </w:r>
+    </w:p>
+    <w:p>
+      <w:pPr>
+        <w:pStyle w:val="ListParagraph"/>
+        <w:ind w:left="0"/>
+        <w:jc w:val="both"/>
+      </w:pPr>
+    </w:p>
+    <w:p>
+      <w:pPr>
         <w:pStyle w:val="Heading2"/>
         <w:jc w:val="both"/>
       </w:pPr>
@@ -1158,15 +1353,34 @@
         <w:t xml:space="preserve">Business is measured in terms of incoming (new) customers, </w:t>
       </w:r>
       <w:r>
-        <w:t>duration of association (subscription)</w:t>
-      </w:r>
-      <w:r>
-        <w:t xml:space="preserve">, </w:t>
-      </w:r>
-      <w:bookmarkStart w:id="1" w:name="_GoBack"/>
-      <w:bookmarkEnd w:id="1"/>
-      <w:r>
-        <w:t>churned customers, their purchase volumes (basket sizes), and thereby overall revenue, gross and net profit.</w:t>
+        <w:t xml:space="preserve">duration of </w:t>
+      </w:r>
+      <w:r>
+        <w:t xml:space="preserve">merchants </w:t>
+      </w:r>
+      <w:r>
+        <w:t>association (subscription)</w:t>
+      </w:r>
+      <w:r>
+        <w:t xml:space="preserve"> with each of them</w:t>
+      </w:r>
+      <w:r>
+        <w:t>,</w:t>
+      </w:r>
+      <w:r>
+        <w:t xml:space="preserve"> rate of</w:t>
+      </w:r>
+      <w:r>
+        <w:t xml:space="preserve"> </w:t>
+      </w:r>
+      <w:r>
+        <w:t>customers</w:t>
+      </w:r>
+      <w:r>
+        <w:t xml:space="preserve"> churning</w:t>
+      </w:r>
+      <w:r>
+        <w:t>, their purchase volumes (basket sizes), and thereby overall revenue, gross and net profit.</w:t>
       </w:r>
     </w:p>
     <w:p>
@@ -1211,7 +1425,16 @@
         <w:jc w:val="both"/>
       </w:pPr>
       <w:r>
-        <w:t>For the same customer subscription repeatedly adds to revenue for the given subscription period.</w:t>
+        <w:t>T</w:t>
+      </w:r>
+      <w:r>
+        <w:t>he same customer subscription repeatedly adds to revenue</w:t>
+      </w:r>
+      <w:r>
+        <w:t>/profit</w:t>
+      </w:r>
+      <w:r>
+        <w:t xml:space="preserve"> for the given subscription period.</w:t>
       </w:r>
     </w:p>
     <w:p>
@@ -1241,6 +1464,7 @@
         <w:jc w:val="both"/>
       </w:pPr>
       <w:r>
+        <w:lastRenderedPageBreak/>
         <w:t>Also if subscribers are changing their product subscriptions multiple times (replacing products, removing products from baskets) during subscription period, it may negatively impact forecasting and management of resources.</w:t>
       </w:r>
     </w:p>
@@ -1258,8 +1482,329 @@
         <w:jc w:val="both"/>
       </w:pPr>
       <w:r>
+        <w:t>Expectations from Subscription Business Model</w:t>
+      </w:r>
+    </w:p>
+    <w:p>
+      <w:pPr>
+        <w:jc w:val="both"/>
+      </w:pPr>
+      <w:r>
+        <w:t xml:space="preserve">Now let’s imagine the kind of benefits that customers will be seeking if they wish to </w:t>
+      </w:r>
+      <w:r>
+        <w:t xml:space="preserve">get into a periodic long term agreement </w:t>
+      </w:r>
+      <w:r>
+        <w:t xml:space="preserve">with </w:t>
+      </w:r>
+      <w:r>
+        <w:t>a</w:t>
+      </w:r>
+      <w:r>
+        <w:t xml:space="preserve"> merchant.</w:t>
+      </w:r>
+    </w:p>
+    <w:p>
+      <w:pPr>
+        <w:pStyle w:val="Heading2"/>
+        <w:jc w:val="both"/>
+      </w:pPr>
+      <w:bookmarkStart w:id="1" w:name="_Toc453669655"/>
+      <w:r>
+        <w:t>Quality</w:t>
+      </w:r>
+      <w:bookmarkEnd w:id="1"/>
+    </w:p>
+    <w:p>
+      <w:pPr>
+        <w:jc w:val="both"/>
+      </w:pPr>
+      <w:r>
+        <w:t>Regardless of nature of business (periodic or instantaneous)</w:t>
+      </w:r>
+      <w:r>
+        <w:t xml:space="preserve"> quality of purchased goods has always been and will always be the first criteria for any customer. In case of branded products this is not needed to be handled by merchants as customers are already associated with some bran</w:t>
+      </w:r>
+      <w:r>
+        <w:t>d</w:t>
+      </w:r>
+      <w:r>
+        <w:t>s or the other. This may be an issue for non-branded products such as fruits and vegetables.</w:t>
+      </w:r>
+    </w:p>
+    <w:p>
+      <w:pPr>
+        <w:jc w:val="both"/>
+      </w:pPr>
+      <w:r>
+        <w:t>So merchant has to ensure that whatever products (branded or no branded) products he/she is offering they should be of good quality. Many new/upcoming products get launched in market with highly competent prices as well as lucrative margins</w:t>
+      </w:r>
+      <w:r>
+        <w:t xml:space="preserve"> for merchants</w:t>
+      </w:r>
+      <w:r>
+        <w:t xml:space="preserve">. Hence merchant </w:t>
+      </w:r>
+      <w:r>
+        <w:t>as well as subscribers may get tempted to offer them/buy them. But these are of inferior quality subscribers will not blame their own choices but will blame them merchant who offers them.</w:t>
+      </w:r>
+      <w:r>
+        <w:t xml:space="preserve">  </w:t>
+      </w:r>
+    </w:p>
+    <w:p>
+      <w:pPr>
+        <w:pStyle w:val="Heading2"/>
+        <w:jc w:val="both"/>
+      </w:pPr>
+      <w:bookmarkStart w:id="2" w:name="_Toc453669656"/>
+      <w:r>
+        <w:t>C</w:t>
+      </w:r>
+      <w:r>
+        <w:t>onvenience</w:t>
+      </w:r>
+      <w:bookmarkEnd w:id="2"/>
+    </w:p>
+    <w:p>
+      <w:pPr>
+        <w:jc w:val="both"/>
+      </w:pPr>
+      <w:r>
+        <w:t>Lot of convenience, by buying things online has been one of the main motivation factors for customers.</w:t>
+      </w:r>
+    </w:p>
+    <w:p>
+      <w:pPr>
+        <w:pStyle w:val="ListParagraph"/>
+        <w:numPr>
+          <w:ilvl w:val="0"/>
+          <w:numId w:val="8"/>
+        </w:numPr>
+        <w:jc w:val="both"/>
+      </w:pPr>
+      <w:r>
+        <w:t>Customers will be happy buying their periodic needs online through a self-intuitive user interface, so that they will save lot of their time going to market for shopping of these items, standing in long billing queues etc.</w:t>
+      </w:r>
+    </w:p>
+    <w:p>
+      <w:pPr>
+        <w:pStyle w:val="ListParagraph"/>
+        <w:numPr>
+          <w:ilvl w:val="0"/>
+          <w:numId w:val="8"/>
+        </w:numPr>
+        <w:jc w:val="both"/>
+      </w:pPr>
+      <w:r>
+        <w:t>Customers will want to get the purchased goods to be delivered at their doorsteps, mostly on precise time. These are periodic needs; so they may not wait for the goods to be delivered later than the day when they need these products.</w:t>
+      </w:r>
+    </w:p>
+    <w:p>
+      <w:pPr>
+        <w:pStyle w:val="ListParagraph"/>
+        <w:numPr>
+          <w:ilvl w:val="0"/>
+          <w:numId w:val="8"/>
+        </w:numPr>
+        <w:jc w:val="both"/>
+      </w:pPr>
+      <w:r>
+        <w:t xml:space="preserve">If customers are buying multiple products form a merchant, they may not need all of them at the same interval as each of their consumption rate may be different. Example: customer may want two toothpastes per month but need toothbrushes to be delivered every four months. </w:t>
+      </w:r>
+    </w:p>
+    <w:p>
+      <w:pPr>
+        <w:pStyle w:val="ListParagraph"/>
+        <w:ind w:left="360"/>
+        <w:jc w:val="both"/>
+      </w:pPr>
+      <w:r>
+        <w:t xml:space="preserve">So they </w:t>
+      </w:r>
+      <w:r>
+        <w:t>will need d</w:t>
+      </w:r>
+      <w:r>
+        <w:t>ifferent items to be delivered to them, closer to their need time.</w:t>
+      </w:r>
+    </w:p>
+    <w:p>
+      <w:pPr>
+        <w:pStyle w:val="Heading2"/>
+        <w:jc w:val="both"/>
+      </w:pPr>
+      <w:bookmarkStart w:id="3" w:name="_Toc453669657"/>
+      <w:r>
+        <w:t>Price Benefits</w:t>
+      </w:r>
+      <w:bookmarkEnd w:id="3"/>
+    </w:p>
+    <w:p>
+      <w:pPr>
+        <w:pStyle w:val="ListParagraph"/>
+        <w:numPr>
+          <w:ilvl w:val="0"/>
+          <w:numId w:val="9"/>
+        </w:numPr>
+        <w:jc w:val="both"/>
+      </w:pPr>
+      <w:r>
+        <w:t xml:space="preserve">For periodical needs such as grocery items or medicines, customers will prefer to </w:t>
+      </w:r>
+      <w:r>
+        <w:t>subscriber for them</w:t>
+      </w:r>
+      <w:r>
+        <w:t xml:space="preserve"> if these are offered at some discounted prices.</w:t>
+      </w:r>
+      <w:r>
+        <w:t xml:space="preserve"> This is how a subscriber will maximize his/her gain as the same item will be shipped to him periodically for longer duration with discounted price.</w:t>
+      </w:r>
+    </w:p>
+    <w:p>
+      <w:pPr>
+        <w:pStyle w:val="ListParagraph"/>
+        <w:numPr>
+          <w:ilvl w:val="0"/>
+          <w:numId w:val="9"/>
+        </w:numPr>
+        <w:jc w:val="both"/>
+      </w:pPr>
+      <w:r>
+        <w:t xml:space="preserve">Customer happiness may ruin away if merchants start charging considerable shipping charges on the delivery packages. In case the shipping charge grows proportional to package size/weight it may further add to customer dissatisfaction. </w:t>
+      </w:r>
+      <w:r>
+        <w:t>The sole purpose of making a subscriber subscribe for more and more items will ruin away if shipping charges increase proportional to package size.</w:t>
+      </w:r>
+      <w:r>
+        <w:t xml:space="preserve"> They may find it more appropriate to buy these items from a nearby mall (although it is less convenient).</w:t>
+      </w:r>
+      <w:r>
+        <w:t>It is for the merchant to manage operating expenses in such as manner their effect should not be visible to the subscribers through some sort of shipping charges.</w:t>
+      </w:r>
+    </w:p>
+    <w:p>
+      <w:pPr>
+        <w:pStyle w:val="ListParagraph"/>
+        <w:numPr>
+          <w:ilvl w:val="0"/>
+          <w:numId w:val="9"/>
+        </w:numPr>
+        <w:jc w:val="both"/>
+      </w:pPr>
+      <w:r>
         <w:lastRenderedPageBreak/>
-        <w:t>Expectations from Subscription Business Model</w:t>
+        <w:t>The most difficult problem to handle in case of subscription model is the product price to charge to a subscriber during whole subscription period. Should subscriber pay the same price for a product throughout subscription contract? If price of a product increases, what will be its impact on existing subscriptions? As far as a subscriber is concerned he/she would not want to see multiple prices for the same product during subscription period. He/she may feel being cheated as some price was offered for a product,</w:t>
+      </w:r>
+      <w:r>
+        <w:t xml:space="preserve"> </w:t>
+      </w:r>
+      <w:r>
+        <w:t>due to which he/she was tempted to subscribe to it and later the price was increased.</w:t>
+      </w:r>
+      <w:r>
+        <w:t xml:space="preserve"> A merchant should have a mechanism to give a feel of stable prices to a subscription, though price of the same product may vary across subscriptions. We will clarify it while detailing out on product pricing categories and pricing mechanisms. </w:t>
+      </w:r>
+    </w:p>
+    <w:p>
+      <w:pPr>
+        <w:pStyle w:val="Heading2"/>
+        <w:jc w:val="both"/>
+      </w:pPr>
+      <w:bookmarkStart w:id="4" w:name="_Toc453669658"/>
+      <w:r>
+        <w:t>Value added benefits</w:t>
+      </w:r>
+      <w:bookmarkEnd w:id="4"/>
+    </w:p>
+    <w:p>
+      <w:pPr>
+        <w:pStyle w:val="ListParagraph"/>
+        <w:numPr>
+          <w:ilvl w:val="0"/>
+          <w:numId w:val="3"/>
+        </w:numPr>
+        <w:ind w:left="360"/>
+        <w:jc w:val="both"/>
+      </w:pPr>
+      <w:r>
+        <w:t xml:space="preserve">Package level benefits: Some segment of customer base perceives different products at lesser prices than their offered (discounted) prices. Such price sensitive customers may compare offered prices of different branded products at different shopping malls/portals and selectively buy their needs from different shopping malls/portals so as to maximize their overall benefit. Also their choice of merchants keep on changing based on who is providing maximum benefits for their needed product at every time. </w:t>
+      </w:r>
+    </w:p>
+    <w:p>
+      <w:pPr>
+        <w:pStyle w:val="ListParagraph"/>
+        <w:ind w:left="360"/>
+        <w:jc w:val="both"/>
+      </w:pPr>
+      <w:r>
+        <w:t>If customers are provided ‘package’ level benefit as an alternative to/in addition to product level benefits, they will be tempted to add more items in their package(because more the package amount more is the benefit),thereby buying all their needs from same merchant. Also the more time they keep buying from the same merchant more will be their savings.</w:t>
+      </w:r>
+    </w:p>
+    <w:p>
+      <w:pPr>
+        <w:pStyle w:val="ListParagraph"/>
+        <w:numPr>
+          <w:ilvl w:val="0"/>
+          <w:numId w:val="3"/>
+        </w:numPr>
+        <w:ind w:left="360"/>
+        <w:jc w:val="both"/>
+      </w:pPr>
+      <w:r>
+        <w:t>More for More: When a customer buys a goods worth ‘X’ amount and other customer buys worth 2X amount, the later should be appraised by passing on some value added benefits, as he/she is contributing more to merchant’s overall revenue and profit.  This is how second customer will get a feeling of added gain and it will add to his satisfaction level.</w:t>
+      </w:r>
+    </w:p>
+    <w:p>
+      <w:pPr>
+        <w:pStyle w:val="Heading2"/>
+        <w:jc w:val="both"/>
+      </w:pPr>
+      <w:bookmarkStart w:id="5" w:name="_Toc453669659"/>
+      <w:bookmarkStart w:id="6" w:name="_GoBack"/>
+      <w:bookmarkEnd w:id="6"/>
+      <w:r>
+        <w:t>Rewards for loyalty</w:t>
+      </w:r>
+      <w:bookmarkEnd w:id="5"/>
+    </w:p>
+    <w:p>
+      <w:pPr>
+        <w:jc w:val="both"/>
+      </w:pPr>
+      <w:r>
+        <w:t>If a customer is periodically buying his needs from the same merchant, is he being rewarded for his long term affiliation with that merchant?</w:t>
+      </w:r>
+    </w:p>
+    <w:p>
+      <w:pPr>
+        <w:jc w:val="both"/>
+      </w:pPr>
+      <w:r>
+        <w:t xml:space="preserve">Looking little deeper in this kind of relationship, a customer is getting into long term agreement with the merchant where he promises to buy certain (perhaps same) set of products periodically for the agreement duration. </w:t>
+      </w:r>
+    </w:p>
+    <w:p>
+      <w:pPr>
+        <w:jc w:val="both"/>
+      </w:pPr>
+      <w:r>
+        <w:t>Customer’s loyalty with a merchant should be rewarded in some form or the other. It can be in the form of additional discounts or cash back schemes or loyalty/reward points etc. Thus this loyalty makes customer win more benefits on top of product level and volume based benefits.</w:t>
+      </w:r>
+    </w:p>
+    <w:p>
+      <w:pPr>
+        <w:jc w:val="both"/>
+      </w:pPr>
+      <w:r>
+        <w:t>Merchant is automatically wining a long term relationship with a customer so he can focus more on winning new customers. Also the business forecasts are more accurate and resources can be planned more precisely as compared to the instantaneous business.  It also increases merchant’s ability to negotiate better with suppliers based on this assured future business.</w:t>
+      </w:r>
+    </w:p>
+    <w:p>
+      <w:r>
+        <w:t>There should be strategies in place which will compute the loyalty units for every customer based on duration of their agreement as well as number of renewals of agreements. They should then be converted in the form of benefits such as redemption points, added discounts, gifts etc.</w:t>
       </w:r>
     </w:p>
     <w:p>
@@ -1268,6 +1813,7 @@
         <w:jc w:val="both"/>
       </w:pPr>
       <w:r>
+        <w:lastRenderedPageBreak/>
         <w:t>Subscription – A Multi-layered Benefits Model</w:t>
       </w:r>
     </w:p>
@@ -1501,6 +2047,92 @@
 <file path=word/numbering.xml><?xml version="1.0" encoding="utf-8"?>
 <w:numbering xmlns:wpc="http://schemas.microsoft.com/office/word/2010/wordprocessingCanvas" xmlns:mc="http://schemas.openxmlformats.org/markup-compatibility/2006" xmlns:o="urn:schemas-microsoft-com:office:office" xmlns:r="http://schemas.openxmlformats.org/officeDocument/2006/relationships" xmlns:m="http://schemas.openxmlformats.org/officeDocument/2006/math" xmlns:v="urn:schemas-microsoft-com:vml" xmlns:wp14="http://schemas.microsoft.com/office/word/2010/wordprocessingDrawing" xmlns:wp="http://schemas.openxmlformats.org/drawingml/2006/wordprocessingDrawing" xmlns:w10="urn:schemas-microsoft-com:office:word" xmlns:w="http://schemas.openxmlformats.org/wordprocessingml/2006/main" xmlns:w14="http://schemas.microsoft.com/office/word/2010/wordml" xmlns:w15="http://schemas.microsoft.com/office/word/2012/wordml" xmlns:wpg="http://schemas.microsoft.com/office/word/2010/wordprocessingGroup" xmlns:wpi="http://schemas.microsoft.com/office/word/2010/wordprocessingInk" xmlns:wne="http://schemas.microsoft.com/office/word/2006/wordml" xmlns:wps="http://schemas.microsoft.com/office/word/2010/wordprocessingShape" mc:Ignorable="w14 w15 wp14">
   <w:abstractNum w:abstractNumId="0" w15:restartNumberingAfterBreak="0">
+    <w:nsid w:val="05473110"/>
+    <w:multiLevelType w:val="multilevel"/>
+    <w:tmpl w:val="0409001F"/>
+    <w:lvl w:ilvl="0">
+      <w:start w:val="1"/>
+      <w:numFmt w:val="decimal"/>
+      <w:lvlText w:val="%1."/>
+      <w:lvlJc w:val="left"/>
+      <w:pPr>
+        <w:ind w:left="360" w:hanging="360"/>
+      </w:pPr>
+    </w:lvl>
+    <w:lvl w:ilvl="1">
+      <w:start w:val="1"/>
+      <w:numFmt w:val="decimal"/>
+      <w:lvlText w:val="%1.%2."/>
+      <w:lvlJc w:val="left"/>
+      <w:pPr>
+        <w:ind w:left="792" w:hanging="432"/>
+      </w:pPr>
+    </w:lvl>
+    <w:lvl w:ilvl="2">
+      <w:start w:val="1"/>
+      <w:numFmt w:val="decimal"/>
+      <w:lvlText w:val="%1.%2.%3."/>
+      <w:lvlJc w:val="left"/>
+      <w:pPr>
+        <w:ind w:left="1213" w:hanging="504"/>
+      </w:pPr>
+    </w:lvl>
+    <w:lvl w:ilvl="3">
+      <w:start w:val="1"/>
+      <w:numFmt w:val="decimal"/>
+      <w:lvlText w:val="%1.%2.%3.%4."/>
+      <w:lvlJc w:val="left"/>
+      <w:pPr>
+        <w:ind w:left="1728" w:hanging="648"/>
+      </w:pPr>
+    </w:lvl>
+    <w:lvl w:ilvl="4">
+      <w:start w:val="1"/>
+      <w:numFmt w:val="decimal"/>
+      <w:lvlText w:val="%1.%2.%3.%4.%5."/>
+      <w:lvlJc w:val="left"/>
+      <w:pPr>
+        <w:ind w:left="2232" w:hanging="792"/>
+      </w:pPr>
+    </w:lvl>
+    <w:lvl w:ilvl="5">
+      <w:start w:val="1"/>
+      <w:numFmt w:val="decimal"/>
+      <w:lvlText w:val="%1.%2.%3.%4.%5.%6."/>
+      <w:lvlJc w:val="left"/>
+      <w:pPr>
+        <w:ind w:left="2736" w:hanging="936"/>
+      </w:pPr>
+    </w:lvl>
+    <w:lvl w:ilvl="6">
+      <w:start w:val="1"/>
+      <w:numFmt w:val="decimal"/>
+      <w:lvlText w:val="%1.%2.%3.%4.%5.%6.%7."/>
+      <w:lvlJc w:val="left"/>
+      <w:pPr>
+        <w:ind w:left="3240" w:hanging="1080"/>
+      </w:pPr>
+    </w:lvl>
+    <w:lvl w:ilvl="7">
+      <w:start w:val="1"/>
+      <w:numFmt w:val="decimal"/>
+      <w:lvlText w:val="%1.%2.%3.%4.%5.%6.%7.%8."/>
+      <w:lvlJc w:val="left"/>
+      <w:pPr>
+        <w:ind w:left="3744" w:hanging="1224"/>
+      </w:pPr>
+    </w:lvl>
+    <w:lvl w:ilvl="8">
+      <w:start w:val="1"/>
+      <w:numFmt w:val="decimal"/>
+      <w:lvlText w:val="%1.%2.%3.%4.%5.%6.%7.%8.%9."/>
+      <w:lvlJc w:val="left"/>
+      <w:pPr>
+        <w:ind w:left="4320" w:hanging="1440"/>
+      </w:pPr>
+    </w:lvl>
+  </w:abstractNum>
+  <w:abstractNum w:abstractNumId="1" w15:restartNumberingAfterBreak="0">
     <w:nsid w:val="16C008F2"/>
     <w:multiLevelType w:val="hybridMultilevel"/>
     <w:tmpl w:val="0B50634A"/>
@@ -1613,7 +2245,7 @@
       </w:rPr>
     </w:lvl>
   </w:abstractNum>
-  <w:abstractNum w:abstractNumId="1" w15:restartNumberingAfterBreak="0">
+  <w:abstractNum w:abstractNumId="2" w15:restartNumberingAfterBreak="0">
     <w:nsid w:val="22443FA7"/>
     <w:multiLevelType w:val="hybridMultilevel"/>
     <w:tmpl w:val="65F60C02"/>
@@ -1726,7 +2358,7 @@
       </w:rPr>
     </w:lvl>
   </w:abstractNum>
-  <w:abstractNum w:abstractNumId="2" w15:restartNumberingAfterBreak="0">
+  <w:abstractNum w:abstractNumId="3" w15:restartNumberingAfterBreak="0">
     <w:nsid w:val="254B6023"/>
     <w:multiLevelType w:val="hybridMultilevel"/>
     <w:tmpl w:val="B8807956"/>
@@ -1839,7 +2471,7 @@
       </w:rPr>
     </w:lvl>
   </w:abstractNum>
-  <w:abstractNum w:abstractNumId="3" w15:restartNumberingAfterBreak="0">
+  <w:abstractNum w:abstractNumId="4" w15:restartNumberingAfterBreak="0">
     <w:nsid w:val="27B74F3A"/>
     <w:multiLevelType w:val="hybridMultilevel"/>
     <w:tmpl w:val="5106C9A4"/>
@@ -1952,7 +2584,120 @@
       </w:rPr>
     </w:lvl>
   </w:abstractNum>
-  <w:abstractNum w:abstractNumId="4" w15:restartNumberingAfterBreak="0">
+  <w:abstractNum w:abstractNumId="5" w15:restartNumberingAfterBreak="0">
+    <w:nsid w:val="35A7121F"/>
+    <w:multiLevelType w:val="hybridMultilevel"/>
+    <w:tmpl w:val="A29E117E"/>
+    <w:lvl w:ilvl="0" w:tplc="04090001">
+      <w:start w:val="1"/>
+      <w:numFmt w:val="bullet"/>
+      <w:lvlText w:val=""/>
+      <w:lvlJc w:val="left"/>
+      <w:pPr>
+        <w:ind w:left="360" w:hanging="360"/>
+      </w:pPr>
+      <w:rPr>
+        <w:rFonts w:ascii="Symbol" w:hAnsi="Symbol" w:hint="default"/>
+      </w:rPr>
+    </w:lvl>
+    <w:lvl w:ilvl="1" w:tplc="04090003" w:tentative="1">
+      <w:start w:val="1"/>
+      <w:numFmt w:val="bullet"/>
+      <w:lvlText w:val="o"/>
+      <w:lvlJc w:val="left"/>
+      <w:pPr>
+        <w:ind w:left="1080" w:hanging="360"/>
+      </w:pPr>
+      <w:rPr>
+        <w:rFonts w:ascii="Courier New" w:hAnsi="Courier New" w:cs="Courier New" w:hint="default"/>
+      </w:rPr>
+    </w:lvl>
+    <w:lvl w:ilvl="2" w:tplc="04090005" w:tentative="1">
+      <w:start w:val="1"/>
+      <w:numFmt w:val="bullet"/>
+      <w:lvlText w:val=""/>
+      <w:lvlJc w:val="left"/>
+      <w:pPr>
+        <w:ind w:left="1800" w:hanging="360"/>
+      </w:pPr>
+      <w:rPr>
+        <w:rFonts w:ascii="Wingdings" w:hAnsi="Wingdings" w:hint="default"/>
+      </w:rPr>
+    </w:lvl>
+    <w:lvl w:ilvl="3" w:tplc="04090001" w:tentative="1">
+      <w:start w:val="1"/>
+      <w:numFmt w:val="bullet"/>
+      <w:lvlText w:val=""/>
+      <w:lvlJc w:val="left"/>
+      <w:pPr>
+        <w:ind w:left="2520" w:hanging="360"/>
+      </w:pPr>
+      <w:rPr>
+        <w:rFonts w:ascii="Symbol" w:hAnsi="Symbol" w:hint="default"/>
+      </w:rPr>
+    </w:lvl>
+    <w:lvl w:ilvl="4" w:tplc="04090003" w:tentative="1">
+      <w:start w:val="1"/>
+      <w:numFmt w:val="bullet"/>
+      <w:lvlText w:val="o"/>
+      <w:lvlJc w:val="left"/>
+      <w:pPr>
+        <w:ind w:left="3240" w:hanging="360"/>
+      </w:pPr>
+      <w:rPr>
+        <w:rFonts w:ascii="Courier New" w:hAnsi="Courier New" w:cs="Courier New" w:hint="default"/>
+      </w:rPr>
+    </w:lvl>
+    <w:lvl w:ilvl="5" w:tplc="04090005" w:tentative="1">
+      <w:start w:val="1"/>
+      <w:numFmt w:val="bullet"/>
+      <w:lvlText w:val=""/>
+      <w:lvlJc w:val="left"/>
+      <w:pPr>
+        <w:ind w:left="3960" w:hanging="360"/>
+      </w:pPr>
+      <w:rPr>
+        <w:rFonts w:ascii="Wingdings" w:hAnsi="Wingdings" w:hint="default"/>
+      </w:rPr>
+    </w:lvl>
+    <w:lvl w:ilvl="6" w:tplc="04090001" w:tentative="1">
+      <w:start w:val="1"/>
+      <w:numFmt w:val="bullet"/>
+      <w:lvlText w:val=""/>
+      <w:lvlJc w:val="left"/>
+      <w:pPr>
+        <w:ind w:left="4680" w:hanging="360"/>
+      </w:pPr>
+      <w:rPr>
+        <w:rFonts w:ascii="Symbol" w:hAnsi="Symbol" w:hint="default"/>
+      </w:rPr>
+    </w:lvl>
+    <w:lvl w:ilvl="7" w:tplc="04090003" w:tentative="1">
+      <w:start w:val="1"/>
+      <w:numFmt w:val="bullet"/>
+      <w:lvlText w:val="o"/>
+      <w:lvlJc w:val="left"/>
+      <w:pPr>
+        <w:ind w:left="5400" w:hanging="360"/>
+      </w:pPr>
+      <w:rPr>
+        <w:rFonts w:ascii="Courier New" w:hAnsi="Courier New" w:cs="Courier New" w:hint="default"/>
+      </w:rPr>
+    </w:lvl>
+    <w:lvl w:ilvl="8" w:tplc="04090005" w:tentative="1">
+      <w:start w:val="1"/>
+      <w:numFmt w:val="bullet"/>
+      <w:lvlText w:val=""/>
+      <w:lvlJc w:val="left"/>
+      <w:pPr>
+        <w:ind w:left="6120" w:hanging="360"/>
+      </w:pPr>
+      <w:rPr>
+        <w:rFonts w:ascii="Wingdings" w:hAnsi="Wingdings" w:hint="default"/>
+      </w:rPr>
+    </w:lvl>
+  </w:abstractNum>
+  <w:abstractNum w:abstractNumId="6" w15:restartNumberingAfterBreak="0">
     <w:nsid w:val="50F176F7"/>
     <w:multiLevelType w:val="multilevel"/>
     <w:tmpl w:val="C2C22B66"/>
@@ -2038,7 +2783,7 @@
       </w:pPr>
     </w:lvl>
   </w:abstractNum>
-  <w:abstractNum w:abstractNumId="5" w15:restartNumberingAfterBreak="0">
+  <w:abstractNum w:abstractNumId="7" w15:restartNumberingAfterBreak="0">
     <w:nsid w:val="6D007677"/>
     <w:multiLevelType w:val="hybridMultilevel"/>
     <w:tmpl w:val="2D7C5C34"/>
@@ -2151,23 +2896,145 @@
       </w:rPr>
     </w:lvl>
   </w:abstractNum>
+  <w:abstractNum w:abstractNumId="8" w15:restartNumberingAfterBreak="0">
+    <w:nsid w:val="72057A8E"/>
+    <w:multiLevelType w:val="hybridMultilevel"/>
+    <w:tmpl w:val="BBE0F3D8"/>
+    <w:lvl w:ilvl="0" w:tplc="04090001">
+      <w:start w:val="1"/>
+      <w:numFmt w:val="bullet"/>
+      <w:lvlText w:val=""/>
+      <w:lvlJc w:val="left"/>
+      <w:pPr>
+        <w:ind w:left="360" w:hanging="360"/>
+      </w:pPr>
+      <w:rPr>
+        <w:rFonts w:ascii="Symbol" w:hAnsi="Symbol" w:hint="default"/>
+      </w:rPr>
+    </w:lvl>
+    <w:lvl w:ilvl="1" w:tplc="04090003" w:tentative="1">
+      <w:start w:val="1"/>
+      <w:numFmt w:val="bullet"/>
+      <w:lvlText w:val="o"/>
+      <w:lvlJc w:val="left"/>
+      <w:pPr>
+        <w:ind w:left="1080" w:hanging="360"/>
+      </w:pPr>
+      <w:rPr>
+        <w:rFonts w:ascii="Courier New" w:hAnsi="Courier New" w:cs="Courier New" w:hint="default"/>
+      </w:rPr>
+    </w:lvl>
+    <w:lvl w:ilvl="2" w:tplc="04090005" w:tentative="1">
+      <w:start w:val="1"/>
+      <w:numFmt w:val="bullet"/>
+      <w:lvlText w:val=""/>
+      <w:lvlJc w:val="left"/>
+      <w:pPr>
+        <w:ind w:left="1800" w:hanging="360"/>
+      </w:pPr>
+      <w:rPr>
+        <w:rFonts w:ascii="Wingdings" w:hAnsi="Wingdings" w:hint="default"/>
+      </w:rPr>
+    </w:lvl>
+    <w:lvl w:ilvl="3" w:tplc="04090001" w:tentative="1">
+      <w:start w:val="1"/>
+      <w:numFmt w:val="bullet"/>
+      <w:lvlText w:val=""/>
+      <w:lvlJc w:val="left"/>
+      <w:pPr>
+        <w:ind w:left="2520" w:hanging="360"/>
+      </w:pPr>
+      <w:rPr>
+        <w:rFonts w:ascii="Symbol" w:hAnsi="Symbol" w:hint="default"/>
+      </w:rPr>
+    </w:lvl>
+    <w:lvl w:ilvl="4" w:tplc="04090003" w:tentative="1">
+      <w:start w:val="1"/>
+      <w:numFmt w:val="bullet"/>
+      <w:lvlText w:val="o"/>
+      <w:lvlJc w:val="left"/>
+      <w:pPr>
+        <w:ind w:left="3240" w:hanging="360"/>
+      </w:pPr>
+      <w:rPr>
+        <w:rFonts w:ascii="Courier New" w:hAnsi="Courier New" w:cs="Courier New" w:hint="default"/>
+      </w:rPr>
+    </w:lvl>
+    <w:lvl w:ilvl="5" w:tplc="04090005" w:tentative="1">
+      <w:start w:val="1"/>
+      <w:numFmt w:val="bullet"/>
+      <w:lvlText w:val=""/>
+      <w:lvlJc w:val="left"/>
+      <w:pPr>
+        <w:ind w:left="3960" w:hanging="360"/>
+      </w:pPr>
+      <w:rPr>
+        <w:rFonts w:ascii="Wingdings" w:hAnsi="Wingdings" w:hint="default"/>
+      </w:rPr>
+    </w:lvl>
+    <w:lvl w:ilvl="6" w:tplc="04090001" w:tentative="1">
+      <w:start w:val="1"/>
+      <w:numFmt w:val="bullet"/>
+      <w:lvlText w:val=""/>
+      <w:lvlJc w:val="left"/>
+      <w:pPr>
+        <w:ind w:left="4680" w:hanging="360"/>
+      </w:pPr>
+      <w:rPr>
+        <w:rFonts w:ascii="Symbol" w:hAnsi="Symbol" w:hint="default"/>
+      </w:rPr>
+    </w:lvl>
+    <w:lvl w:ilvl="7" w:tplc="04090003" w:tentative="1">
+      <w:start w:val="1"/>
+      <w:numFmt w:val="bullet"/>
+      <w:lvlText w:val="o"/>
+      <w:lvlJc w:val="left"/>
+      <w:pPr>
+        <w:ind w:left="5400" w:hanging="360"/>
+      </w:pPr>
+      <w:rPr>
+        <w:rFonts w:ascii="Courier New" w:hAnsi="Courier New" w:cs="Courier New" w:hint="default"/>
+      </w:rPr>
+    </w:lvl>
+    <w:lvl w:ilvl="8" w:tplc="04090005" w:tentative="1">
+      <w:start w:val="1"/>
+      <w:numFmt w:val="bullet"/>
+      <w:lvlText w:val=""/>
+      <w:lvlJc w:val="left"/>
+      <w:pPr>
+        <w:ind w:left="6120" w:hanging="360"/>
+      </w:pPr>
+      <w:rPr>
+        <w:rFonts w:ascii="Wingdings" w:hAnsi="Wingdings" w:hint="default"/>
+      </w:rPr>
+    </w:lvl>
+  </w:abstractNum>
   <w:num w:numId="1">
+    <w:abstractNumId w:val="4"/>
+  </w:num>
+  <w:num w:numId="2">
+    <w:abstractNumId w:val="7"/>
+  </w:num>
+  <w:num w:numId="3">
+    <w:abstractNumId w:val="1"/>
+  </w:num>
+  <w:num w:numId="4">
+    <w:abstractNumId w:val="6"/>
+  </w:num>
+  <w:num w:numId="5">
     <w:abstractNumId w:val="3"/>
   </w:num>
-  <w:num w:numId="2">
+  <w:num w:numId="6">
+    <w:abstractNumId w:val="2"/>
+  </w:num>
+  <w:num w:numId="7">
+    <w:abstractNumId w:val="0"/>
+  </w:num>
+  <w:num w:numId="8">
     <w:abstractNumId w:val="5"/>
   </w:num>
-  <w:num w:numId="3">
-    <w:abstractNumId w:val="0"/>
-  </w:num>
-  <w:num w:numId="4">
-    <w:abstractNumId w:val="4"/>
-  </w:num>
-  <w:num w:numId="5">
-    <w:abstractNumId w:val="2"/>
-  </w:num>
-  <w:num w:numId="6">
-    <w:abstractNumId w:val="1"/>
+  <w:num w:numId="9">
+    <w:abstractNumId w:val="8"/>
   </w:num>
 </w:numbering>
 </file>

</xml_diff>

<commit_message>
Answering questions in requirements document
</commit_message>
<xml_diff>
--- a/documentation/Pricing/RetailSubscriptionBusinessModel.docx
+++ b/documentation/Pricing/RetailSubscriptionBusinessModel.docx
@@ -24,7 +24,15 @@
         <w:jc w:val="both"/>
       </w:pPr>
       <w:r>
-        <w:t xml:space="preserve">Retail Shopping portals provide customers an ability to choose their products from among </w:t>
+        <w:t xml:space="preserve">Retail </w:t>
+      </w:r>
+      <w:r>
+        <w:t>s</w:t>
+      </w:r>
+      <w:bookmarkStart w:id="0" w:name="_GoBack"/>
+      <w:bookmarkEnd w:id="0"/>
+      <w:r>
+        <w:t xml:space="preserve">hopping portals provide customers an ability to choose their products from among </w:t>
       </w:r>
       <w:r>
         <w:t>thousands</w:t>
@@ -50,31 +58,7 @@
         <w:jc w:val="both"/>
       </w:pPr>
       <w:r>
-        <w:t>Along with these “e” initiatives there are parallel initiatives such as “</w:t>
-      </w:r>
-      <w:proofErr w:type="spellStart"/>
-      <w:r>
-        <w:t>curbside</w:t>
-      </w:r>
-      <w:proofErr w:type="spellEnd"/>
-      <w:r>
-        <w:t xml:space="preserve">” are also picking up well. A person can place an order to the third party agency through their mobile app/website, mentioning the name of the retail outlet/mall(s) of choice and, can receive his/her package on the way home by </w:t>
-      </w:r>
-      <w:proofErr w:type="gramStart"/>
-      <w:r>
-        <w:t>roadside</w:t>
-      </w:r>
-      <w:proofErr w:type="gramEnd"/>
-      <w:r>
-        <w:t xml:space="preserve"> “</w:t>
-      </w:r>
-      <w:proofErr w:type="spellStart"/>
-      <w:r>
-        <w:t>curbside</w:t>
-      </w:r>
-      <w:proofErr w:type="spellEnd"/>
-      <w:r>
-        <w:t>” outlet. He saves significant time in finding closer parking for his car, spending few hours together in the mall as well as in the billing line every day/week/month and still have control on what is he buying and from where he wishes to buy.</w:t>
+        <w:t>Along with these “e” initiatives there are parallel initiatives such as “curbside” are also picking up well. A person can place an order to the third party agency through their mobile app/website, mentioning the name of the retail outlet/mall(s) of choice and, can receive his/her package on the way home by roadside “curbside” outlet. He saves significant time in finding closer parking for his car, spending few hours together in the mall as well as in the billing line every day/week/month and still have control on what is he buying and from where he wishes to buy.</w:t>
       </w:r>
     </w:p>
     <w:p>
@@ -531,15 +515,7 @@
         <w:jc w:val="both"/>
       </w:pPr>
       <w:r>
-        <w:t xml:space="preserve">Different merchants try different options to circumvent around this problem of variable/unpredictable demand. Some may prefer to manage their own stock of inventory using some statistical analysis of historical demand information. Some try out “Just </w:t>
-      </w:r>
-      <w:proofErr w:type="gramStart"/>
-      <w:r>
-        <w:t>In</w:t>
-      </w:r>
-      <w:proofErr w:type="gramEnd"/>
-      <w:r>
-        <w:t xml:space="preserve"> Time” strategy where they collaborate with regional/local retailers and fulfil local orders through them. In turn the local retailers pay them commission for awarding business. </w:t>
+        <w:t xml:space="preserve">Different merchants try different options to circumvent around this problem of variable/unpredictable demand. Some may prefer to manage their own stock of inventory using some statistical analysis of historical demand information. Some try out “Just In Time” strategy where they collaborate with regional/local retailers and fulfil local orders through them. In turn the local retailers pay them commission for awarding business. </w:t>
       </w:r>
     </w:p>
     <w:p>
@@ -654,36 +630,7 @@
         <w:jc w:val="both"/>
       </w:pPr>
       <w:r>
-        <w:t xml:space="preserve">If product X has breakeven price (purchase price +costs per unit) of 50 </w:t>
-      </w:r>
-      <w:proofErr w:type="spellStart"/>
-      <w:r>
-        <w:t>Rs</w:t>
-      </w:r>
-      <w:proofErr w:type="spellEnd"/>
-      <w:r>
-        <w:t xml:space="preserve">. and MRP as 110 </w:t>
-      </w:r>
-      <w:proofErr w:type="spellStart"/>
-      <w:proofErr w:type="gramStart"/>
-      <w:r>
-        <w:t>Rs</w:t>
-      </w:r>
-      <w:proofErr w:type="spellEnd"/>
-      <w:r>
-        <w:t>.,</w:t>
-      </w:r>
-      <w:proofErr w:type="gramEnd"/>
-      <w:r>
-        <w:t xml:space="preserve"> in order to get profit of 100,000 </w:t>
-      </w:r>
-      <w:proofErr w:type="spellStart"/>
-      <w:r>
-        <w:t>Rs</w:t>
-      </w:r>
-      <w:proofErr w:type="spellEnd"/>
-      <w:r>
-        <w:t>. On sale of X, at what price it should be sold?</w:t>
+        <w:t>If product X has breakeven price (purchase price +costs per unit) of 50 Rs. and MRP as 110 Rs., in order to get profit of 100,000 Rs. On sale of X, at what price it should be sold?</w:t>
       </w:r>
     </w:p>
     <w:p>
@@ -703,63 +650,31 @@
         <w:t>”</w:t>
       </w:r>
       <w:r>
-        <w:t xml:space="preserve"> for product X. If expected demand is 2000 units, then offered price should be 100 </w:t>
-      </w:r>
-      <w:proofErr w:type="spellStart"/>
-      <w:r>
-        <w:t>Rs</w:t>
-      </w:r>
-      <w:proofErr w:type="spellEnd"/>
-      <w:r>
-        <w:t>. so that.</w:t>
-      </w:r>
-    </w:p>
-    <w:p>
-      <w:pPr>
-        <w:jc w:val="both"/>
-      </w:pPr>
-      <w:r>
-        <w:t xml:space="preserve">2000*100 – 2000*50 = 2000*50 = 100000 </w:t>
-      </w:r>
-      <w:proofErr w:type="spellStart"/>
-      <w:r>
-        <w:t>Rs</w:t>
-      </w:r>
-      <w:proofErr w:type="spellEnd"/>
-      <w:r>
-        <w:t>.</w:t>
-      </w:r>
-    </w:p>
-    <w:p>
-      <w:pPr>
-        <w:jc w:val="both"/>
-      </w:pPr>
-      <w:r>
-        <w:t xml:space="preserve">Whereas if expected demand is 4000 then price should be reduced to 75 </w:t>
-      </w:r>
-      <w:proofErr w:type="spellStart"/>
-      <w:r>
-        <w:t>Rs</w:t>
-      </w:r>
-      <w:proofErr w:type="spellEnd"/>
-      <w:r>
-        <w:t>.</w:t>
-      </w:r>
-    </w:p>
-    <w:p>
-      <w:pPr>
-        <w:jc w:val="both"/>
-      </w:pPr>
-      <w:r>
-        <w:t xml:space="preserve">4000*75 – 4000*50=4000*25=100000 </w:t>
-      </w:r>
-      <w:proofErr w:type="spellStart"/>
-      <w:r>
-        <w:t>Rs</w:t>
-      </w:r>
-      <w:proofErr w:type="spellEnd"/>
-      <w:r>
-        <w:t>.</w:t>
+        <w:t xml:space="preserve"> for product X. If expected demand is 2000 units, then offered price should be 100 Rs. so that.</w:t>
+      </w:r>
+    </w:p>
+    <w:p>
+      <w:pPr>
+        <w:jc w:val="both"/>
+      </w:pPr>
+      <w:r>
+        <w:t>2000*100 – 2000*50 = 2000*50 = 100000 Rs.</w:t>
+      </w:r>
+    </w:p>
+    <w:p>
+      <w:pPr>
+        <w:jc w:val="both"/>
+      </w:pPr>
+      <w:r>
+        <w:t>Whereas if expected demand is 4000 then price should be reduced to 75 Rs.</w:t>
+      </w:r>
+    </w:p>
+    <w:p>
+      <w:pPr>
+        <w:jc w:val="both"/>
+      </w:pPr>
+      <w:r>
+        <w:t>4000*75 – 4000*50=4000*25=100000 Rs.</w:t>
       </w:r>
     </w:p>
     <w:p>
@@ -817,11 +732,9 @@
       <w:r>
         <w:t xml:space="preserve"> impact </w:t>
       </w:r>
-      <w:proofErr w:type="gramStart"/>
       <w:r>
         <w:t>it’s</w:t>
       </w:r>
-      <w:proofErr w:type="gramEnd"/>
       <w:r>
         <w:t xml:space="preserve"> demand. Thus substitute price also plays a major role in price determination.</w:t>
       </w:r>
@@ -875,15 +788,7 @@
         <w:jc w:val="both"/>
       </w:pPr>
       <w:r>
-        <w:t xml:space="preserve">Example: In my family I consume two </w:t>
-      </w:r>
-      <w:proofErr w:type="spellStart"/>
-      <w:r>
-        <w:t>Miswak</w:t>
-      </w:r>
-      <w:proofErr w:type="spellEnd"/>
-      <w:r>
-        <w:t xml:space="preserve"> toothpastes, one 200 gm Taj Mahal tea pack,3 packs(10 in each) of Huggies diapers for my baby,4 lux soaps, half kg of rice, half kg of lentil, two body sprays,2 bottles of Dove shampoo,1 Kg sugar,…. Etc. </w:t>
+        <w:t xml:space="preserve">Example: In my family I consume two Miswak toothpastes, one 200 gm Taj Mahal tea pack,3 packs(10 in each) of Huggies diapers for my baby,4 lux soaps, half kg of rice, half kg of lentil, two body sprays,2 bottles of Dove shampoo,1 Kg sugar,…. Etc. </w:t>
       </w:r>
     </w:p>
     <w:p>
@@ -1203,7 +1108,7 @@
         <w:pStyle w:val="Heading2"/>
         <w:jc w:val="both"/>
       </w:pPr>
-      <w:bookmarkStart w:id="0" w:name="_Toc453669662"/>
+      <w:bookmarkStart w:id="1" w:name="_Toc453669662"/>
       <w:r>
         <w:lastRenderedPageBreak/>
         <w:t xml:space="preserve">Long term </w:t>
@@ -1211,7 +1116,7 @@
       <w:r>
         <w:t>association</w:t>
       </w:r>
-      <w:bookmarkEnd w:id="0"/>
+      <w:bookmarkEnd w:id="1"/>
       <w:r>
         <w:t xml:space="preserve"> </w:t>
       </w:r>
@@ -1510,11 +1415,11 @@
         <w:pStyle w:val="Heading2"/>
         <w:jc w:val="both"/>
       </w:pPr>
-      <w:bookmarkStart w:id="1" w:name="_Toc453669655"/>
+      <w:bookmarkStart w:id="2" w:name="_Toc453669655"/>
       <w:r>
         <w:t>Quality</w:t>
       </w:r>
-      <w:bookmarkEnd w:id="1"/>
+      <w:bookmarkEnd w:id="2"/>
     </w:p>
     <w:p>
       <w:pPr>
@@ -1558,14 +1463,14 @@
         <w:pStyle w:val="Heading2"/>
         <w:jc w:val="both"/>
       </w:pPr>
-      <w:bookmarkStart w:id="2" w:name="_Toc453669656"/>
+      <w:bookmarkStart w:id="3" w:name="_Toc453669656"/>
       <w:r>
         <w:t>C</w:t>
       </w:r>
       <w:r>
         <w:t>onvenience</w:t>
       </w:r>
-      <w:bookmarkEnd w:id="2"/>
+      <w:bookmarkEnd w:id="3"/>
     </w:p>
     <w:p>
       <w:pPr>
@@ -1635,11 +1540,11 @@
         <w:pStyle w:val="Heading2"/>
         <w:jc w:val="both"/>
       </w:pPr>
-      <w:bookmarkStart w:id="3" w:name="_Toc453669657"/>
+      <w:bookmarkStart w:id="4" w:name="_Toc453669657"/>
       <w:r>
         <w:t>Price Benefits</w:t>
       </w:r>
-      <w:bookmarkEnd w:id="3"/>
+      <w:bookmarkEnd w:id="4"/>
     </w:p>
     <w:p>
       <w:pPr>
@@ -1713,11 +1618,11 @@
         <w:pStyle w:val="Heading2"/>
         <w:jc w:val="both"/>
       </w:pPr>
-      <w:bookmarkStart w:id="4" w:name="_Toc453669658"/>
+      <w:bookmarkStart w:id="5" w:name="_Toc453669658"/>
       <w:r>
         <w:t>Value added benefits</w:t>
       </w:r>
-      <w:bookmarkEnd w:id="4"/>
+      <w:bookmarkEnd w:id="5"/>
     </w:p>
     <w:p>
       <w:pPr>
@@ -1762,13 +1667,11 @@
         <w:pStyle w:val="Heading2"/>
         <w:jc w:val="both"/>
       </w:pPr>
-      <w:bookmarkStart w:id="5" w:name="_Toc453669659"/>
-      <w:bookmarkStart w:id="6" w:name="_GoBack"/>
+      <w:bookmarkStart w:id="6" w:name="_Toc453669659"/>
+      <w:r>
+        <w:t>Rewards for loyalty</w:t>
+      </w:r>
       <w:bookmarkEnd w:id="6"/>
-      <w:r>
-        <w:t>Rewards for loyalty</w:t>
-      </w:r>
-      <w:bookmarkEnd w:id="5"/>
     </w:p>
     <w:p>
       <w:pPr>

</xml_diff>

<commit_message>
ProductPricingBatch setting next forecast date which the forecast batch need to use to determine when to make a forecast for a product.
</commit_message>
<xml_diff>
--- a/documentation/Pricing/RetailSubscriptionBusinessModel.docx
+++ b/documentation/Pricing/RetailSubscriptionBusinessModel.docx
@@ -29,8 +29,6 @@
       <w:r>
         <w:t>s</w:t>
       </w:r>
-      <w:bookmarkStart w:id="0" w:name="_GoBack"/>
-      <w:bookmarkEnd w:id="0"/>
       <w:r>
         <w:t xml:space="preserve">hopping portals provide customers an ability to choose their products from among </w:t>
       </w:r>
@@ -58,7 +56,31 @@
         <w:jc w:val="both"/>
       </w:pPr>
       <w:r>
-        <w:t>Along with these “e” initiatives there are parallel initiatives such as “curbside” are also picking up well. A person can place an order to the third party agency through their mobile app/website, mentioning the name of the retail outlet/mall(s) of choice and, can receive his/her package on the way home by roadside “curbside” outlet. He saves significant time in finding closer parking for his car, spending few hours together in the mall as well as in the billing line every day/week/month and still have control on what is he buying and from where he wishes to buy.</w:t>
+        <w:t>Along with these “e” initiatives there are parallel initiatives such as “</w:t>
+      </w:r>
+      <w:proofErr w:type="spellStart"/>
+      <w:r>
+        <w:t>curbside</w:t>
+      </w:r>
+      <w:proofErr w:type="spellEnd"/>
+      <w:r>
+        <w:t xml:space="preserve">” are also picking up well. A person can place an order to the third party agency through their mobile app/website, mentioning the name of the retail outlet/mall(s) of choice and, can receive his/her package on the way home by </w:t>
+      </w:r>
+      <w:proofErr w:type="gramStart"/>
+      <w:r>
+        <w:t>roadside</w:t>
+      </w:r>
+      <w:proofErr w:type="gramEnd"/>
+      <w:r>
+        <w:t xml:space="preserve"> “</w:t>
+      </w:r>
+      <w:proofErr w:type="spellStart"/>
+      <w:r>
+        <w:t>curbside</w:t>
+      </w:r>
+      <w:proofErr w:type="spellEnd"/>
+      <w:r>
+        <w:t>” outlet. He saves significant time in finding closer parking for his car, spending few hours together in the mall as well as in the billing line every day/week/month and still have control on what is he buying and from where he wishes to buy.</w:t>
       </w:r>
     </w:p>
     <w:p>
@@ -195,7 +217,7 @@
         <w:jc w:val="both"/>
       </w:pPr>
       <w:r>
-        <w:t xml:space="preserve">merchant’s continuous efforts of attracting customers by offering competitive prices, </w:t>
+        <w:t>Lot of advertisements/promotional campaigns to establish themselves in the market as a brand</w:t>
       </w:r>
     </w:p>
     <w:p>
@@ -208,7 +230,22 @@
         <w:jc w:val="both"/>
       </w:pPr>
       <w:r>
-        <w:t xml:space="preserve">lot of advertisements/promotional campaigns/collaboration with payment  instruments( credit card providers, PayPal, apple pay etc.) to provide attractive payment options and </w:t>
+        <w:t>C</w:t>
+      </w:r>
+      <w:r>
+        <w:t xml:space="preserve">ontinuous efforts of attracting </w:t>
+      </w:r>
+      <w:r>
+        <w:t xml:space="preserve"> new </w:t>
+      </w:r>
+      <w:r>
+        <w:t xml:space="preserve">customers </w:t>
+      </w:r>
+      <w:r>
+        <w:t xml:space="preserve"> and engaging earlier customers </w:t>
+      </w:r>
+      <w:r>
+        <w:t xml:space="preserve">by offering competitive prices, </w:t>
       </w:r>
     </w:p>
     <w:p>
@@ -221,7 +258,10 @@
         <w:jc w:val="both"/>
       </w:pPr>
       <w:r>
-        <w:t>Assured quality of product/service</w:t>
+        <w:t>C</w:t>
+      </w:r>
+      <w:r>
+        <w:t xml:space="preserve">ollaboration with payment  instruments( credit card providers, PayPal, apple pay etc.) to provide attractive payment options and </w:t>
       </w:r>
     </w:p>
     <w:p>
@@ -234,6 +274,28 @@
         <w:jc w:val="both"/>
       </w:pPr>
       <w:r>
+        <w:t>Assured quality of product</w:t>
+      </w:r>
+      <w:r>
+        <w:t>s</w:t>
+      </w:r>
+      <w:r>
+        <w:t>/service</w:t>
+      </w:r>
+      <w:r>
+        <w:t>s being offered.</w:t>
+      </w:r>
+    </w:p>
+    <w:p>
+      <w:pPr>
+        <w:pStyle w:val="ListParagraph"/>
+        <w:numPr>
+          <w:ilvl w:val="0"/>
+          <w:numId w:val="1"/>
+        </w:numPr>
+        <w:jc w:val="both"/>
+      </w:pPr>
+      <w:r>
         <w:t>C</w:t>
       </w:r>
       <w:r>
@@ -293,6 +355,11 @@
     </w:p>
     <w:p>
       <w:pPr>
+        <w:pStyle w:val="ListParagraph"/>
+        <w:numPr>
+          <w:ilvl w:val="0"/>
+          <w:numId w:val="2"/>
+        </w:numPr>
         <w:jc w:val="both"/>
       </w:pPr>
       <w:r>
@@ -342,7 +409,11 @@
         <w:t>Customer buys a product as a response to this trigger.</w:t>
       </w:r>
       <w:r>
-        <w:t xml:space="preserve"> Example: Customer buying a new headphone</w:t>
+        <w:t xml:space="preserve"> </w:t>
+      </w:r>
+      <w:r>
+        <w:lastRenderedPageBreak/>
+        <w:t>Example: Customer buying a new headphone</w:t>
       </w:r>
       <w:r>
         <w:t xml:space="preserve"> when his earlier one breaks down OR he wishes to upgrade to a latest one OR he/she wishes to gift it to someone.</w:t>
@@ -353,169 +424,279 @@
         <w:jc w:val="both"/>
       </w:pPr>
       <w:r>
+        <w:t xml:space="preserve">Customer buys a new </w:t>
+      </w:r>
+      <w:r>
+        <w:t>mobile</w:t>
+      </w:r>
+      <w:r>
+        <w:t xml:space="preserve"> handset as a result of breakdown of earlier one OR he/she wishes to upgrade to a newer version with more speed and capabilities.</w:t>
+      </w:r>
+    </w:p>
+    <w:p>
+      <w:pPr>
+        <w:jc w:val="both"/>
+      </w:pPr>
+      <w:r>
+        <w:t>Customer buys</w:t>
+      </w:r>
+      <w:r>
+        <w:t xml:space="preserve"> furniture </w:t>
+      </w:r>
+      <w:r>
+        <w:t xml:space="preserve">when </w:t>
+      </w:r>
+      <w:r>
+        <w:t>he is fed up of using the existing one OR it is broken OR it does not match the new colour scheme/theme which he/she has adopted for his house OR when he buys a new house</w:t>
+      </w:r>
+      <w:r>
+        <w:t>.</w:t>
+      </w:r>
+    </w:p>
+    <w:p>
+      <w:pPr>
+        <w:jc w:val="both"/>
+      </w:pPr>
+      <w:r>
+        <w:t xml:space="preserve">Due to </w:t>
+      </w:r>
+      <w:r>
+        <w:t>spontaneity of need and its trigger/event based nature, p</w:t>
+      </w:r>
+      <w:r>
+        <w:t>eriodicity of buying such products is not fixed. Usually products</w:t>
+      </w:r>
+      <w:r>
+        <w:t xml:space="preserve"> purchased </w:t>
+      </w:r>
+      <w:r>
+        <w:t xml:space="preserve">in instantaneous buying patterns last longer/used for </w:t>
+      </w:r>
+      <w:r>
+        <w:t xml:space="preserve">relatively </w:t>
+      </w:r>
+      <w:r>
+        <w:t>longer period. Next time when buying the product under same category, customer’s choice may have changed due to changing trends. Example: A customer who had bought a Nokia Lumia phone (Windows based) may want to opt for an Android phone, as it is currently more popular and then try for some other brand. Similar behaviour may be observed while buying fashion apparels (Jeans, trousers etc.)</w:t>
+      </w:r>
+      <w:r>
+        <w:t>.</w:t>
+      </w:r>
+    </w:p>
+    <w:p>
+      <w:pPr>
+        <w:jc w:val="both"/>
+      </w:pPr>
+      <w:r>
+        <w:t>Similar to periodicity and choice customer’s association with merchant may also change. C</w:t>
+      </w:r>
+      <w:r>
+        <w:t xml:space="preserve">ustomer may not buy the product from the same merchant every time. He/she will first surf available product catalogues provided by different merchants, compare prices and then decide from which merchant </w:t>
+      </w:r>
+      <w:r>
+        <w:t>the</w:t>
+      </w:r>
+      <w:r>
+        <w:t xml:space="preserve"> product should be purchased. For non-branded/trivial products where price variations are huge, lowest offered price is usually most significant determination factor.</w:t>
+      </w:r>
+    </w:p>
+    <w:p>
+      <w:pPr>
+        <w:jc w:val="both"/>
+      </w:pPr>
+      <w:r>
+        <w:t xml:space="preserve">Thus </w:t>
+      </w:r>
+      <w:r>
+        <w:t>customer’s association with merchant for buying a product is more “instantaneous” in nature. Customer approaches desired merchant (either physically or on online portal) makes his purchase and walks away. There is no commitment from either side that purchase of same/related/similar product next time will be done by that customer from the same merchant.</w:t>
+      </w:r>
+    </w:p>
+    <w:p>
+      <w:pPr>
+        <w:jc w:val="both"/>
+      </w:pPr>
+      <w:r>
+        <w:t>As customer’s affinity cannot be ensured in sale of these type</w:t>
+      </w:r>
+      <w:r>
+        <w:t xml:space="preserve"> of</w:t>
+      </w:r>
+      <w:r>
+        <w:t xml:space="preserve"> products</w:t>
+      </w:r>
+      <w:r>
+        <w:t>,</w:t>
+      </w:r>
+      <w:r>
+        <w:t xml:space="preserve"> the main </w:t>
+      </w:r>
+      <w:r>
+        <w:t>revenue/</w:t>
+      </w:r>
+      <w:r>
+        <w:t>profit determination factor is the volume of sale of these items. Once a customer purchases a product from the merchant, instead of tracking the same customer for probability of him/her coming back to same merchant next time, the merchant focuses on acquiring new customer so that overall volume turnover of sale will increase</w:t>
+      </w:r>
+      <w:r>
+        <w:t>(at least remains constant)</w:t>
+      </w:r>
+      <w:r>
+        <w:t>.</w:t>
+      </w:r>
+      <w:r>
+        <w:t xml:space="preserve"> Though b</w:t>
+      </w:r>
+      <w:r>
+        <w:t>y</w:t>
+      </w:r>
+      <w:r>
+        <w:t xml:space="preserve"> offering lucrative discounts/cash back offers </w:t>
+      </w:r>
+      <w:r>
+        <w:t xml:space="preserve">as well as ensuring sale of good quality products, </w:t>
+      </w:r>
+      <w:r>
+        <w:t>merchants tr</w:t>
+      </w:r>
+      <w:r>
+        <w:t>y</w:t>
+      </w:r>
+      <w:r>
+        <w:t xml:space="preserve"> to create an opportunity for gaining the same customers back repeatedly, there is no science by which the same can be assured and predicted.  </w:t>
+      </w:r>
+    </w:p>
+    <w:p>
+      <w:pPr>
+        <w:jc w:val="both"/>
+      </w:pPr>
+      <w:r>
+        <w:t xml:space="preserve">Such an “Instantaneous” nature of business poses multiple challenges in front of merchants. </w:t>
+      </w:r>
+    </w:p>
+    <w:p>
+      <w:pPr>
+        <w:jc w:val="both"/>
+      </w:pPr>
+      <w:r>
+        <w:t xml:space="preserve">The first and foremost challenge in front of any merchant is </w:t>
+      </w:r>
+      <w:r>
+        <w:t>to keep the</w:t>
+      </w:r>
+      <w:r>
+        <w:t xml:space="preserve"> business </w:t>
+      </w:r>
+      <w:r>
+        <w:t>in a</w:t>
+      </w:r>
+      <w:r>
+        <w:t xml:space="preserve"> predictable</w:t>
+      </w:r>
+      <w:r>
+        <w:t xml:space="preserve"> state</w:t>
+      </w:r>
+      <w:r>
+        <w:t xml:space="preserve">. </w:t>
+      </w:r>
+      <w:r>
+        <w:t xml:space="preserve">Merely increasing customer base </w:t>
+      </w:r>
+      <w:r>
+        <w:t xml:space="preserve">for some period </w:t>
+      </w:r>
+      <w:r>
+        <w:t xml:space="preserve">does not suffice the need as such as growth </w:t>
+      </w:r>
+      <w:r>
+        <w:t>may be</w:t>
+      </w:r>
+      <w:r>
+        <w:t xml:space="preserve"> unpredictable</w:t>
+      </w:r>
+      <w:r>
+        <w:t>/short lived</w:t>
+      </w:r>
+      <w:r>
+        <w:t xml:space="preserve">. </w:t>
+      </w:r>
+      <w:r>
+        <w:t xml:space="preserve">A merchant is considered to be doing bad if a customer who has purchased some products from him in past does not turn up again to the same merchant. So even if merchant’s business is growing due to </w:t>
+      </w:r>
+      <w:r>
+        <w:t>acquisition of</w:t>
+      </w:r>
+      <w:r>
+        <w:t xml:space="preserve"> new customers, its stability will always be a question mark if </w:t>
+      </w:r>
+      <w:r>
+        <w:t>at least some percent of these customer do not come back to him</w:t>
+      </w:r>
+      <w:r>
+        <w:t>.</w:t>
+      </w:r>
+    </w:p>
+    <w:p>
+      <w:pPr>
+        <w:jc w:val="both"/>
+      </w:pPr>
+      <w:r>
+        <w:t xml:space="preserve">Second challenge is associated with keeping control on </w:t>
+      </w:r>
+      <w:r>
+        <w:t xml:space="preserve">offered prices by controlling </w:t>
+      </w:r>
+      <w:r>
+        <w:t>expenses and waste.</w:t>
+      </w:r>
+      <w:r>
+        <w:t xml:space="preserve"> </w:t>
+      </w:r>
+      <w:r>
+        <w:t xml:space="preserve">Merely making efforts to gain new customers does not enable merchant build precise business forecasts, because probable new customers are in thin air and it is impossible to predict if they will really materialize. There may be even tougher challenges associated with demand due to varying customer density as well as varying needs from new coming customers for each product across </w:t>
+      </w:r>
+      <w:r>
         <w:lastRenderedPageBreak/>
-        <w:t xml:space="preserve">Customer buys a new </w:t>
-      </w:r>
-      <w:r>
-        <w:t>mobile</w:t>
-      </w:r>
-      <w:r>
-        <w:t xml:space="preserve"> handset as a result of breakdown of earlier one OR he/she wishes to upgrade to a newer version with more speed and capabilities.</w:t>
-      </w:r>
-    </w:p>
-    <w:p>
-      <w:pPr>
-        <w:jc w:val="both"/>
-      </w:pPr>
-      <w:r>
-        <w:t>Customer buys</w:t>
-      </w:r>
-      <w:r>
-        <w:t xml:space="preserve"> furniture </w:t>
-      </w:r>
-      <w:r>
-        <w:t xml:space="preserve">when </w:t>
-      </w:r>
-      <w:r>
-        <w:t>he is fed up of using the existing one OR it is broken OR it does not match the new colour scheme/theme which he/she has adopted for his house OR when he buys a new house</w:t>
-      </w:r>
-      <w:r>
-        <w:t>.</w:t>
-      </w:r>
-    </w:p>
-    <w:p>
-      <w:pPr>
-        <w:jc w:val="both"/>
-      </w:pPr>
-      <w:r>
-        <w:t xml:space="preserve">Due to </w:t>
-      </w:r>
-      <w:r>
-        <w:t>spontaneity of need and its trigger/event based nature, p</w:t>
-      </w:r>
-      <w:r>
-        <w:t xml:space="preserve">eriodicity of buying such products is not fixed. Usually products in instantaneous buying patterns last longer/used for </w:t>
-      </w:r>
-      <w:r>
-        <w:t xml:space="preserve">relatively </w:t>
-      </w:r>
-      <w:r>
-        <w:t>longer period. Next time when buying the product under same category, customer’s choice may have changed due to changing trends. Example: A customer who had bought a Nokia Lumia phone (Windows based) may want to opt for an Android phone, as it is currently more popular and then try for some other brand. Similar behaviour may be observed while buying fashion apparels (Jeans, trousers etc.)</w:t>
-      </w:r>
-      <w:r>
-        <w:t>.</w:t>
-      </w:r>
-    </w:p>
-    <w:p>
-      <w:pPr>
-        <w:jc w:val="both"/>
-      </w:pPr>
-      <w:r>
-        <w:t xml:space="preserve">Similarly customer may not buy the product from the same merchant every time. He/she will first surf available product catalogues provided by different merchants, compare prices and then decide from which merchant </w:t>
-      </w:r>
-      <w:r>
-        <w:t>the</w:t>
-      </w:r>
-      <w:r>
-        <w:t xml:space="preserve"> product should be purchased. For non-branded/trivial products where price variations are huge, lowest offered price is usually most significant determination factor.</w:t>
-      </w:r>
-    </w:p>
-    <w:p>
-      <w:pPr>
-        <w:jc w:val="both"/>
-      </w:pPr>
-      <w:r>
-        <w:t>Moreover customer’s association with merchant for buying a product is more “instantaneous” in nature. Customer approaches desired merchant (either physically or on online portal) makes his purchase and walks away. There is no commitment from either side that purchase of same/related/similar product next time will be done by that customer from the same merchant.</w:t>
-      </w:r>
-    </w:p>
-    <w:p>
-      <w:pPr>
-        <w:jc w:val="both"/>
-      </w:pPr>
-      <w:r>
-        <w:t>As customer’s affinity cannot be ensured in sale of these type products the main profit determination factor is the volume of sale of these items. Once a customer purchases a product from the merchant, instead of tracking the same customer for probability of him/her coming back to same merchant next time, the merchant focuses on acquiring new customer so that overall volume turnover of sale will increase thereby his/her profit. B</w:t>
-      </w:r>
-      <w:r>
-        <w:t>y</w:t>
-      </w:r>
-      <w:r>
-        <w:t xml:space="preserve"> offering lucrative discounts/cash back offers merchants tries to create an opportunity for gaining the same customers back repeatedly, there is no science by which the same can be assured and predicted.  </w:t>
-      </w:r>
-    </w:p>
-    <w:p>
-      <w:pPr>
-        <w:jc w:val="both"/>
-      </w:pPr>
-      <w:r>
-        <w:t xml:space="preserve">Such an “Instantaneous” nature of business poses multiple challenges in front of merchants. </w:t>
-      </w:r>
-    </w:p>
-    <w:p>
-      <w:pPr>
-        <w:jc w:val="both"/>
-      </w:pPr>
-      <w:r>
-        <w:t xml:space="preserve">The first and foremost challenge in front of any merchant is to increase the bottom line and make all efforts, to retain current customer base </w:t>
-      </w:r>
-      <w:r>
-        <w:t>as well as</w:t>
-      </w:r>
-      <w:r>
-        <w:t xml:space="preserve"> to grow the customer base</w:t>
-      </w:r>
-      <w:r>
-        <w:t xml:space="preserve"> so that business can be more predictable. </w:t>
-      </w:r>
-      <w:r>
-        <w:t xml:space="preserve">Merely increasing customer base does not suffice the need as such as growth is unpredictable. </w:t>
-      </w:r>
-      <w:r>
-        <w:t xml:space="preserve">A merchant is considered to be doing bad if a customer who has purchased some products from him in past does not turn up again to the same merchant. So even if merchant’s business is growing due to engagement with new customers, its stability will always be a question mark if retention of </w:t>
-      </w:r>
-      <w:r>
-        <w:t xml:space="preserve">“large number of” </w:t>
-      </w:r>
-      <w:r>
-        <w:t>existing customers is not ensured.</w:t>
-      </w:r>
-    </w:p>
-    <w:p>
-      <w:pPr>
-        <w:jc w:val="both"/>
-      </w:pPr>
-      <w:r>
-        <w:t xml:space="preserve">Merely making efforts to gain new customers does not enable merchant build precise business forecasts, because probable new customers are in thin air and it is impossible to predict if they will really materialize. There may be even tougher challenges associated with demand due to varying customer density as well as varying needs from new coming customers for each product across geographies, periods and demography. </w:t>
-      </w:r>
-    </w:p>
-    <w:p>
-      <w:pPr>
-        <w:jc w:val="both"/>
-      </w:pPr>
-      <w:r>
-        <w:t xml:space="preserve">For example customer base in cities prefer different product brands than those in small towns. Moreover due to difference in usage patterns the consumption is different. </w:t>
-      </w:r>
-    </w:p>
-    <w:p>
-      <w:pPr>
-        <w:jc w:val="both"/>
-      </w:pPr>
-      <w:r>
-        <w:lastRenderedPageBreak/>
+        <w:t xml:space="preserve">geographies, periods and demography. For example customer base in cities prefer different product brands than those in small towns. Moreover due to difference in usage patterns the consumption is different. </w:t>
+      </w:r>
+    </w:p>
+    <w:p>
+      <w:pPr>
+        <w:jc w:val="both"/>
+      </w:pPr>
+      <w:r>
         <w:t>Unpredictable demands adversely impact procurement of goods, inventory management, operating expenses and may lead to either customer dissatisfaction due to “out of stock” kind of situations or lot of wastage due to expiries of batches</w:t>
       </w:r>
       <w:r>
         <w:t xml:space="preserve"> of goods</w:t>
       </w:r>
       <w:r>
-        <w:t>. Ultimately they result into vast underperforming of business on revenue and profit fronts.</w:t>
-      </w:r>
-    </w:p>
-    <w:p>
-      <w:pPr>
-        <w:jc w:val="both"/>
-      </w:pPr>
-      <w:r>
-        <w:t xml:space="preserve">Different merchants try different options to circumvent around this problem of variable/unpredictable demand. Some may prefer to manage their own stock of inventory using some statistical analysis of historical demand information. Some try out “Just In Time” strategy where they collaborate with regional/local retailers and fulfil local orders through them. In turn the local retailers pay them commission for awarding business. </w:t>
+        <w:t xml:space="preserve">. </w:t>
+      </w:r>
+      <w:r>
+        <w:t>Discounted prices are determin</w:t>
+      </w:r>
+      <w:r>
+        <w:t>ed</w:t>
+      </w:r>
+      <w:r>
+        <w:t xml:space="preserve"> mostly based on certain demand predictions and assuming assured revenue/profits. Such an unpredictability shatters these assumptions and u</w:t>
+      </w:r>
+      <w:r>
+        <w:t>ltimately they result into vast underperforming of business on revenue and profit fronts.</w:t>
+      </w:r>
+    </w:p>
+    <w:p>
+      <w:pPr>
+        <w:jc w:val="both"/>
+      </w:pPr>
+      <w:r>
+        <w:t xml:space="preserve">Different merchants try different options to circumvent around this problem of variable/unpredictable demand. Some may prefer to manage their own stock of inventory using some statistical analysis of historical demand information. Some try out “Just </w:t>
+      </w:r>
+      <w:proofErr w:type="gramStart"/>
+      <w:r>
+        <w:t>In</w:t>
+      </w:r>
+      <w:proofErr w:type="gramEnd"/>
+      <w:r>
+        <w:t xml:space="preserve"> Time” strategy where they collaborate with regional/local retailers and fulfil local orders through them. In turn the local retailers pay them commission for awarding business. </w:t>
       </w:r>
     </w:p>
     <w:p>
@@ -539,7 +720,15 @@
         <w:jc w:val="both"/>
       </w:pPr>
       <w:r>
-        <w:t>These challenges are much bigger due to their wider reach. They use sophisticated analytics tools to predict the consumption based on historical trends. But predications are predictions.</w:t>
+        <w:t xml:space="preserve">These challenges are much bigger due to their wider reach. They use sophisticated analytics tools to predict the consumption based on historical trends. </w:t>
+      </w:r>
+      <w:r>
+        <w:t>But</w:t>
+      </w:r>
+      <w:bookmarkStart w:id="0" w:name="_GoBack"/>
+      <w:bookmarkEnd w:id="0"/>
+      <w:r>
+        <w:t xml:space="preserve"> the nature of predictability of customer behaviour </w:t>
       </w:r>
     </w:p>
     <w:p>
@@ -630,7 +819,36 @@
         <w:jc w:val="both"/>
       </w:pPr>
       <w:r>
-        <w:t>If product X has breakeven price (purchase price +costs per unit) of 50 Rs. and MRP as 110 Rs., in order to get profit of 100,000 Rs. On sale of X, at what price it should be sold?</w:t>
+        <w:t xml:space="preserve">If product X has breakeven price (purchase price +costs per unit) of 50 </w:t>
+      </w:r>
+      <w:proofErr w:type="spellStart"/>
+      <w:r>
+        <w:t>Rs</w:t>
+      </w:r>
+      <w:proofErr w:type="spellEnd"/>
+      <w:r>
+        <w:t xml:space="preserve">. and MRP as 110 </w:t>
+      </w:r>
+      <w:proofErr w:type="spellStart"/>
+      <w:proofErr w:type="gramStart"/>
+      <w:r>
+        <w:t>Rs</w:t>
+      </w:r>
+      <w:proofErr w:type="spellEnd"/>
+      <w:r>
+        <w:t>.,</w:t>
+      </w:r>
+      <w:proofErr w:type="gramEnd"/>
+      <w:r>
+        <w:t xml:space="preserve"> in order to get profit of 100,000 </w:t>
+      </w:r>
+      <w:proofErr w:type="spellStart"/>
+      <w:r>
+        <w:t>Rs</w:t>
+      </w:r>
+      <w:proofErr w:type="spellEnd"/>
+      <w:r>
+        <w:t>. On sale of X, at what price it should be sold?</w:t>
       </w:r>
     </w:p>
     <w:p>
@@ -650,43 +868,72 @@
         <w:t>”</w:t>
       </w:r>
       <w:r>
-        <w:t xml:space="preserve"> for product X. If expected demand is 2000 units, then offered price should be 100 Rs. so that.</w:t>
-      </w:r>
-    </w:p>
-    <w:p>
-      <w:pPr>
-        <w:jc w:val="both"/>
-      </w:pPr>
-      <w:r>
-        <w:t>2000*100 – 2000*50 = 2000*50 = 100000 Rs.</w:t>
-      </w:r>
-    </w:p>
-    <w:p>
-      <w:pPr>
-        <w:jc w:val="both"/>
-      </w:pPr>
-      <w:r>
-        <w:t>Whereas if expected demand is 4000 then price should be reduced to 75 Rs.</w:t>
-      </w:r>
-    </w:p>
-    <w:p>
-      <w:pPr>
-        <w:jc w:val="both"/>
-      </w:pPr>
-      <w:r>
-        <w:t>4000*75 – 4000*50=4000*25=100000 Rs.</w:t>
-      </w:r>
-    </w:p>
-    <w:p>
-      <w:pPr>
-        <w:jc w:val="both"/>
-      </w:pPr>
-      <w:r>
-        <w:t xml:space="preserve">If the market is very volatile, and merchants are unable to predict demand, they face real challenges in determining prices. The price per unit that they have offered(with some discounts) , anticipating </w:t>
-      </w:r>
+        <w:t xml:space="preserve"> for product X. If expected demand is 2000 units, then offered price should be 100 </w:t>
+      </w:r>
+      <w:proofErr w:type="spellStart"/>
+      <w:r>
+        <w:t>Rs</w:t>
+      </w:r>
+      <w:proofErr w:type="spellEnd"/>
+      <w:r>
+        <w:t>. so that.</w:t>
+      </w:r>
+    </w:p>
+    <w:p>
+      <w:pPr>
+        <w:jc w:val="both"/>
+      </w:pPr>
       <w:r>
         <w:lastRenderedPageBreak/>
-        <w:t>certain sales growth in coming months may turn loss making as the predicated growth did not happen but the cost being constant.</w:t>
+        <w:t xml:space="preserve">2000*100 – 2000*50 = 2000*50 = 100000 </w:t>
+      </w:r>
+      <w:proofErr w:type="spellStart"/>
+      <w:r>
+        <w:t>Rs</w:t>
+      </w:r>
+      <w:proofErr w:type="spellEnd"/>
+      <w:r>
+        <w:t>.</w:t>
+      </w:r>
+    </w:p>
+    <w:p>
+      <w:pPr>
+        <w:jc w:val="both"/>
+      </w:pPr>
+      <w:r>
+        <w:t xml:space="preserve">Whereas if expected demand is 4000 then price should be reduced to 75 </w:t>
+      </w:r>
+      <w:proofErr w:type="spellStart"/>
+      <w:r>
+        <w:t>Rs</w:t>
+      </w:r>
+      <w:proofErr w:type="spellEnd"/>
+      <w:r>
+        <w:t>.</w:t>
+      </w:r>
+    </w:p>
+    <w:p>
+      <w:pPr>
+        <w:jc w:val="both"/>
+      </w:pPr>
+      <w:r>
+        <w:t xml:space="preserve">4000*75 – 4000*50=4000*25=100000 </w:t>
+      </w:r>
+      <w:proofErr w:type="spellStart"/>
+      <w:r>
+        <w:t>Rs</w:t>
+      </w:r>
+      <w:proofErr w:type="spellEnd"/>
+      <w:r>
+        <w:t>.</w:t>
+      </w:r>
+    </w:p>
+    <w:p>
+      <w:pPr>
+        <w:jc w:val="both"/>
+      </w:pPr>
+      <w:r>
+        <w:t>If the market is very volatile, and merchants are unable to predict demand, they face real challenges in determining prices. The price per unit that they have offered(with some discounts) , anticipating certain sales growth in coming months may turn loss making as the predicated growth did not happen but the cost being constant.</w:t>
       </w:r>
     </w:p>
     <w:p>
@@ -732,9 +979,11 @@
       <w:r>
         <w:t xml:space="preserve"> impact </w:t>
       </w:r>
+      <w:proofErr w:type="gramStart"/>
       <w:r>
         <w:t>it’s</w:t>
       </w:r>
+      <w:proofErr w:type="gramEnd"/>
       <w:r>
         <w:t xml:space="preserve"> demand. Thus substitute price also plays a major role in price determination.</w:t>
       </w:r>
@@ -788,7 +1037,15 @@
         <w:jc w:val="both"/>
       </w:pPr>
       <w:r>
-        <w:t xml:space="preserve">Example: In my family I consume two Miswak toothpastes, one 200 gm Taj Mahal tea pack,3 packs(10 in each) of Huggies diapers for my baby,4 lux soaps, half kg of rice, half kg of lentil, two body sprays,2 bottles of Dove shampoo,1 Kg sugar,…. Etc. </w:t>
+        <w:t xml:space="preserve">Example: In my family I consume two </w:t>
+      </w:r>
+      <w:proofErr w:type="spellStart"/>
+      <w:r>
+        <w:t>Miswak</w:t>
+      </w:r>
+      <w:proofErr w:type="spellEnd"/>
+      <w:r>
+        <w:t xml:space="preserve"> toothpastes, one 200 gm Taj Mahal tea pack,3 packs(10 in each) of Huggies diapers for my baby,4 lux soaps, half kg of rice, half kg of lentil, two body sprays,2 bottles of Dove shampoo,1 Kg sugar,…. Etc. </w:t>
       </w:r>
     </w:p>
     <w:p>
@@ -810,6 +1067,7 @@
         <w:jc w:val="both"/>
       </w:pPr>
       <w:r>
+        <w:lastRenderedPageBreak/>
         <w:t>In retail world</w:t>
       </w:r>
       <w:r>
@@ -845,258 +1103,258 @@
         <w:jc w:val="both"/>
       </w:pPr>
       <w:r>
+        <w:t>Thus there is a more likelihood of retaining customer affinity in the periodic buying patterns. So in addition to increasing volume of sale by acquiring new customers merchant can take efforts to retain existing customers in such category of products.</w:t>
+      </w:r>
+    </w:p>
+    <w:p>
+      <w:pPr>
+        <w:jc w:val="both"/>
+      </w:pPr>
+      <w:r>
+        <w:t>If you introspect range of all products that you are using in your daily life and list them down you will realize that it has a significant proportion of the products which have been periodic</w:t>
+      </w:r>
+      <w:r>
+        <w:t xml:space="preserve">ally </w:t>
+      </w:r>
+      <w:r>
+        <w:t xml:space="preserve">bought by you. </w:t>
+      </w:r>
+      <w:r>
+        <w:t xml:space="preserve"> </w:t>
+      </w:r>
+    </w:p>
+    <w:p>
+      <w:pPr>
+        <w:jc w:val="both"/>
+      </w:pPr>
+      <w:r>
+        <w:t>The scope of this analysis is to focus on the trading of products which exhibit periodic buying pattern and study how their business by means of subscription not only benefits the merchants but al</w:t>
+      </w:r>
+      <w:r>
+        <w:t>s</w:t>
+      </w:r>
+      <w:r>
+        <w:t>o helps maximize gains of the customers.</w:t>
+      </w:r>
+    </w:p>
+    <w:p>
+      <w:pPr>
+        <w:pStyle w:val="Heading1"/>
+        <w:jc w:val="both"/>
+      </w:pPr>
+      <w:r>
+        <w:t>Subscription space</w:t>
+      </w:r>
+    </w:p>
+    <w:p>
+      <w:pPr>
+        <w:jc w:val="both"/>
+      </w:pPr>
+      <w:r>
+        <w:t>Sustained</w:t>
+      </w:r>
+      <w:r>
+        <w:t xml:space="preserve"> </w:t>
+      </w:r>
+      <w:r>
+        <w:t xml:space="preserve">(not just increasing) </w:t>
+      </w:r>
+      <w:r>
+        <w:t xml:space="preserve">customer base is the only key to success of </w:t>
+      </w:r>
+      <w:r>
+        <w:t>stable</w:t>
+      </w:r>
+      <w:r>
+        <w:t xml:space="preserve"> business</w:t>
+      </w:r>
+      <w:r>
+        <w:t>, wherever opportunities are present</w:t>
+      </w:r>
+      <w:r>
+        <w:t xml:space="preserve">. </w:t>
+      </w:r>
+      <w:r>
+        <w:t xml:space="preserve"> As we have seen above in case of periodic buying needs such opportunities </w:t>
+      </w:r>
+      <w:r>
+        <w:t>(</w:t>
+      </w:r>
+      <w:r>
+        <w:t>to establish longer term relationships with customers</w:t>
+      </w:r>
+      <w:r>
+        <w:t>)</w:t>
+      </w:r>
+      <w:r>
+        <w:t xml:space="preserve"> are present</w:t>
+      </w:r>
+      <w:r>
+        <w:t>. The opportunities</w:t>
+      </w:r>
+      <w:r>
+        <w:t xml:space="preserve"> are not obvious just because these products are periodically needed by customers with a relatively fixed </w:t>
+      </w:r>
+      <w:r>
+        <w:t>periodicity</w:t>
+      </w:r>
+      <w:r>
+        <w:t>.</w:t>
+      </w:r>
+      <w:r>
+        <w:t xml:space="preserve"> </w:t>
+      </w:r>
+    </w:p>
+    <w:p>
+      <w:pPr>
+        <w:jc w:val="both"/>
+      </w:pPr>
+      <w:r>
+        <w:t xml:space="preserve">Since customer has so many options to buy his </w:t>
+      </w:r>
+      <w:r>
+        <w:t xml:space="preserve">periodic </w:t>
+      </w:r>
+      <w:r>
+        <w:t>needs, if he does not have any specific incentive</w:t>
+      </w:r>
+      <w:r>
+        <w:t>(s)</w:t>
+      </w:r>
+      <w:r>
+        <w:t xml:space="preserve"> to buy from the same merchant </w:t>
+      </w:r>
+      <w:r>
+        <w:t xml:space="preserve">he may not commit an assured long </w:t>
+      </w:r>
+      <w:r>
+        <w:t xml:space="preserve">term as well as long </w:t>
+      </w:r>
+      <w:r>
+        <w:t>lasting relationship with the merchant</w:t>
+      </w:r>
+      <w:r>
+        <w:t>.</w:t>
+      </w:r>
+      <w:r>
+        <w:t xml:space="preserve"> A systematic engagement with every customer where customer get</w:t>
+      </w:r>
+      <w:r>
+        <w:t>s</w:t>
+      </w:r>
+      <w:r>
+        <w:t xml:space="preserve"> more </w:t>
+      </w:r>
+      <w:r>
+        <w:t xml:space="preserve">&amp; more </w:t>
+      </w:r>
+      <w:r>
+        <w:t xml:space="preserve">benefitted </w:t>
+      </w:r>
+      <w:r>
+        <w:t>by buying more volume of goods and by buying for longer duration</w:t>
+      </w:r>
+      <w:r>
+        <w:t xml:space="preserve"> from the same merchant</w:t>
+      </w:r>
+      <w:r>
+        <w:t>, is essential in ensuring predictable and sustainable business for the merchant</w:t>
+      </w:r>
+      <w:r>
+        <w:t>.</w:t>
+      </w:r>
+    </w:p>
+    <w:p>
+      <w:pPr>
+        <w:pStyle w:val="ListParagraph"/>
+        <w:ind w:left="0"/>
+        <w:jc w:val="both"/>
+      </w:pPr>
+      <w:r>
+        <w:t xml:space="preserve">The “Subscription” concept tries to bind the expectations of customers to obtain their </w:t>
+      </w:r>
+      <w:r>
+        <w:t xml:space="preserve">“periodic” </w:t>
+      </w:r>
+      <w:r>
+        <w:t xml:space="preserve">needs with maximum benefits, with merchants who wish to retain </w:t>
+      </w:r>
+      <w:r>
+        <w:t xml:space="preserve">their </w:t>
+      </w:r>
+      <w:r>
+        <w:t xml:space="preserve">existing customer base </w:t>
+      </w:r>
+      <w:r>
+        <w:t xml:space="preserve"> for as long duration as possible in addition to gaining new customers </w:t>
+      </w:r>
+      <w:r>
+        <w:t>in order to ensure sustainable business.</w:t>
+      </w:r>
+    </w:p>
+    <w:p>
+      <w:pPr>
+        <w:pStyle w:val="ListParagraph"/>
+        <w:ind w:left="0"/>
+        <w:jc w:val="both"/>
+      </w:pPr>
+    </w:p>
+    <w:p>
+      <w:pPr>
+        <w:pStyle w:val="ListParagraph"/>
+        <w:ind w:left="0"/>
+        <w:jc w:val="both"/>
+      </w:pPr>
+      <w:r>
+        <w:t>Concept of subscription is not new. It has been popular in publications business since long time. In IT world it has been practiced for SAAS (Software as a Service) business too. There are good evaluation metrics developed for SAAS to measure the effectiveness of the SAAS model. In telecom business, too different tariff plans are based on subscription model.</w:t>
+      </w:r>
+    </w:p>
+    <w:p>
+      <w:pPr>
+        <w:pStyle w:val="ListParagraph"/>
+        <w:ind w:left="0"/>
+        <w:jc w:val="both"/>
+      </w:pPr>
+    </w:p>
+    <w:p>
+      <w:pPr>
+        <w:pStyle w:val="ListParagraph"/>
+        <w:ind w:left="0"/>
+        <w:jc w:val="both"/>
+      </w:pPr>
+      <w:r>
+        <w:t xml:space="preserve">In simple understanding a ‘subscriber’ subscribes (registers </w:t>
+      </w:r>
+      <w:r>
+        <w:t xml:space="preserve">for periodic receipts) for a set of products </w:t>
+      </w:r>
+      <w:r>
+        <w:t xml:space="preserve">(articles and/or magazines in case of publications) or services (software licenses in case of SAAS or mobile plans in case of telecom business) by getting into long term agreement with supplier and keep on receiving these products/services periodically at a predefined interval. Periodic deliveries of desired goods/services save subscriber’s efforts of procuring them newly, every time. </w:t>
+      </w:r>
+    </w:p>
+    <w:p>
+      <w:pPr>
+        <w:pStyle w:val="ListParagraph"/>
+        <w:ind w:left="0"/>
+        <w:jc w:val="both"/>
+      </w:pPr>
+    </w:p>
+    <w:p>
+      <w:pPr>
+        <w:pStyle w:val="ListParagraph"/>
+        <w:ind w:left="0"/>
+        <w:jc w:val="both"/>
+      </w:pPr>
+      <w:r>
+        <w:t>In publications as well as SAAS business models the market and cost vulnerabilities are limited and predictable as compared to retail business, mainly the one which is related to everyone’s daily needs.</w:t>
+      </w:r>
+    </w:p>
+    <w:p>
+      <w:pPr>
+        <w:jc w:val="both"/>
+      </w:pPr>
+      <w:r>
         <w:lastRenderedPageBreak/>
-        <w:t>Thus there is a more likelihood of retaining customer affinity in the periodic buying patterns. So in addition to increasing volume of sale by acquiring new customers merchant can take efforts to retain existing customers in such category of products.</w:t>
-      </w:r>
-    </w:p>
-    <w:p>
-      <w:pPr>
-        <w:jc w:val="both"/>
-      </w:pPr>
-      <w:r>
-        <w:t>If you introspect range of all products that you are using in your daily life and list them down you will realize that it has a significant proportion of the products which have been periodic</w:t>
-      </w:r>
-      <w:r>
-        <w:t xml:space="preserve">ally </w:t>
-      </w:r>
-      <w:r>
-        <w:t xml:space="preserve">bought by you. </w:t>
-      </w:r>
-      <w:r>
-        <w:t xml:space="preserve"> </w:t>
-      </w:r>
-    </w:p>
-    <w:p>
-      <w:pPr>
-        <w:jc w:val="both"/>
-      </w:pPr>
-      <w:r>
-        <w:t>The scope of this analysis is to focus on the trading of products which exhibit periodic buying pattern and study how their business by means of subscription not only benefits the merchants but al</w:t>
-      </w:r>
-      <w:r>
-        <w:t>s</w:t>
-      </w:r>
-      <w:r>
-        <w:t>o helps maximize gains of the customers.</w:t>
-      </w:r>
-    </w:p>
-    <w:p>
-      <w:pPr>
-        <w:pStyle w:val="Heading1"/>
-        <w:jc w:val="both"/>
-      </w:pPr>
-      <w:r>
-        <w:t>Subscription space</w:t>
-      </w:r>
-    </w:p>
-    <w:p>
-      <w:pPr>
-        <w:jc w:val="both"/>
-      </w:pPr>
-      <w:r>
-        <w:t>Sustained</w:t>
-      </w:r>
-      <w:r>
-        <w:t xml:space="preserve"> </w:t>
-      </w:r>
-      <w:r>
-        <w:t xml:space="preserve">(not just increasing) </w:t>
-      </w:r>
-      <w:r>
-        <w:t xml:space="preserve">customer base is the only key to success of </w:t>
-      </w:r>
-      <w:r>
-        <w:t>stable</w:t>
-      </w:r>
-      <w:r>
-        <w:t xml:space="preserve"> business</w:t>
-      </w:r>
-      <w:r>
-        <w:t>, wherever opportunities are present</w:t>
-      </w:r>
-      <w:r>
-        <w:t xml:space="preserve">. </w:t>
-      </w:r>
-      <w:r>
-        <w:t xml:space="preserve"> As we have seen above in case of periodic buying needs such opportunities </w:t>
-      </w:r>
-      <w:r>
-        <w:t>(</w:t>
-      </w:r>
-      <w:r>
-        <w:t>to establish longer term relationships with customers</w:t>
-      </w:r>
-      <w:r>
-        <w:t>)</w:t>
-      </w:r>
-      <w:r>
-        <w:t xml:space="preserve"> are present</w:t>
-      </w:r>
-      <w:r>
-        <w:t>. The opportunities</w:t>
-      </w:r>
-      <w:r>
-        <w:t xml:space="preserve"> are not obvious just because these products are periodically needed by customers with a relatively fixed </w:t>
-      </w:r>
-      <w:r>
-        <w:t>periodicity</w:t>
-      </w:r>
-      <w:r>
-        <w:t>.</w:t>
-      </w:r>
-      <w:r>
-        <w:t xml:space="preserve"> </w:t>
-      </w:r>
-    </w:p>
-    <w:p>
-      <w:pPr>
-        <w:jc w:val="both"/>
-      </w:pPr>
-      <w:r>
-        <w:t xml:space="preserve">Since customer has so many options to buy his </w:t>
-      </w:r>
-      <w:r>
-        <w:t xml:space="preserve">periodic </w:t>
-      </w:r>
-      <w:r>
-        <w:t>needs, if he does not have any specific incentive</w:t>
-      </w:r>
-      <w:r>
-        <w:t>(s)</w:t>
-      </w:r>
-      <w:r>
-        <w:t xml:space="preserve"> to buy from the same merchant </w:t>
-      </w:r>
-      <w:r>
-        <w:t xml:space="preserve">he may not commit an assured long </w:t>
-      </w:r>
-      <w:r>
-        <w:t xml:space="preserve">term as well as long </w:t>
-      </w:r>
-      <w:r>
-        <w:t>lasting relationship with the merchant</w:t>
-      </w:r>
-      <w:r>
-        <w:t>.</w:t>
-      </w:r>
-      <w:r>
-        <w:t xml:space="preserve"> A systematic engagement with every customer where customer get</w:t>
-      </w:r>
-      <w:r>
-        <w:t>s</w:t>
-      </w:r>
-      <w:r>
-        <w:t xml:space="preserve"> more </w:t>
-      </w:r>
-      <w:r>
-        <w:t xml:space="preserve">&amp; more </w:t>
-      </w:r>
-      <w:r>
-        <w:t xml:space="preserve">benefitted </w:t>
-      </w:r>
-      <w:r>
-        <w:t>by buying more volume of goods and by buying for longer duration</w:t>
-      </w:r>
-      <w:r>
-        <w:t xml:space="preserve"> from the same merchant</w:t>
-      </w:r>
-      <w:r>
-        <w:t>, is essential in ensuring predictable and sustainable business for the merchant</w:t>
-      </w:r>
-      <w:r>
-        <w:t>.</w:t>
-      </w:r>
-    </w:p>
-    <w:p>
-      <w:pPr>
-        <w:pStyle w:val="ListParagraph"/>
-        <w:ind w:left="0"/>
-        <w:jc w:val="both"/>
-      </w:pPr>
-      <w:r>
-        <w:t xml:space="preserve">The “Subscription” concept tries to bind the expectations of customers to obtain their </w:t>
-      </w:r>
-      <w:r>
-        <w:t xml:space="preserve">“periodic” </w:t>
-      </w:r>
-      <w:r>
-        <w:t xml:space="preserve">needs with maximum benefits, with merchants who wish to retain </w:t>
-      </w:r>
-      <w:r>
-        <w:t xml:space="preserve">their </w:t>
-      </w:r>
-      <w:r>
-        <w:t xml:space="preserve">existing customer base </w:t>
-      </w:r>
-      <w:r>
-        <w:t xml:space="preserve"> for as long duration as possible in addition to gaining new customers </w:t>
-      </w:r>
-      <w:r>
-        <w:t>in order to ensure sustainable business.</w:t>
-      </w:r>
-    </w:p>
-    <w:p>
-      <w:pPr>
-        <w:pStyle w:val="ListParagraph"/>
-        <w:ind w:left="0"/>
-        <w:jc w:val="both"/>
-      </w:pPr>
-    </w:p>
-    <w:p>
-      <w:pPr>
-        <w:pStyle w:val="ListParagraph"/>
-        <w:ind w:left="0"/>
-        <w:jc w:val="both"/>
-      </w:pPr>
-      <w:r>
-        <w:t>Concept of subscription is not new. It has been popular in publications business since long time. In IT world it has been practiced for SAAS (Software as a Service) business too. There are good evaluation metrics developed for SAAS to measure the effectiveness of the SAAS model. In telecom business, too different tariff plans are based on subscription model.</w:t>
-      </w:r>
-    </w:p>
-    <w:p>
-      <w:pPr>
-        <w:pStyle w:val="ListParagraph"/>
-        <w:ind w:left="0"/>
-        <w:jc w:val="both"/>
-      </w:pPr>
-    </w:p>
-    <w:p>
-      <w:pPr>
-        <w:pStyle w:val="ListParagraph"/>
-        <w:ind w:left="0"/>
-        <w:jc w:val="both"/>
-      </w:pPr>
-      <w:r>
-        <w:t xml:space="preserve">In simple understanding a ‘subscriber’ subscribes (registers </w:t>
-      </w:r>
-      <w:r>
-        <w:t xml:space="preserve">for periodic receipts) for a set of products </w:t>
-      </w:r>
-      <w:r>
-        <w:t xml:space="preserve">(articles and/or magazines in case of publications) or services (software licenses in case of SAAS or mobile plans in case of telecom business) by getting into long term agreement with supplier and keep on receiving these products/services periodically at a predefined interval. Periodic deliveries of desired goods/services save subscriber’s efforts of procuring them newly, every time. </w:t>
-      </w:r>
-    </w:p>
-    <w:p>
-      <w:pPr>
-        <w:pStyle w:val="ListParagraph"/>
-        <w:ind w:left="0"/>
-        <w:jc w:val="both"/>
-      </w:pPr>
-    </w:p>
-    <w:p>
-      <w:pPr>
-        <w:pStyle w:val="ListParagraph"/>
-        <w:ind w:left="0"/>
-        <w:jc w:val="both"/>
-      </w:pPr>
-      <w:r>
-        <w:t>In publications as well as SAAS business models the market and cost vulnerabilities are limited and predictable as compared to retail business, mainly the one which is related to everyone’s daily needs.</w:t>
-      </w:r>
-    </w:p>
-    <w:p>
-      <w:pPr>
-        <w:jc w:val="both"/>
-      </w:pPr>
-      <w:r>
         <w:t>Subscription to products in retail business is not so popular/ practiced in current retail market. It may be because in volatile market situations and due to instability of product prices there is no business model available which can ensure sustainable business along with assured(and growing) profits for both stakeholders.</w:t>
       </w:r>
       <w:r>
@@ -1110,7 +1368,6 @@
       </w:pPr>
       <w:bookmarkStart w:id="1" w:name="_Toc453669662"/>
       <w:r>
-        <w:lastRenderedPageBreak/>
         <w:t xml:space="preserve">Long term </w:t>
       </w:r>
       <w:r>
@@ -1361,15 +1618,18 @@
         <w:jc w:val="both"/>
       </w:pPr>
       <w:r>
-        <w:t>Here the tracking is required not only on how much increase in customer base, but also on how long an average subscriber remains associated with merchant. This is because sustainability of business is the key to success for subscription business. If large volume of new subscribers are getting added to merchant’s portfolio, but large volume of subscribers are getting churned out in between their subscription period, then something is going wrong in the business and merchant needs to introspect and correct wherever required.</w:t>
-      </w:r>
-    </w:p>
-    <w:p>
-      <w:pPr>
-        <w:jc w:val="both"/>
-      </w:pPr>
+        <w:t xml:space="preserve">Here the tracking is required not only on how much increase in customer base, but also on how long an average subscriber remains associated with merchant. This is because sustainability of business is the key to success for subscription business. If large volume of new subscribers are getting added to </w:t>
+      </w:r>
       <w:r>
         <w:lastRenderedPageBreak/>
+        <w:t>merchant’s portfolio, but large volume of subscribers are getting churned out in between their subscription period, then something is going wrong in the business and merchant needs to introspect and correct wherever required.</w:t>
+      </w:r>
+    </w:p>
+    <w:p>
+      <w:pPr>
+        <w:jc w:val="both"/>
+      </w:pPr>
+      <w:r>
         <w:t>Also if subscribers are changing their product subscriptions multiple times (replacing products, removing products from baskets) during subscription period, it may negatively impact forecasting and management of resources.</w:t>
       </w:r>
     </w:p>
@@ -1584,7 +1844,11 @@
         <w:t>The sole purpose of making a subscriber subscribe for more and more items will ruin away if shipping charges increase proportional to package size.</w:t>
       </w:r>
       <w:r>
-        <w:t xml:space="preserve"> They may find it more appropriate to buy these items from a nearby mall (although it is less convenient).</w:t>
+        <w:t xml:space="preserve"> They may find it more appropriate to buy these items from a nearby mall (although it is less </w:t>
+      </w:r>
+      <w:r>
+        <w:lastRenderedPageBreak/>
+        <w:t>convenient).</w:t>
       </w:r>
       <w:r>
         <w:t>It is for the merchant to manage operating expenses in such as manner their effect should not be visible to the subscribers through some sort of shipping charges.</w:t>
@@ -1600,7 +1864,6 @@
         <w:jc w:val="both"/>
       </w:pPr>
       <w:r>
-        <w:lastRenderedPageBreak/>
         <w:t>The most difficult problem to handle in case of subscription model is the product price to charge to a subscriber during whole subscription period. Should subscriber pay the same price for a product throughout subscription contract? If price of a product increases, what will be its impact on existing subscriptions? As far as a subscriber is concerned he/she would not want to see multiple prices for the same product during subscription period. He/she may feel being cheated as some price was offered for a product,</w:t>
       </w:r>
       <w:r>

</xml_diff>

<commit_message>
Seperating camel route from timer expression.. fixing nextDateFinder, changing queue to topic.
</commit_message>
<xml_diff>
--- a/documentation/Pricing/RetailSubscriptionBusinessModel.docx
+++ b/documentation/Pricing/RetailSubscriptionBusinessModel.docx
@@ -7720,8 +7720,6 @@
       <w:r>
         <w:t>Topping 2: Committed Price/Discount</w:t>
       </w:r>
-      <w:bookmarkStart w:id="17" w:name="_GoBack"/>
-      <w:bookmarkEnd w:id="17"/>
     </w:p>
     <w:p>
       <w:pPr>
@@ -8982,7 +8980,7 @@
         <w:pStyle w:val="Heading1"/>
         <w:jc w:val="both"/>
       </w:pPr>
-      <w:bookmarkStart w:id="18" w:name="_Toc478138716"/>
+      <w:bookmarkStart w:id="17" w:name="_Toc478138716"/>
       <w:r>
         <w:lastRenderedPageBreak/>
         <w:t>Objectives</w:t>
@@ -8999,106 +8997,106 @@
       <w:r>
         <w:t>Ecosystem</w:t>
       </w:r>
+      <w:bookmarkEnd w:id="17"/>
+      <w:r>
+        <w:t xml:space="preserve"> </w:t>
+      </w:r>
+    </w:p>
+    <w:p>
+      <w:pPr>
+        <w:jc w:val="both"/>
+      </w:pPr>
+    </w:p>
+    <w:p>
+      <w:pPr>
+        <w:jc w:val="both"/>
+      </w:pPr>
+      <w:r>
+        <w:t xml:space="preserve"> So far w</w:t>
+      </w:r>
+      <w:r>
+        <w:t xml:space="preserve">e have understood in detail about the importance of subscription business in retail, medicines or any such business where buying pattern is periodic and </w:t>
+      </w:r>
+      <w:r>
+        <w:t>how</w:t>
+      </w:r>
+      <w:r>
+        <w:t xml:space="preserve"> it offer</w:t>
+      </w:r>
+      <w:r>
+        <w:t>s</w:t>
+      </w:r>
+      <w:r>
+        <w:t xml:space="preserve"> huge potential to connect with customers for longer term, thereby increasing the predictability and sustainability of the business manifold.</w:t>
+      </w:r>
+      <w:r>
+        <w:t xml:space="preserve"> We have also tried to understand the comparison between instantaneous business and subscription business and try to evaluate customer and merchant expectations in both business models and verified that both stakeholders will be greatly benefitted by adopting subscription business model wherever it is applicable. But is it so straightforward, just to start selling products in periodic buying pattern? We have discussed how to make subscription business proposition more lucrative and value added for both stakeholders by adopting some patterns and practices such as multi-layered benefits model which are only possible in subscription business approach. But there is a need to study in detail the objectives of subscription model so that if any such ecosystem needs to be built then there should be a ready reference available to provide detail guidelines, best practices, dos and don’ts and metrics to monitor and introspect each business decision which is influencing overall business.</w:t>
+      </w:r>
+    </w:p>
+    <w:p>
+      <w:pPr>
+        <w:jc w:val="both"/>
+      </w:pPr>
+      <w:r>
+        <w:t>So</w:t>
+      </w:r>
+      <w:r>
+        <w:t xml:space="preserve"> we will analyse in detail on what will it take to make subscription business model successful. We will try to turn every cornerstone possible as well as try to relate different objectives together to analyse the impact of one onto others</w:t>
+      </w:r>
+    </w:p>
+    <w:p>
+      <w:pPr>
+        <w:jc w:val="both"/>
+      </w:pPr>
+      <w:r>
+        <w:t xml:space="preserve">Let’s start with defining </w:t>
+      </w:r>
+      <w:r>
+        <w:t>t</w:t>
+      </w:r>
+      <w:r>
+        <w:t xml:space="preserve">hese objectives are based on their obvious expectations from the long term relationship notion in subscription business model as well as few innovative advantages which are available due to nature of business model </w:t>
+      </w:r>
+    </w:p>
+    <w:p>
+      <w:pPr>
+        <w:jc w:val="both"/>
+      </w:pPr>
+      <w:r>
+        <w:t>Ultimate goal of these objective is to design a “subscription eco-system” (I would like to term it as subscription engine) which is configurable, intelligent, fault-tolerant, self-corrective, introspective and capable of assisting all stakeholders by providing appropriate recommendations at precise times.</w:t>
+      </w:r>
+    </w:p>
+    <w:p>
+      <w:pPr>
+        <w:jc w:val="both"/>
+      </w:pPr>
+    </w:p>
+    <w:p>
+      <w:pPr>
+        <w:pStyle w:val="Heading2"/>
+        <w:jc w:val="both"/>
+      </w:pPr>
+      <w:bookmarkStart w:id="18" w:name="_Toc478138717"/>
+      <w:r>
+        <w:t>Subscriber centric</w:t>
+      </w:r>
+      <w:r>
+        <w:t xml:space="preserve"> objectives</w:t>
+      </w:r>
       <w:bookmarkEnd w:id="18"/>
-      <w:r>
-        <w:t xml:space="preserve"> </w:t>
-      </w:r>
-    </w:p>
-    <w:p>
-      <w:pPr>
-        <w:jc w:val="both"/>
-      </w:pPr>
-    </w:p>
-    <w:p>
-      <w:pPr>
-        <w:jc w:val="both"/>
-      </w:pPr>
-      <w:r>
-        <w:t xml:space="preserve"> So far w</w:t>
-      </w:r>
-      <w:r>
-        <w:t xml:space="preserve">e have understood in detail about the importance of subscription business in retail, medicines or any such business where buying pattern is periodic and </w:t>
-      </w:r>
-      <w:r>
-        <w:t>how</w:t>
-      </w:r>
-      <w:r>
-        <w:t xml:space="preserve"> it offer</w:t>
-      </w:r>
-      <w:r>
-        <w:t>s</w:t>
-      </w:r>
-      <w:r>
-        <w:t xml:space="preserve"> huge potential to connect with customers for longer term, thereby increasing the predictability and sustainability of the business manifold.</w:t>
-      </w:r>
-      <w:r>
-        <w:t xml:space="preserve"> We have also tried to understand the comparison between instantaneous business and subscription business and try to evaluate customer and merchant expectations in both business models and verified that both stakeholders will be greatly benefitted by adopting subscription business model wherever it is applicable. But is it so straightforward, just to start selling products in periodic buying pattern? We have discussed how to make subscription business proposition more lucrative and value added for both stakeholders by adopting some patterns and practices such as multi-layered benefits model which are only possible in subscription business approach. But there is a need to study in detail the objectives of subscription model so that if any such ecosystem needs to be built then there should be a ready reference available to provide detail guidelines, best practices, dos and don’ts and metrics to monitor and introspect each business decision which is influencing overall business.</w:t>
-      </w:r>
-    </w:p>
-    <w:p>
-      <w:pPr>
-        <w:jc w:val="both"/>
-      </w:pPr>
-      <w:r>
-        <w:t>So</w:t>
-      </w:r>
-      <w:r>
-        <w:t xml:space="preserve"> we will analyse in detail on what will it take to make subscription business model successful. We will try to turn every cornerstone possible as well as try to relate different objectives together to analyse the impact of one onto others</w:t>
-      </w:r>
-    </w:p>
-    <w:p>
-      <w:pPr>
-        <w:jc w:val="both"/>
-      </w:pPr>
-      <w:r>
-        <w:t xml:space="preserve">Let’s start with defining </w:t>
-      </w:r>
-      <w:r>
-        <w:t>t</w:t>
-      </w:r>
-      <w:r>
-        <w:t xml:space="preserve">hese objectives are based on their obvious expectations from the long term relationship notion in subscription business model as well as few innovative advantages which are available due to nature of business model </w:t>
-      </w:r>
-    </w:p>
-    <w:p>
-      <w:pPr>
-        <w:jc w:val="both"/>
-      </w:pPr>
-      <w:r>
-        <w:t>Ultimate goal of these objective is to design a “subscription eco-system” (I would like to term it as subscription engine) which is configurable, intelligent, fault-tolerant, self-corrective, introspective and capable of assisting all stakeholders by providing appropriate recommendations at precise times.</w:t>
-      </w:r>
-    </w:p>
-    <w:p>
-      <w:pPr>
-        <w:jc w:val="both"/>
-      </w:pPr>
-    </w:p>
-    <w:p>
-      <w:pPr>
-        <w:pStyle w:val="Heading2"/>
-        <w:jc w:val="both"/>
-      </w:pPr>
-      <w:bookmarkStart w:id="19" w:name="_Toc478138717"/>
-      <w:r>
-        <w:t>Subscriber centric</w:t>
-      </w:r>
-      <w:r>
-        <w:t xml:space="preserve"> objectives</w:t>
+    </w:p>
+    <w:p>
+      <w:pPr>
+        <w:pStyle w:val="Heading3"/>
+        <w:jc w:val="both"/>
+      </w:pPr>
+      <w:bookmarkStart w:id="19" w:name="_Toc453669655"/>
+      <w:bookmarkStart w:id="20" w:name="_Toc478138718"/>
+      <w:r>
+        <w:t>Quality</w:t>
       </w:r>
       <w:bookmarkEnd w:id="19"/>
-    </w:p>
-    <w:p>
-      <w:pPr>
-        <w:pStyle w:val="Heading3"/>
-        <w:jc w:val="both"/>
-      </w:pPr>
-      <w:bookmarkStart w:id="20" w:name="_Toc453669655"/>
-      <w:bookmarkStart w:id="21" w:name="_Toc478138718"/>
-      <w:r>
-        <w:t>Quality</w:t>
-      </w:r>
       <w:bookmarkEnd w:id="20"/>
-      <w:bookmarkEnd w:id="21"/>
     </w:p>
     <w:p>
       <w:pPr>
@@ -9170,7 +9168,7 @@
       <w:pPr>
         <w:jc w:val="both"/>
       </w:pPr>
-      <w:bookmarkStart w:id="22" w:name="_Toc453669656"/>
+      <w:bookmarkStart w:id="21" w:name="_Toc453669656"/>
       <w:r>
         <w:t xml:space="preserve">Subscription eco-system itself does not influence quality of product and it is up to merchant to determine what quality of products to sell through it. </w:t>
       </w:r>
@@ -9190,15 +9188,15 @@
         <w:pStyle w:val="Heading3"/>
         <w:jc w:val="both"/>
       </w:pPr>
-      <w:bookmarkStart w:id="23" w:name="_Toc478138719"/>
+      <w:bookmarkStart w:id="22" w:name="_Toc478138719"/>
       <w:r>
         <w:t>C</w:t>
       </w:r>
       <w:r>
         <w:t>onvenience</w:t>
       </w:r>
+      <w:bookmarkEnd w:id="21"/>
       <w:bookmarkEnd w:id="22"/>
-      <w:bookmarkEnd w:id="23"/>
     </w:p>
     <w:p>
       <w:pPr>
@@ -9364,11 +9362,11 @@
         <w:pStyle w:val="Heading3"/>
         <w:jc w:val="both"/>
       </w:pPr>
-      <w:bookmarkStart w:id="24" w:name="_Toc478138720"/>
+      <w:bookmarkStart w:id="23" w:name="_Toc478138720"/>
       <w:r>
         <w:t>Flexible Payment schemes</w:t>
       </w:r>
-      <w:bookmarkEnd w:id="24"/>
+      <w:bookmarkEnd w:id="23"/>
     </w:p>
     <w:p>
       <w:pPr>
@@ -9703,18 +9701,18 @@
         <w:pStyle w:val="Heading3"/>
         <w:jc w:val="both"/>
       </w:pPr>
-      <w:bookmarkStart w:id="25" w:name="_Toc453669657"/>
+      <w:bookmarkStart w:id="24" w:name="_Toc453669657"/>
     </w:p>
     <w:p>
       <w:pPr>
         <w:pStyle w:val="Heading3"/>
         <w:jc w:val="both"/>
       </w:pPr>
-      <w:bookmarkStart w:id="26" w:name="_Toc478138721"/>
+      <w:bookmarkStart w:id="25" w:name="_Toc478138721"/>
       <w:r>
         <w:t>Deliveries close to needs</w:t>
       </w:r>
-      <w:bookmarkEnd w:id="26"/>
+      <w:bookmarkEnd w:id="25"/>
     </w:p>
     <w:p>
       <w:pPr>
@@ -9767,7 +9765,7 @@
         <w:t xml:space="preserve"> weekly delivery should be clubbed with monthly delivery and so on.) and the timetable of deliveries will be projected upfront to the subscriber and his/her consent is taken on this delivery schedule.</w:t>
       </w:r>
     </w:p>
-    <w:bookmarkEnd w:id="25"/>
+    <w:bookmarkEnd w:id="24"/>
     <w:p>
       <w:pPr>
         <w:pStyle w:val="Heading3"/>
@@ -9779,14 +9777,14 @@
         <w:pStyle w:val="Heading3"/>
         <w:jc w:val="both"/>
       </w:pPr>
-      <w:bookmarkStart w:id="27" w:name="_Toc478138722"/>
+      <w:bookmarkStart w:id="26" w:name="_Toc478138722"/>
       <w:r>
         <w:t>Advantages</w:t>
       </w:r>
       <w:r>
         <w:t xml:space="preserve"> for association</w:t>
       </w:r>
-      <w:bookmarkEnd w:id="27"/>
+      <w:bookmarkEnd w:id="26"/>
     </w:p>
     <w:p>
       <w:pPr>
@@ -9931,13 +9929,13 @@
         <w:pStyle w:val="Heading3"/>
         <w:jc w:val="both"/>
       </w:pPr>
-      <w:bookmarkStart w:id="28" w:name="_Toc453669658"/>
-      <w:bookmarkStart w:id="29" w:name="_Toc478138723"/>
+      <w:bookmarkStart w:id="27" w:name="_Toc453669658"/>
+      <w:bookmarkStart w:id="28" w:name="_Toc478138723"/>
       <w:r>
         <w:t>Value added benefits</w:t>
       </w:r>
+      <w:bookmarkEnd w:id="27"/>
       <w:bookmarkEnd w:id="28"/>
-      <w:bookmarkEnd w:id="29"/>
     </w:p>
     <w:p>
       <w:pPr>
@@ -10067,142 +10065,142 @@
         <w:pStyle w:val="Heading3"/>
         <w:jc w:val="both"/>
       </w:pPr>
-      <w:bookmarkStart w:id="30" w:name="_Toc453669659"/>
-      <w:bookmarkStart w:id="31" w:name="_Toc478138724"/>
+      <w:bookmarkStart w:id="29" w:name="_Toc453669659"/>
+      <w:bookmarkStart w:id="30" w:name="_Toc478138724"/>
       <w:r>
         <w:t>Rewards for loyalty</w:t>
       </w:r>
+      <w:bookmarkEnd w:id="29"/>
       <w:bookmarkEnd w:id="30"/>
+    </w:p>
+    <w:p>
+      <w:pPr>
+        <w:jc w:val="both"/>
+      </w:pPr>
+    </w:p>
+    <w:p>
+      <w:pPr>
+        <w:jc w:val="both"/>
+      </w:pPr>
+      <w:r>
+        <w:t xml:space="preserve">If a </w:t>
+      </w:r>
+      <w:r>
+        <w:t>subscrib</w:t>
+      </w:r>
+      <w:r>
+        <w:t>er</w:t>
+      </w:r>
+      <w:r>
+        <w:t xml:space="preserve"> is </w:t>
+      </w:r>
+      <w:r>
+        <w:t>repeatedly</w:t>
+      </w:r>
+      <w:r>
+        <w:t xml:space="preserve"> buying </w:t>
+      </w:r>
+      <w:r>
+        <w:t xml:space="preserve">all </w:t>
+      </w:r>
+      <w:r>
+        <w:t>his needs from the same merchant, is he</w:t>
+      </w:r>
+      <w:r>
+        <w:t>/she</w:t>
+      </w:r>
+      <w:r>
+        <w:t xml:space="preserve"> being rewarded for his</w:t>
+      </w:r>
+      <w:r>
+        <w:t>/her</w:t>
+      </w:r>
+      <w:r>
+        <w:t xml:space="preserve"> long term affiliation with that merchant?</w:t>
+      </w:r>
+    </w:p>
+    <w:p>
+      <w:pPr>
+        <w:jc w:val="both"/>
+      </w:pPr>
+      <w:r>
+        <w:t xml:space="preserve">Looking little deeper in this kind of relationship, a </w:t>
+      </w:r>
+      <w:r>
+        <w:t>subscriber</w:t>
+      </w:r>
+      <w:r>
+        <w:t xml:space="preserve"> is getting into long term agreement with the merchant where he promises to buy certain (perhaps same) set of products periodically for the agreement duration. </w:t>
+      </w:r>
+      <w:r>
+        <w:t xml:space="preserve">So the merchant is awarded with an assured business for a fixed duration. It is resulting into merchant making more precise demand predictions, negotiate better on price front, reduce losses, optimize on </w:t>
+      </w:r>
+      <w:r>
+        <w:t xml:space="preserve">wastage, </w:t>
+      </w:r>
+      <w:r>
+        <w:t xml:space="preserve">operating expenses and maximize self-gain. </w:t>
+      </w:r>
+    </w:p>
+    <w:p>
+      <w:pPr>
+        <w:jc w:val="both"/>
+      </w:pPr>
+      <w:r>
+        <w:t xml:space="preserve">Conscious efforts made by merchant not just for subscribers getting into longer term agreement once but also to make them repeat their subscriptions (contracts) with same merchant again and again should result into ‘loyalty’ benefits. Thus number of renewals of subscriber’s association with same merchant is tracked to determine how many loyalty points a subscriber will earn. </w:t>
+      </w:r>
+      <w:r>
+        <w:t xml:space="preserve">It can be in the form of additional discounts or cash back schemes or loyalty/reward points etc. Thus this loyalty </w:t>
+      </w:r>
+      <w:r>
+        <w:t>further helps reducing effective unit price of each product being subscribed by a</w:t>
+      </w:r>
+      <w:r>
+        <w:t xml:space="preserve"> subscriber</w:t>
+      </w:r>
+      <w:r>
+        <w:t>.</w:t>
+      </w:r>
+    </w:p>
+    <w:p>
+      <w:pPr>
+        <w:jc w:val="both"/>
+      </w:pPr>
+      <w:r>
+        <w:t>As m</w:t>
+      </w:r>
+      <w:r>
+        <w:t xml:space="preserve">erchant is automatically wining a long term relationship with </w:t>
+      </w:r>
+      <w:r>
+        <w:t xml:space="preserve">existing subscriber, </w:t>
+      </w:r>
+      <w:r>
+        <w:t xml:space="preserve">he can focus more on winning new </w:t>
+      </w:r>
+      <w:r>
+        <w:t>subscribers</w:t>
+      </w:r>
+      <w:r>
+        <w:t>.</w:t>
+      </w:r>
+    </w:p>
+    <w:p>
+      <w:pPr>
+        <w:pStyle w:val="Heading3"/>
+        <w:jc w:val="both"/>
+      </w:pPr>
+    </w:p>
+    <w:p>
+      <w:pPr>
+        <w:pStyle w:val="Heading3"/>
+        <w:jc w:val="both"/>
+      </w:pPr>
+      <w:bookmarkStart w:id="31" w:name="_Toc478138725"/>
+      <w:r>
+        <w:t>Enabling subscriber as a brand ambassador</w:t>
+      </w:r>
       <w:bookmarkEnd w:id="31"/>
-    </w:p>
-    <w:p>
-      <w:pPr>
-        <w:jc w:val="both"/>
-      </w:pPr>
-    </w:p>
-    <w:p>
-      <w:pPr>
-        <w:jc w:val="both"/>
-      </w:pPr>
-      <w:r>
-        <w:t xml:space="preserve">If a </w:t>
-      </w:r>
-      <w:r>
-        <w:t>subscrib</w:t>
-      </w:r>
-      <w:r>
-        <w:t>er</w:t>
-      </w:r>
-      <w:r>
-        <w:t xml:space="preserve"> is </w:t>
-      </w:r>
-      <w:r>
-        <w:t>repeatedly</w:t>
-      </w:r>
-      <w:r>
-        <w:t xml:space="preserve"> buying </w:t>
-      </w:r>
-      <w:r>
-        <w:t xml:space="preserve">all </w:t>
-      </w:r>
-      <w:r>
-        <w:t>his needs from the same merchant, is he</w:t>
-      </w:r>
-      <w:r>
-        <w:t>/she</w:t>
-      </w:r>
-      <w:r>
-        <w:t xml:space="preserve"> being rewarded for his</w:t>
-      </w:r>
-      <w:r>
-        <w:t>/her</w:t>
-      </w:r>
-      <w:r>
-        <w:t xml:space="preserve"> long term affiliation with that merchant?</w:t>
-      </w:r>
-    </w:p>
-    <w:p>
-      <w:pPr>
-        <w:jc w:val="both"/>
-      </w:pPr>
-      <w:r>
-        <w:t xml:space="preserve">Looking little deeper in this kind of relationship, a </w:t>
-      </w:r>
-      <w:r>
-        <w:t>subscriber</w:t>
-      </w:r>
-      <w:r>
-        <w:t xml:space="preserve"> is getting into long term agreement with the merchant where he promises to buy certain (perhaps same) set of products periodically for the agreement duration. </w:t>
-      </w:r>
-      <w:r>
-        <w:t xml:space="preserve">So the merchant is awarded with an assured business for a fixed duration. It is resulting into merchant making more precise demand predictions, negotiate better on price front, reduce losses, optimize on </w:t>
-      </w:r>
-      <w:r>
-        <w:t xml:space="preserve">wastage, </w:t>
-      </w:r>
-      <w:r>
-        <w:t xml:space="preserve">operating expenses and maximize self-gain. </w:t>
-      </w:r>
-    </w:p>
-    <w:p>
-      <w:pPr>
-        <w:jc w:val="both"/>
-      </w:pPr>
-      <w:r>
-        <w:t xml:space="preserve">Conscious efforts made by merchant not just for subscribers getting into longer term agreement once but also to make them repeat their subscriptions (contracts) with same merchant again and again should result into ‘loyalty’ benefits. Thus number of renewals of subscriber’s association with same merchant is tracked to determine how many loyalty points a subscriber will earn. </w:t>
-      </w:r>
-      <w:r>
-        <w:t xml:space="preserve">It can be in the form of additional discounts or cash back schemes or loyalty/reward points etc. Thus this loyalty </w:t>
-      </w:r>
-      <w:r>
-        <w:t>further helps reducing effective unit price of each product being subscribed by a</w:t>
-      </w:r>
-      <w:r>
-        <w:t xml:space="preserve"> subscriber</w:t>
-      </w:r>
-      <w:r>
-        <w:t>.</w:t>
-      </w:r>
-    </w:p>
-    <w:p>
-      <w:pPr>
-        <w:jc w:val="both"/>
-      </w:pPr>
-      <w:r>
-        <w:t>As m</w:t>
-      </w:r>
-      <w:r>
-        <w:t xml:space="preserve">erchant is automatically wining a long term relationship with </w:t>
-      </w:r>
-      <w:r>
-        <w:t xml:space="preserve">existing subscriber, </w:t>
-      </w:r>
-      <w:r>
-        <w:t xml:space="preserve">he can focus more on winning new </w:t>
-      </w:r>
-      <w:r>
-        <w:t>subscribers</w:t>
-      </w:r>
-      <w:r>
-        <w:t>.</w:t>
-      </w:r>
-    </w:p>
-    <w:p>
-      <w:pPr>
-        <w:pStyle w:val="Heading3"/>
-        <w:jc w:val="both"/>
-      </w:pPr>
-    </w:p>
-    <w:p>
-      <w:pPr>
-        <w:pStyle w:val="Heading3"/>
-        <w:jc w:val="both"/>
-      </w:pPr>
-      <w:bookmarkStart w:id="32" w:name="_Toc478138725"/>
-      <w:r>
-        <w:t>Enabling subscriber as a brand ambassador</w:t>
-      </w:r>
-      <w:bookmarkEnd w:id="32"/>
     </w:p>
     <w:p>
       <w:pPr>
@@ -10361,33 +10359,33 @@
         <w:pStyle w:val="Heading2"/>
         <w:jc w:val="both"/>
       </w:pPr>
-      <w:bookmarkStart w:id="33" w:name="_Toc478138726"/>
+      <w:bookmarkStart w:id="32" w:name="_Toc478138726"/>
       <w:r>
         <w:t>Merchant centric</w:t>
       </w:r>
       <w:r>
         <w:t xml:space="preserve"> Objectives</w:t>
       </w:r>
+      <w:bookmarkEnd w:id="32"/>
+    </w:p>
+    <w:p>
+      <w:pPr>
+        <w:pStyle w:val="Heading3"/>
+        <w:jc w:val="both"/>
+      </w:pPr>
+      <w:bookmarkStart w:id="33" w:name="_Toc453669667"/>
+    </w:p>
+    <w:p>
+      <w:pPr>
+        <w:pStyle w:val="Heading3"/>
+        <w:jc w:val="both"/>
+      </w:pPr>
+      <w:bookmarkStart w:id="34" w:name="_Toc478138727"/>
+      <w:r>
+        <w:t>Sustainable customer base</w:t>
+      </w:r>
       <w:bookmarkEnd w:id="33"/>
-    </w:p>
-    <w:p>
-      <w:pPr>
-        <w:pStyle w:val="Heading3"/>
-        <w:jc w:val="both"/>
-      </w:pPr>
-      <w:bookmarkStart w:id="34" w:name="_Toc453669667"/>
-    </w:p>
-    <w:p>
-      <w:pPr>
-        <w:pStyle w:val="Heading3"/>
-        <w:jc w:val="both"/>
-      </w:pPr>
-      <w:bookmarkStart w:id="35" w:name="_Toc478138727"/>
-      <w:r>
-        <w:t>Sustainable customer base</w:t>
-      </w:r>
       <w:bookmarkEnd w:id="34"/>
-      <w:bookmarkEnd w:id="35"/>
     </w:p>
     <w:p>
       <w:pPr>
@@ -10664,7 +10662,7 @@
       <w:pPr>
         <w:jc w:val="both"/>
       </w:pPr>
-      <w:bookmarkStart w:id="36" w:name="_Toc453669668"/>
+      <w:bookmarkStart w:id="35" w:name="_Toc453669668"/>
       <w:r>
         <w:t xml:space="preserve">Merchant can make strategy decisions based on these inputs and tune the business so as to improve further on current improvements as well as avoid policies which are hindering customer experience.  </w:t>
       </w:r>
@@ -10688,7 +10686,7 @@
         <w:pStyle w:val="Heading3"/>
         <w:jc w:val="both"/>
       </w:pPr>
-      <w:bookmarkStart w:id="37" w:name="_Toc478138728"/>
+      <w:bookmarkStart w:id="36" w:name="_Toc478138728"/>
       <w:r>
         <w:t xml:space="preserve">Optimizations </w:t>
       </w:r>
@@ -10710,8 +10708,8 @@
       <w:r>
         <w:t>redictions</w:t>
       </w:r>
+      <w:bookmarkEnd w:id="35"/>
       <w:bookmarkEnd w:id="36"/>
-      <w:bookmarkEnd w:id="37"/>
     </w:p>
     <w:p>
       <w:pPr>
@@ -10872,28 +10870,28 @@
         <w:pStyle w:val="Heading3"/>
         <w:jc w:val="both"/>
       </w:pPr>
-      <w:bookmarkStart w:id="38" w:name="_Toc453669669"/>
-      <w:bookmarkStart w:id="39" w:name="_Toc478138729"/>
+      <w:bookmarkStart w:id="37" w:name="_Toc453669669"/>
+      <w:bookmarkStart w:id="38" w:name="_Toc478138729"/>
       <w:r>
         <w:t>Optimization</w:t>
       </w:r>
+      <w:bookmarkEnd w:id="37"/>
+      <w:r>
+        <w:t xml:space="preserve"> of </w:t>
+      </w:r>
+      <w:r>
+        <w:t>o</w:t>
+      </w:r>
+      <w:r>
+        <w:t xml:space="preserve">perating </w:t>
+      </w:r>
+      <w:r>
+        <w:t>c</w:t>
+      </w:r>
+      <w:r>
+        <w:t>ost</w:t>
+      </w:r>
       <w:bookmarkEnd w:id="38"/>
-      <w:r>
-        <w:t xml:space="preserve"> of </w:t>
-      </w:r>
-      <w:r>
-        <w:t>o</w:t>
-      </w:r>
-      <w:r>
-        <w:t xml:space="preserve">perating </w:t>
-      </w:r>
-      <w:r>
-        <w:t>c</w:t>
-      </w:r>
-      <w:r>
-        <w:t>ost</w:t>
-      </w:r>
-      <w:bookmarkEnd w:id="39"/>
     </w:p>
     <w:p>
       <w:pPr>
@@ -11148,7 +11146,7 @@
       <w:pPr>
         <w:jc w:val="both"/>
       </w:pPr>
-      <w:bookmarkStart w:id="40" w:name="_Toc453669670"/>
+      <w:bookmarkStart w:id="39" w:name="_Toc453669670"/>
       <w:r>
         <w:t>Shipping cost per product per unit</w:t>
       </w:r>
@@ -11166,7 +11164,7 @@
         <w:pStyle w:val="Heading3"/>
         <w:jc w:val="both"/>
       </w:pPr>
-      <w:bookmarkStart w:id="41" w:name="_Toc478138730"/>
+      <w:bookmarkStart w:id="40" w:name="_Toc478138730"/>
       <w:r>
         <w:t xml:space="preserve">Optimization of </w:t>
       </w:r>
@@ -11182,7 +11180,7 @@
       <w:r>
         <w:t>ost</w:t>
       </w:r>
-      <w:bookmarkEnd w:id="41"/>
+      <w:bookmarkEnd w:id="40"/>
     </w:p>
     <w:p>
       <w:pPr>
@@ -11627,12 +11625,12 @@
         <w:pStyle w:val="Heading3"/>
         <w:jc w:val="both"/>
       </w:pPr>
-      <w:bookmarkStart w:id="42" w:name="_Toc478138731"/>
+      <w:bookmarkStart w:id="41" w:name="_Toc478138731"/>
       <w:r>
         <w:t>Value based benefits instead of competitive benefits</w:t>
       </w:r>
-      <w:bookmarkEnd w:id="40"/>
-      <w:bookmarkEnd w:id="42"/>
+      <w:bookmarkEnd w:id="39"/>
+      <w:bookmarkEnd w:id="41"/>
     </w:p>
     <w:p>
       <w:pPr>
@@ -11861,11 +11859,11 @@
         <w:pStyle w:val="Heading3"/>
         <w:jc w:val="both"/>
       </w:pPr>
-      <w:bookmarkStart w:id="43" w:name="_Toc478138732"/>
+      <w:bookmarkStart w:id="42" w:name="_Toc478138732"/>
       <w:r>
         <w:t>Intelligent Pricing</w:t>
       </w:r>
-      <w:bookmarkEnd w:id="43"/>
+      <w:bookmarkEnd w:id="42"/>
     </w:p>
     <w:p>
       <w:pPr>
@@ -12141,7 +12139,7 @@
         <w:pStyle w:val="Heading3"/>
         <w:jc w:val="both"/>
       </w:pPr>
-      <w:bookmarkStart w:id="44" w:name="_Toc478138733"/>
+      <w:bookmarkStart w:id="43" w:name="_Toc478138733"/>
       <w:r>
         <w:t>Predictive</w:t>
       </w:r>
@@ -12154,7 +12152,7 @@
       <w:r>
         <w:t>Distribution</w:t>
       </w:r>
-      <w:bookmarkEnd w:id="44"/>
+      <w:bookmarkEnd w:id="43"/>
     </w:p>
     <w:p>
       <w:pPr>
@@ -13844,7 +13842,7 @@
         <w:pStyle w:val="Heading3"/>
         <w:jc w:val="both"/>
       </w:pPr>
-      <w:bookmarkStart w:id="45" w:name="_Toc478138734"/>
+      <w:bookmarkStart w:id="44" w:name="_Toc478138734"/>
       <w:r>
         <w:t>Result based</w:t>
       </w:r>
@@ -13860,7 +13858,7 @@
       <w:r>
         <w:t xml:space="preserve"> and corrections</w:t>
       </w:r>
-      <w:bookmarkEnd w:id="45"/>
+      <w:bookmarkEnd w:id="44"/>
     </w:p>
     <w:p>
       <w:pPr>
@@ -14148,11 +14146,19 @@
         <w:pStyle w:val="Heading3"/>
         <w:jc w:val="both"/>
       </w:pPr>
-      <w:bookmarkStart w:id="46" w:name="_Toc478138735"/>
-      <w:r>
-        <w:t>Products collaboration model</w:t>
-      </w:r>
+      <w:bookmarkStart w:id="45" w:name="_Toc478138735"/>
+      <w:r>
+        <w:t>Products co</w:t>
+      </w:r>
+      <w:r>
+        <w:t>operation</w:t>
+      </w:r>
+      <w:bookmarkStart w:id="46" w:name="_GoBack"/>
       <w:bookmarkEnd w:id="46"/>
+      <w:r>
+        <w:t xml:space="preserve"> model</w:t>
+      </w:r>
+      <w:bookmarkEnd w:id="45"/>
     </w:p>
     <w:p>
       <w:pPr>
@@ -50216,11 +50222,11 @@
           <c:showBubbleSize val="0"/>
         </c:dLbls>
         <c:smooth val="0"/>
-        <c:axId val="310563848"/>
-        <c:axId val="300737696"/>
+        <c:axId val="387573912"/>
+        <c:axId val="216196512"/>
       </c:lineChart>
       <c:catAx>
-        <c:axId val="310563848"/>
+        <c:axId val="387573912"/>
         <c:scaling>
           <c:orientation val="minMax"/>
         </c:scaling>
@@ -50263,7 +50269,7 @@
             <a:endParaRPr lang="en-US"/>
           </a:p>
         </c:txPr>
-        <c:crossAx val="300737696"/>
+        <c:crossAx val="216196512"/>
         <c:crosses val="autoZero"/>
         <c:auto val="1"/>
         <c:lblAlgn val="ctr"/>
@@ -50271,7 +50277,7 @@
         <c:noMultiLvlLbl val="0"/>
       </c:catAx>
       <c:valAx>
-        <c:axId val="300737696"/>
+        <c:axId val="216196512"/>
         <c:scaling>
           <c:orientation val="minMax"/>
         </c:scaling>
@@ -50322,7 +50328,7 @@
             <a:endParaRPr lang="en-US"/>
           </a:p>
         </c:txPr>
-        <c:crossAx val="310563848"/>
+        <c:crossAx val="387573912"/>
         <c:crosses val="autoZero"/>
         <c:crossBetween val="between"/>
       </c:valAx>
@@ -51310,11 +51316,11 @@
         </c:dLbls>
         <c:gapWidth val="219"/>
         <c:overlap val="100"/>
-        <c:axId val="453253544"/>
-        <c:axId val="453253936"/>
+        <c:axId val="216197296"/>
+        <c:axId val="216195728"/>
       </c:barChart>
       <c:catAx>
-        <c:axId val="453253544"/>
+        <c:axId val="216197296"/>
         <c:scaling>
           <c:orientation val="minMax"/>
         </c:scaling>
@@ -51357,7 +51363,7 @@
             <a:endParaRPr lang="en-US"/>
           </a:p>
         </c:txPr>
-        <c:crossAx val="453253936"/>
+        <c:crossAx val="216195728"/>
         <c:crosses val="autoZero"/>
         <c:auto val="1"/>
         <c:lblAlgn val="ctr"/>
@@ -51365,7 +51371,7 @@
         <c:noMultiLvlLbl val="0"/>
       </c:catAx>
       <c:valAx>
-        <c:axId val="453253936"/>
+        <c:axId val="216195728"/>
         <c:scaling>
           <c:orientation val="minMax"/>
         </c:scaling>
@@ -51416,7 +51422,7 @@
             <a:endParaRPr lang="en-US"/>
           </a:p>
         </c:txPr>
-        <c:crossAx val="453253544"/>
+        <c:crossAx val="216197296"/>
         <c:crosses val="autoZero"/>
         <c:crossBetween val="between"/>
       </c:valAx>
@@ -53204,11 +53210,11 @@
           <c:showBubbleSize val="0"/>
         </c:dLbls>
         <c:smooth val="0"/>
-        <c:axId val="453254328"/>
-        <c:axId val="453255504"/>
+        <c:axId val="387573520"/>
+        <c:axId val="470063528"/>
       </c:lineChart>
       <c:catAx>
-        <c:axId val="453254328"/>
+        <c:axId val="387573520"/>
         <c:scaling>
           <c:orientation val="minMax"/>
         </c:scaling>
@@ -53281,7 +53287,7 @@
             <a:endParaRPr lang="en-US"/>
           </a:p>
         </c:txPr>
-        <c:crossAx val="453255504"/>
+        <c:crossAx val="470063528"/>
         <c:crosses val="autoZero"/>
         <c:auto val="1"/>
         <c:lblAlgn val="ctr"/>
@@ -53289,7 +53295,7 @@
         <c:noMultiLvlLbl val="0"/>
       </c:catAx>
       <c:valAx>
-        <c:axId val="453255504"/>
+        <c:axId val="470063528"/>
         <c:scaling>
           <c:orientation val="minMax"/>
         </c:scaling>
@@ -53341,7 +53347,7 @@
             <a:endParaRPr lang="en-US"/>
           </a:p>
         </c:txPr>
-        <c:crossAx val="453254328"/>
+        <c:crossAx val="387573520"/>
         <c:crosses val="autoZero"/>
         <c:crossBetween val="between"/>
       </c:valAx>
@@ -55520,11 +55526,11 @@
           <c:showBubbleSize val="0"/>
         </c:dLbls>
         <c:smooth val="0"/>
-        <c:axId val="453255896"/>
-        <c:axId val="453254720"/>
+        <c:axId val="470063920"/>
+        <c:axId val="470062744"/>
       </c:lineChart>
       <c:catAx>
-        <c:axId val="453255896"/>
+        <c:axId val="470063920"/>
         <c:scaling>
           <c:orientation val="minMax"/>
         </c:scaling>
@@ -55534,7 +55540,7 @@
         <c:majorTickMark val="out"/>
         <c:minorTickMark val="none"/>
         <c:tickLblPos val="nextTo"/>
-        <c:crossAx val="453254720"/>
+        <c:crossAx val="470062744"/>
         <c:crosses val="autoZero"/>
         <c:auto val="1"/>
         <c:lblAlgn val="ctr"/>
@@ -55542,7 +55548,7 @@
         <c:noMultiLvlLbl val="0"/>
       </c:catAx>
       <c:valAx>
-        <c:axId val="453254720"/>
+        <c:axId val="470062744"/>
         <c:scaling>
           <c:orientation val="minMax"/>
         </c:scaling>
@@ -55553,7 +55559,7 @@
         <c:majorTickMark val="out"/>
         <c:minorTickMark val="none"/>
         <c:tickLblPos val="nextTo"/>
-        <c:crossAx val="453255896"/>
+        <c:crossAx val="470063920"/>
         <c:crosses val="autoZero"/>
         <c:crossBetween val="between"/>
       </c:valAx>
@@ -55954,11 +55960,11 @@
         </c:dLbls>
         <c:marker val="1"/>
         <c:smooth val="0"/>
-        <c:axId val="457041616"/>
-        <c:axId val="457042400"/>
+        <c:axId val="470323344"/>
+        <c:axId val="470322168"/>
       </c:lineChart>
       <c:catAx>
-        <c:axId val="457041616"/>
+        <c:axId val="470323344"/>
         <c:scaling>
           <c:orientation val="minMax"/>
         </c:scaling>
@@ -56015,7 +56021,7 @@
             <a:endParaRPr lang="en-US"/>
           </a:p>
         </c:txPr>
-        <c:crossAx val="457042400"/>
+        <c:crossAx val="470322168"/>
         <c:crosses val="autoZero"/>
         <c:auto val="1"/>
         <c:lblAlgn val="ctr"/>
@@ -56023,7 +56029,7 @@
         <c:noMultiLvlLbl val="0"/>
       </c:catAx>
       <c:valAx>
-        <c:axId val="457042400"/>
+        <c:axId val="470322168"/>
         <c:scaling>
           <c:orientation val="minMax"/>
         </c:scaling>
@@ -56066,7 +56072,7 @@
             <a:endParaRPr lang="en-US"/>
           </a:p>
         </c:txPr>
-        <c:crossAx val="457041616"/>
+        <c:crossAx val="470323344"/>
         <c:crosses val="autoZero"/>
         <c:crossBetween val="between"/>
       </c:valAx>
@@ -58873,7 +58879,7 @@
 </file>
 
 <file path=customXml/itemProps1.xml><?xml version="1.0" encoding="utf-8"?>
-<ds:datastoreItem xmlns:ds="http://schemas.openxmlformats.org/officeDocument/2006/customXml" ds:itemID="{0B4723E6-8E18-4E77-8E87-4FAB8ED75973}">
+<ds:datastoreItem xmlns:ds="http://schemas.openxmlformats.org/officeDocument/2006/customXml" ds:itemID="{0288A327-D08F-4898-848A-490FBF38F464}">
   <ds:schemaRefs>
     <ds:schemaRef ds:uri="http://schemas.openxmlformats.org/officeDocument/2006/bibliography"/>
   </ds:schemaRefs>

</xml_diff>

<commit_message>
Separation of price buckets into three buckets with one base class and other related modifications.
</commit_message>
<xml_diff>
--- a/documentation/Pricing/RetailSubscriptionBusinessModel.docx
+++ b/documentation/Pricing/RetailSubscriptionBusinessModel.docx
@@ -6563,6 +6563,11 @@
       <w:pPr>
         <w:jc w:val="both"/>
       </w:pPr>
+    </w:p>
+    <w:p>
+      <w:pPr>
+        <w:jc w:val="both"/>
+      </w:pPr>
       <w:r>
         <w:t xml:space="preserve">If one categorizes the range of products being consumed by an average customer </w:t>
       </w:r>
@@ -6820,7 +6825,11 @@
         <w:t>/instantaneous</w:t>
       </w:r>
       <w:r>
-        <w:t xml:space="preserve"> buying pattern and random selection of merchants. This is because a customer buying two Colgate toothpaste a month will continue buying the same volume ever</w:t>
+        <w:t xml:space="preserve"> buying pattern and random selection of merchants. This is because a customer </w:t>
+      </w:r>
+      <w:r>
+        <w:lastRenderedPageBreak/>
+        <w:t>buying two Colgate toothpaste a month will continue buying the same volume ever</w:t>
       </w:r>
       <w:r>
         <w:t>y</w:t>
@@ -6835,11 +6844,7 @@
         <w:t xml:space="preserve">. </w:t>
       </w:r>
       <w:r>
-        <w:t xml:space="preserve">Also for all such FMCG needs he will probably buy the whole </w:t>
-      </w:r>
-      <w:r>
-        <w:lastRenderedPageBreak/>
-        <w:t>package of periodically needed goods from the same merchant (if he sees considerable advantage in buying the same from a specific merchant).</w:t>
+        <w:t>Also for all such FMCG needs he will probably buy the whole package of periodically needed goods from the same merchant (if he sees considerable advantage in buying the same from a specific merchant).</w:t>
       </w:r>
     </w:p>
     <w:p>
@@ -7664,7 +7669,13 @@
         <w:jc w:val="both"/>
       </w:pPr>
       <w:r>
-        <w:t>The first benefit that he would expect is to get every item at maximum discounted price.</w:t>
+        <w:t xml:space="preserve">The first benefit that he would expect is to get every item at maximum </w:t>
+      </w:r>
+      <w:r>
+        <w:t xml:space="preserve">possible </w:t>
+      </w:r>
+      <w:r>
+        <w:t>discounted price.</w:t>
       </w:r>
       <w:r>
         <w:t xml:space="preserve"> This is how he/she may feel respected for his/her long term association with a merchant.</w:t>
@@ -17184,6 +17195,8 @@
       <w:r>
         <w:t xml:space="preserve"> with reason for each of them. These recommendations will assist merchant take appropriate decisions. We will see how, in the coming points. </w:t>
       </w:r>
+      <w:bookmarkStart w:id="53" w:name="_GoBack"/>
+      <w:bookmarkEnd w:id="53"/>
     </w:p>
     <w:p>
       <w:pPr>
@@ -17833,11 +17846,11 @@
       <w:pPr>
         <w:pStyle w:val="Heading3"/>
       </w:pPr>
-      <w:bookmarkStart w:id="53" w:name="_Toc478661608"/>
+      <w:bookmarkStart w:id="54" w:name="_Toc478661608"/>
       <w:r>
         <w:t>Summary</w:t>
       </w:r>
-      <w:bookmarkEnd w:id="53"/>
+      <w:bookmarkEnd w:id="54"/>
     </w:p>
     <w:p>
       <w:pPr>
@@ -17920,7 +17933,7 @@
         <w:pStyle w:val="Heading1"/>
         <w:jc w:val="both"/>
       </w:pPr>
-      <w:bookmarkStart w:id="54" w:name="_Toc478661609"/>
+      <w:bookmarkStart w:id="55" w:name="_Toc478661609"/>
       <w:r>
         <w:lastRenderedPageBreak/>
         <w:t>Elements of</w:t>
@@ -17931,18 +17944,18 @@
       <w:r>
         <w:t>ecosystem</w:t>
       </w:r>
-      <w:bookmarkEnd w:id="54"/>
+      <w:bookmarkEnd w:id="55"/>
     </w:p>
     <w:p>
       <w:pPr>
         <w:pStyle w:val="Heading2"/>
         <w:jc w:val="both"/>
       </w:pPr>
-      <w:bookmarkStart w:id="55" w:name="_Toc478661610"/>
+      <w:bookmarkStart w:id="56" w:name="_Toc478661610"/>
       <w:r>
         <w:t>Product</w:t>
       </w:r>
-      <w:bookmarkEnd w:id="55"/>
+      <w:bookmarkEnd w:id="56"/>
     </w:p>
     <w:p>
       <w:pPr>
@@ -18181,11 +18194,11 @@
         <w:pStyle w:val="Heading3"/>
         <w:jc w:val="both"/>
       </w:pPr>
-      <w:bookmarkStart w:id="56" w:name="_Toc478661611"/>
+      <w:bookmarkStart w:id="57" w:name="_Toc478661611"/>
       <w:r>
         <w:t>Pricing categories</w:t>
       </w:r>
-      <w:bookmarkEnd w:id="56"/>
+      <w:bookmarkEnd w:id="57"/>
     </w:p>
     <w:p>
       <w:pPr>
@@ -18373,16 +18386,16 @@
         <w:pStyle w:val="Heading3"/>
         <w:jc w:val="both"/>
       </w:pPr>
-      <w:bookmarkStart w:id="57" w:name="_Toc478661612"/>
-      <w:bookmarkStart w:id="58" w:name="_Toc453669693"/>
+      <w:bookmarkStart w:id="58" w:name="_Toc478661612"/>
+      <w:bookmarkStart w:id="59" w:name="_Toc453669693"/>
       <w:r>
         <w:t>Product</w:t>
       </w:r>
-      <w:bookmarkEnd w:id="57"/>
+      <w:bookmarkEnd w:id="58"/>
       <w:r>
         <w:t xml:space="preserve"> </w:t>
       </w:r>
-      <w:bookmarkEnd w:id="58"/>
+      <w:bookmarkEnd w:id="59"/>
     </w:p>
     <w:p>
       <w:pPr>
@@ -18647,11 +18660,11 @@
       <w:pPr>
         <w:pStyle w:val="Heading3"/>
       </w:pPr>
-      <w:bookmarkStart w:id="59" w:name="_Toc478661613"/>
+      <w:bookmarkStart w:id="60" w:name="_Toc478661613"/>
       <w:r>
         <w:t>Product Account</w:t>
       </w:r>
-      <w:bookmarkEnd w:id="59"/>
+      <w:bookmarkEnd w:id="60"/>
     </w:p>
     <w:p>
       <w:pPr>
@@ -19067,11 +19080,11 @@
       <w:pPr>
         <w:pStyle w:val="Heading3"/>
       </w:pPr>
-      <w:bookmarkStart w:id="60" w:name="_Toc478661614"/>
+      <w:bookmarkStart w:id="61" w:name="_Toc478661614"/>
       <w:r>
         <w:t>Price Bucket</w:t>
       </w:r>
-      <w:bookmarkEnd w:id="60"/>
+      <w:bookmarkEnd w:id="61"/>
       <w:r>
         <w:t xml:space="preserve"> </w:t>
       </w:r>
@@ -19121,7 +19134,19 @@
         <w:t xml:space="preserve"> subscription approach should try to provide some level of price assurance wherever possible to the subscribers, in order to make the commitments bidirectional.</w:t>
       </w:r>
       <w:r>
-        <w:t xml:space="preserve"> Of course complete price assurance for all types of subscriptionable will be practically impossible, as price elasticity of each of the products are different , their demand vs supply equations are different and hence prices of  few products may vary significantly and such products may not be offered with absolute price assurance.</w:t>
+        <w:t xml:space="preserve"> Of course complete price assurance for all types of </w:t>
+      </w:r>
+      <w:r>
+        <w:t>products</w:t>
+      </w:r>
+      <w:r>
+        <w:t xml:space="preserve"> will be practically impossible, </w:t>
+      </w:r>
+      <w:r>
+        <w:t xml:space="preserve">as </w:t>
+      </w:r>
+      <w:r>
+        <w:t>their demand vs supply equations are different and hence prices of  few products may vary significantly and such products may not be offered with absolute price assurance.</w:t>
       </w:r>
       <w:r>
         <w:t xml:space="preserve"> In case of other products though the changes are less frequent impact of inflation is going to influence its pricing, resulting into increase(most of the times) in their base prices. So we have to answer find solution to the challenge of price assurance.</w:t>
@@ -19156,7 +19181,13 @@
         <w:t>Alternatively</w:t>
       </w:r>
       <w:r>
-        <w:t xml:space="preserve"> it may offer committed discount percentage, where subscriber will always gain a committed percentage discount on latest MRP. </w:t>
+        <w:t xml:space="preserve"> it may offer </w:t>
+      </w:r>
+      <w:r>
+        <w:t xml:space="preserve">commitment on </w:t>
+      </w:r>
+      <w:r>
+        <w:t xml:space="preserve">discount percentage, where subscriber will always gain a committed percentage discount on latest MRP. </w:t>
       </w:r>
     </w:p>
     <w:p>
@@ -19184,7 +19215,13 @@
         <w:jc w:val="both"/>
       </w:pPr>
       <w:r>
-        <w:t xml:space="preserve">This results into multiple offer prices being active for every product until each of them has at least one active subscriber. Price bucket represents these prices and number of subscribers associated with each of them. </w:t>
+        <w:t xml:space="preserve">This results into multiple offer prices being active for every product </w:t>
+      </w:r>
+      <w:r>
+        <w:t xml:space="preserve">at any time, </w:t>
+      </w:r>
+      <w:r>
+        <w:t xml:space="preserve">until each of them has at least one active subscriber. Price bucket represents these prices and number of subscribers associated with each of them. </w:t>
       </w:r>
     </w:p>
     <w:p>
@@ -19297,7 +19334,10 @@
         <w:t>ing</w:t>
       </w:r>
       <w:r>
-        <w:t xml:space="preserve"> to that product on the same day </w:t>
+        <w:t xml:space="preserve"> to that product</w:t>
+      </w:r>
+      <w:r>
+        <w:t xml:space="preserve"> at the same time </w:t>
       </w:r>
       <w:r>
         <w:t>get</w:t>
@@ -19309,7 +19349,16 @@
         <w:t>stered with this price</w:t>
       </w:r>
       <w:r>
-        <w:t>, hence they are made to get associated with corresponding</w:t>
+        <w:t>.</w:t>
+      </w:r>
+      <w:r>
+        <w:t xml:space="preserve"> </w:t>
+      </w:r>
+      <w:r>
+        <w:t>H</w:t>
+      </w:r>
+      <w:r>
+        <w:t>ence they are made to get associated with corresponding</w:t>
       </w:r>
       <w:r>
         <w:t xml:space="preserve"> bucket. Then</w:t>
@@ -19335,8 +19384,6 @@
       <w:r>
         <w:t>.</w:t>
       </w:r>
-      <w:bookmarkStart w:id="61" w:name="_GoBack"/>
-      <w:bookmarkEnd w:id="61"/>
     </w:p>
     <w:p>
       <w:pPr>
@@ -19418,7 +19465,13 @@
         <w:t>with a new offer price. S</w:t>
       </w:r>
       <w:r>
-        <w:t>ubscribers subscribing on/after the price change day are registered with this latest bucket.</w:t>
+        <w:t xml:space="preserve">ubscribers subscribing on/after the price change are registered with this latest </w:t>
+      </w:r>
+      <w:r>
+        <w:t>price</w:t>
+      </w:r>
+      <w:r>
+        <w:t>.</w:t>
       </w:r>
     </w:p>
     <w:p>
@@ -19465,7 +19518,16 @@
         <w:jc w:val="both"/>
       </w:pPr>
       <w:r>
-        <w:t>Tagged price version providing base purchase price and MRP on which this price is being offered</w:t>
+        <w:t xml:space="preserve">Tagged price version providing base purchase price and MRP on which this </w:t>
+      </w:r>
+      <w:r>
+        <w:t xml:space="preserve">offer </w:t>
+      </w:r>
+      <w:r>
+        <w:t xml:space="preserve">price is being </w:t>
+      </w:r>
+      <w:r>
+        <w:t>determined</w:t>
       </w:r>
     </w:p>
     <w:p>
@@ -19491,7 +19553,13 @@
         <w:jc w:val="both"/>
       </w:pPr>
       <w:r>
-        <w:t>Number of subscriptions churned out from the offered price</w:t>
+        <w:t>Number of subscriptions</w:t>
+      </w:r>
+      <w:r>
+        <w:t>( registered with this offer price)</w:t>
+      </w:r>
+      <w:r>
+        <w:t xml:space="preserve"> churned out</w:t>
       </w:r>
     </w:p>
     <w:p>
@@ -19504,7 +19572,13 @@
         <w:jc w:val="both"/>
       </w:pPr>
       <w:r>
-        <w:t>Total number of subscriptions associated at any point of time</w:t>
+        <w:t xml:space="preserve">Total number of subscriptions </w:t>
+      </w:r>
+      <w:r>
+        <w:t>registered with this price</w:t>
+      </w:r>
+      <w:r>
+        <w:t xml:space="preserve"> at any point of time</w:t>
       </w:r>
       <w:r>
         <w:t>.</w:t>
@@ -19520,7 +19594,13 @@
         <w:jc w:val="both"/>
       </w:pPr>
       <w:r>
-        <w:t>Total number of subscriptions delivered from this price bucket.</w:t>
+        <w:t>Total number of subscriptions delivered</w:t>
+      </w:r>
+      <w:r>
+        <w:t>, so far</w:t>
+      </w:r>
+      <w:r>
+        <w:t xml:space="preserve"> from this price bucket.</w:t>
       </w:r>
     </w:p>
     <w:p>
@@ -19546,7 +19626,7 @@
         <w:jc w:val="both"/>
       </w:pPr>
       <w:r>
-        <w:t>Total profit earned by a price bucket( on account of subscriptions earned on the given offer price)</w:t>
+        <w:t>Total profit earned by a price bucket(on account of subscriptions earned on the given offer price)</w:t>
       </w:r>
     </w:p>
     <w:p>
@@ -19709,6 +19789,9 @@
       <w:r>
         <w:t>In case of   percentage discount committed products too, price buckets get created in the same way as described in above category. But instead of offer price attribute they will have percentage discount attribute associated with them.</w:t>
       </w:r>
+      <w:r>
+        <w:t xml:space="preserve"> It will denote percentage of discount on the latest MRP that the associated subscribers will get.</w:t>
+      </w:r>
     </w:p>
     <w:p>
       <w:pPr>
@@ -19716,9 +19799,6 @@
         <w:ind w:left="0"/>
         <w:jc w:val="both"/>
       </w:pPr>
-      <w:r>
-        <w:t>Periodically based on performance of a product or based on the base price changes new price buckets keep getting created (as in price committed category).But each price bucket ill offer a different percentage discount on latest MRP instead of offered price. Subscribers associated with each of these buckets will enjoy the offered discount prescribed in that price bucket.</w:t>
-      </w:r>
     </w:p>
     <w:p>
       <w:pPr>
@@ -19726,6 +19806,9 @@
         <w:ind w:left="0"/>
         <w:jc w:val="both"/>
       </w:pPr>
+      <w:r>
+        <w:t>Periodically based on performance of a product or based on the base price changes new price buckets keep getting created (as in price committed category).But each price bucket ill offer a different percentage discount on latest MRP. Subscribers associated with each of these buckets will enjoy the offered discount prescribed in that price bucket.</w:t>
+      </w:r>
     </w:p>
     <w:p>
       <w:pPr>
@@ -19733,8 +19816,39 @@
         <w:ind w:left="0"/>
         <w:jc w:val="both"/>
       </w:pPr>
-      <w:r>
-        <w:t xml:space="preserve">In case base price (purchase price and MRP) of the product undergoes change, it gets reflected to all the price buckets. From that day subscribers will be charged new price with fixed (committed) percentage discount but applied on new MRP. </w:t>
+    </w:p>
+    <w:p>
+      <w:pPr>
+        <w:pStyle w:val="ListParagraph"/>
+        <w:ind w:left="0"/>
+        <w:jc w:val="both"/>
+      </w:pPr>
+      <w:r>
+        <w:t xml:space="preserve">In case base price (purchase price and MRP) of the product undergoes change, it gets reflected to all the price buckets. From that day subscribers </w:t>
+      </w:r>
+      <w:r>
+        <w:t xml:space="preserve">so far associated with different price buckets </w:t>
+      </w:r>
+      <w:r>
+        <w:t xml:space="preserve">will be charged new </w:t>
+      </w:r>
+      <w:r>
+        <w:t xml:space="preserve">offer </w:t>
+      </w:r>
+      <w:r>
+        <w:t xml:space="preserve">price </w:t>
+      </w:r>
+      <w:r>
+        <w:t>though having different</w:t>
+      </w:r>
+      <w:r>
+        <w:t xml:space="preserve"> fixed (committed) percentage discount</w:t>
+      </w:r>
+      <w:r>
+        <w:t>. This is because these discounts are applied on new MRP</w:t>
+      </w:r>
+      <w:r>
+        <w:t xml:space="preserve">. </w:t>
       </w:r>
     </w:p>
     <w:p>
@@ -19797,7 +19911,10 @@
         <w:jc w:val="both"/>
       </w:pPr>
       <w:r>
-        <w:t>Number of new subscriptions getting associated with this offered price</w:t>
+        <w:t xml:space="preserve">Number of new subscriptions getting associated with this </w:t>
+      </w:r>
+      <w:r>
+        <w:t>discount percentage</w:t>
       </w:r>
     </w:p>
     <w:p>
@@ -19810,7 +19927,10 @@
         <w:jc w:val="both"/>
       </w:pPr>
       <w:r>
-        <w:t>Number of subscriptions churned out from the offered price</w:t>
+        <w:t>Number of subscriptions churned out from th</w:t>
+      </w:r>
+      <w:r>
+        <w:t>is discount percentage</w:t>
       </w:r>
     </w:p>
     <w:p>
@@ -19882,6 +20002,7 @@
         <w:jc w:val="both"/>
       </w:pPr>
       <w:r>
+        <w:lastRenderedPageBreak/>
         <w:t>Example: Consider the same example given for price committed price bucket. But now assume that instead of committed price the product is offering percent discount commitment.</w:t>
       </w:r>
     </w:p>
@@ -19890,7 +20011,6 @@
         <w:jc w:val="both"/>
       </w:pPr>
       <w:r>
-        <w:lastRenderedPageBreak/>
         <w:t>So on 1</w:t>
       </w:r>
       <w:r>
@@ -19938,13 +20058,19 @@
         <w:t>In case</w:t>
       </w:r>
       <w:r>
-        <w:t xml:space="preserve"> means </w:t>
-      </w:r>
-      <w:r>
-        <w:t>base tagged price (pair of purchase price and MRP) undergoes change, the value of tagged price version will get overridden by new tagged price version</w:t>
-      </w:r>
-      <w:r>
-        <w:t xml:space="preserve"> in same price bucket</w:t>
+        <w:t xml:space="preserve"> </w:t>
+      </w:r>
+      <w:r>
+        <w:t xml:space="preserve">base tagged price (pair of purchase price and MRP) undergoes change, the </w:t>
+      </w:r>
+      <w:r>
+        <w:t>new</w:t>
+      </w:r>
+      <w:r>
+        <w:t xml:space="preserve"> tagged price version will </w:t>
+      </w:r>
+      <w:r>
+        <w:t>override current tagged price version the only available price bucket</w:t>
       </w:r>
       <w:r>
         <w:t xml:space="preserve">. Hence </w:t>
@@ -19959,7 +20085,13 @@
         <w:t xml:space="preserve">offer price </w:t>
       </w:r>
       <w:r>
-        <w:t>subscribers of this price bucket will</w:t>
+        <w:t xml:space="preserve">subscribers of </w:t>
+      </w:r>
+      <w:r>
+        <w:t>this</w:t>
+      </w:r>
+      <w:r>
+        <w:t xml:space="preserve"> price bucket will</w:t>
       </w:r>
       <w:r>
         <w:t xml:space="preserve"> have to pay</w:t>
@@ -19989,7 +20121,21 @@
         <w:t>.</w:t>
       </w:r>
       <w:r>
-        <w:t xml:space="preserve"> THs is because this 7% discount will now be calculated on new MRP.</w:t>
+        <w:t xml:space="preserve"> T</w:t>
+      </w:r>
+      <w:r>
+        <w:t>hi</w:t>
+      </w:r>
+      <w:r>
+        <w:t>s is because this 7% discount will now be calculated on new MRP.</w:t>
+      </w:r>
+    </w:p>
+    <w:p>
+      <w:pPr>
+        <w:jc w:val="both"/>
+      </w:pPr>
+      <w:r>
+        <w:t>Whenever a new tagged price version gets registers, it overrides all the price buckets of category ‘percentage discount committed’. This is because the different percentages of discounts offered by different price buckets have to be applied on the ‘latest’ MRP.</w:t>
       </w:r>
     </w:p>
     <w:p>
@@ -20171,7 +20317,13 @@
         <w:jc w:val="both"/>
       </w:pPr>
       <w:r>
-        <w:t>Example: In a country which imports Lentil, the lentil prices are very volatile due to supply vs demand dynamics and uncertainty of international lentil price. Lentil prices keep changing so frequently that it is impossible for a merchant to offer them using either of “price committed” or “percent discount committed” approach. So merchant has configured lentil as a “None Committed” price category.</w:t>
+        <w:t xml:space="preserve">Example: In a country which imports Lentil, the lentil prices are very volatile due to supply vs demand dynamics and uncertainty of international lentil price. Lentil prices keep changing so frequently that it is impossible for a merchant to offer them using either of “price committed” or “percent discount committed” approach. So </w:t>
+      </w:r>
+      <w:r>
+        <w:t>merchants may usually configure</w:t>
+      </w:r>
+      <w:r>
+        <w:t xml:space="preserve"> lentil as a “None Committed” price category.</w:t>
       </w:r>
     </w:p>
     <w:p>
@@ -20187,7 +20339,14 @@
         <w:jc w:val="both"/>
       </w:pPr>
       <w:r>
-        <w:t>Very soon offer price of Lentil has risen to 120 Rs per Kg. In this case subscriber A( and all subscribers subscribed for Lentil</w:t>
+        <w:lastRenderedPageBreak/>
+        <w:t>Very soon offer price of Lentil has risen to 120 Rs per Kg. In this case subscriber A</w:t>
+      </w:r>
+      <w:r>
+        <w:t xml:space="preserve"> </w:t>
+      </w:r>
+      <w:r>
+        <w:t>( and all subscribers subscribed for Lentil</w:t>
       </w:r>
       <w:r>
         <w:t xml:space="preserve"> earlier and new</w:t>
@@ -20216,7 +20375,6 @@
       </w:pPr>
       <w:bookmarkStart w:id="62" w:name="_Toc478661615"/>
       <w:r>
-        <w:lastRenderedPageBreak/>
         <w:t>Product Performance Tracker</w:t>
       </w:r>
       <w:bookmarkEnd w:id="62"/>
@@ -20234,13 +20392,10 @@
         <w:t xml:space="preserve">Product performance tracker keeps track of periodic performance metrics of a product. </w:t>
       </w:r>
       <w:r>
-        <w:t>Number of metrics are defined below which indicate health of subscription business for a given product. Merchant can decide at what periodicity he/she wants the metrics to be calculated (default is monthly). There should be a batch job to calculate all these metrics and store them in appropriate repository. The same are then used to monitor performance of a product in different formats (text, graphs/bar charts, comparative view with substitutes, snapshot for a period etc</w:t>
-      </w:r>
-      <w:r>
-        <w:t>.</w:t>
-      </w:r>
-      <w:r>
-        <w:t>).</w:t>
+        <w:t xml:space="preserve">Number of metrics are defined below which indicate health of subscription business for a given product. Merchant can decide at what periodicity he/she wants the metrics to be calculated (default is monthly). The same are then used to monitor performance of a product </w:t>
+      </w:r>
+      <w:r>
+        <w:t>on individual basis as well as comparison with substitutes.</w:t>
       </w:r>
     </w:p>
     <w:p>
@@ -20278,7 +20433,7 @@
         <w:pStyle w:val="ListParagraph"/>
         <w:numPr>
           <w:ilvl w:val="0"/>
-          <w:numId w:val="13"/>
+          <w:numId w:val="41"/>
         </w:numPr>
         <w:jc w:val="both"/>
       </w:pPr>
@@ -20306,7 +20461,7 @@
         <w:pStyle w:val="ListParagraph"/>
         <w:numPr>
           <w:ilvl w:val="0"/>
-          <w:numId w:val="13"/>
+          <w:numId w:val="41"/>
         </w:numPr>
         <w:jc w:val="both"/>
       </w:pPr>
@@ -20346,7 +20501,7 @@
         <w:pStyle w:val="ListParagraph"/>
         <w:numPr>
           <w:ilvl w:val="0"/>
-          <w:numId w:val="13"/>
+          <w:numId w:val="41"/>
         </w:numPr>
         <w:jc w:val="both"/>
       </w:pPr>
@@ -20365,15 +20520,24 @@
         <w:pStyle w:val="ListParagraph"/>
         <w:numPr>
           <w:ilvl w:val="0"/>
-          <w:numId w:val="13"/>
+          <w:numId w:val="41"/>
         </w:numPr>
         <w:jc w:val="both"/>
       </w:pPr>
       <w:r>
-        <w:t>Monthly operational expenses to be borne per product. This should be calculated based on per product operating expenses contribution calculat</w:t>
-      </w:r>
-      <w:r>
-        <w:t>ion made by operating expense distribution job</w:t>
+        <w:t>Monthly operational expenses to be borne per product</w:t>
+      </w:r>
+      <w:r>
+        <w:t xml:space="preserve"> (per unit)</w:t>
+      </w:r>
+      <w:r>
+        <w:t xml:space="preserve">. </w:t>
+      </w:r>
+      <w:r>
+        <w:t>This calculation of operating expense per product per unit is done by</w:t>
+      </w:r>
+      <w:r>
+        <w:t xml:space="preserve"> operating expense distribution job</w:t>
       </w:r>
       <w:r>
         <w:t xml:space="preserve"> </w:t>
@@ -20396,9 +20560,14 @@
         <w:pStyle w:val="ListParagraph"/>
         <w:numPr>
           <w:ilvl w:val="0"/>
-          <w:numId w:val="13"/>
+          <w:numId w:val="41"/>
         </w:numPr>
         <w:jc w:val="both"/>
+        <w:rPr>
+          <w:rFonts w:ascii="Calibri" w:eastAsia="Times New Roman" w:hAnsi="Calibri" w:cs="Calibri"/>
+          <w:color w:val="000000"/>
+          <w:lang w:val="en-US"/>
+        </w:rPr>
       </w:pPr>
       <w:r>
         <w:t xml:space="preserve">Monthly sales and marketing expenses </w:t>
@@ -20412,104 +20581,76 @@
         <w:pStyle w:val="ListParagraph"/>
         <w:numPr>
           <w:ilvl w:val="0"/>
-          <w:numId w:val="13"/>
+          <w:numId w:val="41"/>
         </w:numPr>
         <w:jc w:val="both"/>
-      </w:pPr>
-      <w:r>
-        <w:t xml:space="preserve">Breakeven price: </w:t>
-      </w:r>
-      <w:r>
-        <w:t xml:space="preserve">The </w:t>
-      </w:r>
-      <w:r>
-        <w:t>minimum price per unit of a</w:t>
-      </w:r>
-      <w:r>
-        <w:t xml:space="preserve"> product to</w:t>
-      </w:r>
-      <w:r>
-        <w:t xml:space="preserve"> </w:t>
-      </w:r>
-      <w:r>
-        <w:t>cover</w:t>
-      </w:r>
-      <w:r>
-        <w:t xml:space="preserve"> </w:t>
-      </w:r>
-      <w:r>
-        <w:t>the</w:t>
-      </w:r>
-      <w:r>
-        <w:t xml:space="preserve"> </w:t>
-      </w:r>
-      <w:r>
-        <w:t xml:space="preserve">all associated </w:t>
-      </w:r>
-      <w:r>
-        <w:t>costs</w:t>
-      </w:r>
-      <w:r>
-        <w:t xml:space="preserve"> but will result in 0 profit</w:t>
-      </w:r>
-      <w:r>
-        <w:t>.</w:t>
-      </w:r>
-    </w:p>
-    <w:p>
-      <w:pPr>
-        <w:pStyle w:val="ListParagraph"/>
-        <w:ind w:left="360"/>
-        <w:jc w:val="both"/>
-      </w:pPr>
-      <w:r>
-        <w:t>Breakeven price = Fixed cost for a product per unit + variable cost for a product per unit.</w:t>
-      </w:r>
-    </w:p>
-    <w:p>
-      <w:pPr>
-        <w:pStyle w:val="ListParagraph"/>
-        <w:ind w:left="360"/>
-        <w:jc w:val="both"/>
-      </w:pPr>
-      <w:r>
         <w:rPr>
-          <w:b/>
+          <w:rFonts w:ascii="Calibri" w:eastAsia="Times New Roman" w:hAnsi="Calibri" w:cs="Calibri"/>
+          <w:color w:val="000000"/>
+          <w:lang w:val="en-US"/>
         </w:rPr>
-        <w:t xml:space="preserve">Breakeven price = product’s purchase </w:t>
+      </w:pPr>
+      <w:r>
+        <w:t xml:space="preserve">Net new subscriptions </w:t>
+      </w:r>
+      <w:r>
+        <w:t>=</w:t>
       </w:r>
       <w:r>
         <w:rPr>
-          <w:b/>
+          <w:rFonts w:ascii="Calibri" w:eastAsia="Times New Roman" w:hAnsi="Calibri" w:cs="Calibri"/>
+          <w:color w:val="000000"/>
+          <w:lang w:val="en-US"/>
         </w:rPr>
-        <w:t>price</w:t>
+        <w:t xml:space="preserve"># New </w:t>
       </w:r>
       <w:r>
         <w:rPr>
-          <w:b/>
+          <w:rFonts w:ascii="Calibri" w:eastAsia="Times New Roman" w:hAnsi="Calibri" w:cs="Calibri"/>
+          <w:color w:val="000000"/>
+          <w:lang w:val="en-US"/>
         </w:rPr>
-        <w:t xml:space="preserve"> + operating expenses per unit + sales expenses per unit</w:t>
+        <w:t>subscriptions</w:t>
       </w:r>
       <w:r>
         <w:rPr>
-          <w:b/>
+          <w:rFonts w:ascii="Calibri" w:eastAsia="Times New Roman" w:hAnsi="Calibri" w:cs="Calibri"/>
+          <w:color w:val="000000"/>
+          <w:lang w:val="en-US"/>
         </w:rPr>
-        <w:t xml:space="preserve"> + taxes and misc</w:t>
+        <w:t xml:space="preserve"> + #churned </w:t>
       </w:r>
       <w:r>
         <w:rPr>
-          <w:b/>
+          <w:rFonts w:ascii="Calibri" w:eastAsia="Times New Roman" w:hAnsi="Calibri" w:cs="Calibri"/>
+          <w:color w:val="000000"/>
+          <w:lang w:val="en-US"/>
         </w:rPr>
-        <w:t>.</w:t>
+        <w:t>subscriptions</w:t>
       </w:r>
       <w:r>
         <w:rPr>
-          <w:b/>
+          <w:rFonts w:ascii="Calibri" w:eastAsia="Times New Roman" w:hAnsi="Calibri" w:cs="Calibri"/>
+          <w:color w:val="000000"/>
+          <w:lang w:val="en-US"/>
         </w:rPr>
-        <w:t xml:space="preserve"> expense</w:t>
-      </w:r>
-      <w:r>
-        <w:t>.</w:t>
+        <w:t xml:space="preserve"> ( here we assume tha</w:t>
+      </w:r>
+      <w:r>
+        <w:rPr>
+          <w:rFonts w:ascii="Calibri" w:eastAsia="Times New Roman" w:hAnsi="Calibri" w:cs="Calibri"/>
+          <w:color w:val="000000"/>
+          <w:lang w:val="en-US"/>
+        </w:rPr>
+        <w:t>t</w:t>
+      </w:r>
+      <w:r>
+        <w:rPr>
+          <w:rFonts w:ascii="Calibri" w:eastAsia="Times New Roman" w:hAnsi="Calibri" w:cs="Calibri"/>
+          <w:color w:val="000000"/>
+          <w:lang w:val="en-US"/>
+        </w:rPr>
+        <w:t xml:space="preserve"> churned subscription are denoted by minus(-) sign)</w:t>
       </w:r>
     </w:p>
     <w:p>
@@ -20517,51 +20658,66 @@
         <w:pStyle w:val="ListParagraph"/>
         <w:numPr>
           <w:ilvl w:val="0"/>
-          <w:numId w:val="13"/>
+          <w:numId w:val="41"/>
         </w:numPr>
         <w:jc w:val="both"/>
-      </w:pPr>
-      <w:r>
-        <w:t>Offered price</w:t>
-      </w:r>
-      <w:r>
-        <w:t xml:space="preserve"> per </w:t>
-      </w:r>
-      <w:r>
-        <w:t>month</w:t>
-      </w:r>
-      <w:r>
-        <w:t>:</w:t>
-      </w:r>
-      <w:r>
-        <w:t xml:space="preserve"> The price</w:t>
-      </w:r>
-      <w:r>
-        <w:t>(s)</w:t>
-      </w:r>
-      <w:r>
-        <w:t xml:space="preserve"> offered to subscribers</w:t>
-      </w:r>
-      <w:r>
-        <w:t xml:space="preserve"> in a given month</w:t>
-      </w:r>
-      <w:r>
-        <w:t>.</w:t>
+        <w:rPr>
+          <w:rFonts w:ascii="Calibri" w:eastAsia="Times New Roman" w:hAnsi="Calibri" w:cs="Calibri"/>
+          <w:color w:val="000000"/>
+          <w:lang w:val="en-US"/>
+        </w:rPr>
+      </w:pPr>
+      <w:r>
+        <w:t>Total subscriptions per month</w:t>
       </w:r>
       <w:r>
         <w:t xml:space="preserve"> </w:t>
       </w:r>
       <w:r>
-        <w:t xml:space="preserve">When metrics related actuals are tracked there can be multiple offer prices per </w:t>
-      </w:r>
-      <w:r>
-        <w:t>month</w:t>
-      </w:r>
-      <w:r>
-        <w:t>. But when metrics are calculated for the forecasted demands/churns, the number of times an offer price may change is not known.</w:t>
-      </w:r>
-      <w:r>
-        <w:t xml:space="preserve"> So forecast will assume single average offered price per month. In this case there are twelve (12) offered prices per year (one average offered price per month) to which subscriptions are affiliated. </w:t>
+        <w:t>to indicate demand</w:t>
+      </w:r>
+      <w:r>
+        <w:t xml:space="preserve"> = </w:t>
+      </w:r>
+      <w:r>
+        <w:rPr>
+          <w:rFonts w:ascii="Calibri" w:eastAsia="Times New Roman" w:hAnsi="Calibri" w:cs="Calibri"/>
+          <w:color w:val="000000"/>
+          <w:lang w:val="en-US"/>
+        </w:rPr>
+        <w:t xml:space="preserve">Total # </w:t>
+      </w:r>
+      <w:r>
+        <w:rPr>
+          <w:rFonts w:ascii="Calibri" w:eastAsia="Times New Roman" w:hAnsi="Calibri" w:cs="Calibri"/>
+          <w:color w:val="000000"/>
+          <w:lang w:val="en-US"/>
+        </w:rPr>
+        <w:t>subscriptions</w:t>
+      </w:r>
+      <w:r>
+        <w:rPr>
+          <w:rFonts w:ascii="Calibri" w:eastAsia="Times New Roman" w:hAnsi="Calibri" w:cs="Calibri"/>
+          <w:color w:val="000000"/>
+          <w:lang w:val="en-US"/>
+        </w:rPr>
+        <w:t xml:space="preserve"> of last month+ Net new </w:t>
+      </w:r>
+      <w:r>
+        <w:rPr>
+          <w:rFonts w:ascii="Calibri" w:eastAsia="Times New Roman" w:hAnsi="Calibri" w:cs="Calibri"/>
+          <w:color w:val="000000"/>
+          <w:lang w:val="en-US"/>
+        </w:rPr>
+        <w:t>subscriptions</w:t>
+      </w:r>
+      <w:r>
+        <w:rPr>
+          <w:rFonts w:ascii="Calibri" w:eastAsia="Times New Roman" w:hAnsi="Calibri" w:cs="Calibri"/>
+          <w:color w:val="000000"/>
+          <w:lang w:val="en-US"/>
+        </w:rPr>
+        <w:t xml:space="preserve"> of current month</w:t>
       </w:r>
     </w:p>
     <w:p>
@@ -20569,18 +20725,42 @@
         <w:pStyle w:val="ListParagraph"/>
         <w:numPr>
           <w:ilvl w:val="0"/>
-          <w:numId w:val="13"/>
+          <w:numId w:val="41"/>
         </w:numPr>
         <w:jc w:val="both"/>
       </w:pPr>
       <w:r>
-        <w:t>Net new subscriptions and Total subscriptions per month</w:t>
-      </w:r>
-      <w:r>
-        <w:t xml:space="preserve"> </w:t>
-      </w:r>
-      <w:r>
-        <w:t>to indicate demand</w:t>
+        <w:t>% subscriptions  churn per month</w:t>
+      </w:r>
+      <w:r>
+        <w:t xml:space="preserve"> = </w:t>
+      </w:r>
+      <w:r>
+        <w:t xml:space="preserve">- </w:t>
+      </w:r>
+      <w:r>
+        <w:t>(</w:t>
+      </w:r>
+      <w:r>
+        <w:t xml:space="preserve">#number of churned </w:t>
+      </w:r>
+      <w:r>
+        <w:t>subscriptions for</w:t>
+      </w:r>
+      <w:r>
+        <w:t xml:space="preserve"> current month/total # </w:t>
+      </w:r>
+      <w:r>
+        <w:t>subscriptions</w:t>
+      </w:r>
+      <w:r>
+        <w:t xml:space="preserve"> at last mont</w:t>
+      </w:r>
+      <w:r>
+        <w:t>h</w:t>
+      </w:r>
+      <w:r>
+        <w:t>)</w:t>
       </w:r>
     </w:p>
     <w:p>
@@ -20588,21 +20768,57 @@
         <w:pStyle w:val="ListParagraph"/>
         <w:numPr>
           <w:ilvl w:val="0"/>
-          <w:numId w:val="13"/>
+          <w:numId w:val="41"/>
         </w:numPr>
         <w:jc w:val="both"/>
       </w:pPr>
       <w:r>
-        <w:t>% subscriptions  churn per month</w:t>
-      </w:r>
-      <w:r>
-        <w:t xml:space="preserve"> = </w:t>
-      </w:r>
-      <w:r>
-        <w:t>- #number of churned customers current month/total # customers at last mont</w:t>
-      </w:r>
-      <w:r>
-        <w:t>h</w:t>
+        <w:t>New MRR</w:t>
+      </w:r>
+      <w:r>
+        <w:t xml:space="preserve">: </w:t>
+      </w:r>
+      <w:r>
+        <w:t>Monthly recurring revenue due to new subscriptions in a month</w:t>
+      </w:r>
+      <w:r>
+        <w:t xml:space="preserve"> </w:t>
+      </w:r>
+      <w:r>
+        <w:t>(to different offer prices)</w:t>
+      </w:r>
+      <w:r>
+        <w:t xml:space="preserve"> </w:t>
+      </w:r>
+      <w:r>
+        <w:t>=</w:t>
+      </w:r>
+      <w:r>
+        <w:t xml:space="preserve"> </w:t>
+      </w:r>
+      <w:r>
+        <w:t>Σ</w:t>
+      </w:r>
+      <w:r>
+        <w:t xml:space="preserve"> </w:t>
+      </w:r>
+      <w:r>
+        <w:t xml:space="preserve">(number of </w:t>
+      </w:r>
+      <w:r>
+        <w:t xml:space="preserve">NEW </w:t>
+      </w:r>
+      <w:r>
+        <w:t xml:space="preserve">subscriptions for </w:t>
+      </w:r>
+      <w:r>
+        <w:t xml:space="preserve">each </w:t>
+      </w:r>
+      <w:r>
+        <w:t>offer price * offer price)</w:t>
+      </w:r>
+      <w:r>
+        <w:t>.</w:t>
       </w:r>
     </w:p>
     <w:p>
@@ -20610,24 +20826,21 @@
         <w:pStyle w:val="ListParagraph"/>
         <w:numPr>
           <w:ilvl w:val="0"/>
-          <w:numId w:val="13"/>
+          <w:numId w:val="41"/>
         </w:numPr>
         <w:jc w:val="both"/>
       </w:pPr>
       <w:r>
-        <w:t>New MRR</w:t>
-      </w:r>
-      <w:r>
-        <w:t xml:space="preserve">: </w:t>
-      </w:r>
-      <w:r>
-        <w:t>Monthly recurring revenue due to new subscriptions in a month</w:t>
-      </w:r>
-      <w:r>
-        <w:t xml:space="preserve">. </w:t>
-      </w:r>
-      <w:r>
-        <w:t>–</w:t>
+        <w:t>Churned MRR</w:t>
+      </w:r>
+      <w:r>
+        <w:t>:</w:t>
+      </w:r>
+      <w:r>
+        <w:t xml:space="preserve"> Monthly churned revenue due subscribers associated with different offer prices getting churned.</w:t>
+      </w:r>
+      <w:r>
+        <w:t xml:space="preserve"> = -</w:t>
       </w:r>
       <w:r>
         <w:t xml:space="preserve"> </w:t>
@@ -20636,13 +20849,7 @@
         <w:t>Σ</w:t>
       </w:r>
       <w:r>
-        <w:t xml:space="preserve"> </w:t>
-      </w:r>
-      <w:r>
-        <w:t>(number of subscriptions for offer price * offer price)</w:t>
-      </w:r>
-      <w:r>
-        <w:t>.</w:t>
+        <w:t xml:space="preserve"> ( number of churned subscriptions per offer price* offer price)</w:t>
       </w:r>
     </w:p>
     <w:p>
@@ -20650,27 +20857,12 @@
         <w:pStyle w:val="ListParagraph"/>
         <w:numPr>
           <w:ilvl w:val="0"/>
-          <w:numId w:val="13"/>
+          <w:numId w:val="41"/>
         </w:numPr>
         <w:jc w:val="both"/>
       </w:pPr>
       <w:r>
-        <w:t>Churned MRR</w:t>
-      </w:r>
-      <w:r>
-        <w:t>:</w:t>
-      </w:r>
-      <w:r>
-        <w:t xml:space="preserve"> Monthly churned revenue due subscribers associated with different offer prices getting churned.</w:t>
-      </w:r>
-      <w:r>
-        <w:t xml:space="preserve"> </w:t>
-      </w:r>
-      <w:r>
-        <w:t>Σ</w:t>
-      </w:r>
-      <w:r>
-        <w:t xml:space="preserve"> ( number of churned subscriptions per offer price* offer price)</w:t>
+        <w:t>Net new MRR = New MRR + Churned MRR</w:t>
       </w:r>
     </w:p>
     <w:p>
@@ -20678,12 +20870,12 @@
         <w:pStyle w:val="ListParagraph"/>
         <w:numPr>
           <w:ilvl w:val="0"/>
-          <w:numId w:val="13"/>
+          <w:numId w:val="41"/>
         </w:numPr>
         <w:jc w:val="both"/>
       </w:pPr>
       <w:r>
-        <w:t>Net new MRR = New MRR + Churned MRR</w:t>
+        <w:t>Ending MRR = Ending MRR of last period( month) + Net new MRR</w:t>
       </w:r>
     </w:p>
     <w:p>
@@ -20691,15 +20883,24 @@
         <w:pStyle w:val="ListParagraph"/>
         <w:numPr>
           <w:ilvl w:val="0"/>
-          <w:numId w:val="13"/>
+          <w:numId w:val="41"/>
         </w:numPr>
         <w:jc w:val="both"/>
       </w:pPr>
       <w:r>
-        <w:t>P</w:t>
-      </w:r>
-      <w:r>
-        <w:t>ercentage net MRR churn( churned MRR/starting MRR)</w:t>
+        <w:t xml:space="preserve">Starting MRR= Ending MRR of last </w:t>
+      </w:r>
+      <w:r>
+        <w:t>period (</w:t>
+      </w:r>
+      <w:r>
+        <w:t>month</w:t>
+      </w:r>
+      <w:r>
+        <w:t>)</w:t>
+      </w:r>
+      <w:r>
+        <w:t>.</w:t>
       </w:r>
     </w:p>
     <w:p>
@@ -20707,12 +20908,21 @@
         <w:pStyle w:val="ListParagraph"/>
         <w:numPr>
           <w:ilvl w:val="0"/>
-          <w:numId w:val="13"/>
+          <w:numId w:val="41"/>
         </w:numPr>
         <w:jc w:val="both"/>
       </w:pPr>
       <w:r>
-        <w:t xml:space="preserve">Ending MRR = Ending MRR of last month + Net New MRR </w:t>
+        <w:t>P</w:t>
+      </w:r>
+      <w:r>
+        <w:t>ercentage net MRR churn</w:t>
+      </w:r>
+      <w:r>
+        <w:t>=</w:t>
+      </w:r>
+      <w:r>
+        <w:t xml:space="preserve"> churned MRR/starting MRR</w:t>
       </w:r>
     </w:p>
     <w:p>
@@ -20720,7 +20930,7 @@
         <w:pStyle w:val="ListParagraph"/>
         <w:numPr>
           <w:ilvl w:val="0"/>
-          <w:numId w:val="13"/>
+          <w:numId w:val="41"/>
         </w:numPr>
         <w:jc w:val="both"/>
         <w:rPr>
@@ -20731,8 +20941,31 @@
         <w:rPr>
           <w:color w:val="000000" w:themeColor="text1"/>
         </w:rPr>
-        <w:lastRenderedPageBreak/>
-        <w:t>Ratio of Its expected quantity demanded  per month against total quantity demanded of all products in the same category( product and all its substitutes)</w:t>
+        <w:t xml:space="preserve">Ratio of Its expected quantity demanded  per </w:t>
+      </w:r>
+      <w:r>
+        <w:rPr>
+          <w:color w:val="000000" w:themeColor="text1"/>
+        </w:rPr>
+        <w:t>period(</w:t>
+      </w:r>
+      <w:r>
+        <w:rPr>
+          <w:color w:val="000000" w:themeColor="text1"/>
+        </w:rPr>
+        <w:t>month</w:t>
+      </w:r>
+      <w:r>
+        <w:rPr>
+          <w:color w:val="000000" w:themeColor="text1"/>
+        </w:rPr>
+        <w:t>)</w:t>
+      </w:r>
+      <w:r>
+        <w:rPr>
+          <w:color w:val="000000" w:themeColor="text1"/>
+        </w:rPr>
+        <w:t xml:space="preserve"> against total quantity demanded of all products in the same category( product and all its substitutes)</w:t>
       </w:r>
     </w:p>
     <w:p>
@@ -20740,12 +20973,22 @@
         <w:pStyle w:val="ListParagraph"/>
         <w:numPr>
           <w:ilvl w:val="0"/>
-          <w:numId w:val="13"/>
+          <w:numId w:val="41"/>
         </w:numPr>
         <w:jc w:val="both"/>
       </w:pPr>
       <w:r>
-        <w:t xml:space="preserve">Monthly Average revenue per new subscriptions (ARPS (New) = New MRR/# New Customers *1000) </w:t>
+        <w:lastRenderedPageBreak/>
+        <w:t>Periodical(monthly)</w:t>
+      </w:r>
+      <w:r>
+        <w:t xml:space="preserve"> Average revenue per </w:t>
+      </w:r>
+      <w:r>
+        <w:t>NEW</w:t>
+      </w:r>
+      <w:r>
+        <w:t xml:space="preserve"> subscriptions (ARPS (New) = New MRR/# New Customers *1000) </w:t>
       </w:r>
     </w:p>
     <w:p>
@@ -20753,7 +20996,7 @@
         <w:pStyle w:val="ListParagraph"/>
         <w:numPr>
           <w:ilvl w:val="0"/>
-          <w:numId w:val="13"/>
+          <w:numId w:val="41"/>
         </w:numPr>
         <w:jc w:val="both"/>
       </w:pPr>
@@ -20766,12 +21009,36 @@
         <w:pStyle w:val="ListParagraph"/>
         <w:numPr>
           <w:ilvl w:val="0"/>
-          <w:numId w:val="13"/>
+          <w:numId w:val="41"/>
         </w:numPr>
         <w:jc w:val="both"/>
       </w:pPr>
       <w:r>
-        <w:t>Total monthly revenue</w:t>
+        <w:t xml:space="preserve">Total </w:t>
+      </w:r>
+      <w:r>
+        <w:t>periodical</w:t>
+      </w:r>
+      <w:r>
+        <w:t xml:space="preserve"> </w:t>
+      </w:r>
+      <w:r>
+        <w:t>(monthly)</w:t>
+      </w:r>
+      <w:r>
+        <w:t xml:space="preserve"> revenue</w:t>
+      </w:r>
+      <w:r>
+        <w:t xml:space="preserve"> = </w:t>
+      </w:r>
+      <w:r>
+        <w:t>E</w:t>
+      </w:r>
+      <w:r>
+        <w:t>nding MRR</w:t>
+      </w:r>
+      <w:r>
+        <w:t>.</w:t>
       </w:r>
     </w:p>
     <w:p>
@@ -20779,12 +21046,18 @@
         <w:pStyle w:val="ListParagraph"/>
         <w:numPr>
           <w:ilvl w:val="0"/>
-          <w:numId w:val="13"/>
+          <w:numId w:val="41"/>
         </w:numPr>
         <w:jc w:val="both"/>
       </w:pPr>
       <w:r>
-        <w:t xml:space="preserve">Total Cost of goods sold (COGS= </w:t>
+        <w:t>Total Cost of goods sold (COGS</w:t>
+      </w:r>
+      <w:r>
+        <w:t>)</w:t>
+      </w:r>
+      <w:r>
+        <w:t xml:space="preserve">= </w:t>
       </w:r>
       <w:r>
         <w:t>Σ</w:t>
@@ -20805,10 +21078,27 @@
         <w:t>* purchase price</w:t>
       </w:r>
       <w:r>
-        <w:t xml:space="preserve"> in a month)</w:t>
-      </w:r>
-      <w:r>
-        <w:t>): Though subscri</w:t>
+        <w:t>)</w:t>
+      </w:r>
+      <w:r>
+        <w:t xml:space="preserve">) </w:t>
+      </w:r>
+    </w:p>
+    <w:p>
+      <w:pPr>
+        <w:pStyle w:val="ListParagraph"/>
+        <w:ind w:left="360"/>
+        <w:jc w:val="both"/>
+      </w:pPr>
+    </w:p>
+    <w:p>
+      <w:pPr>
+        <w:pStyle w:val="ListParagraph"/>
+        <w:ind w:left="360"/>
+        <w:jc w:val="both"/>
+      </w:pPr>
+      <w:r>
+        <w:t>Though subscri</w:t>
       </w:r>
       <w:r>
         <w:t>bers</w:t>
@@ -20858,7 +21148,7 @@
         <w:pStyle w:val="ListParagraph"/>
         <w:numPr>
           <w:ilvl w:val="0"/>
-          <w:numId w:val="13"/>
+          <w:numId w:val="41"/>
         </w:numPr>
         <w:jc w:val="both"/>
       </w:pPr>
@@ -20871,18 +21161,18 @@
         <w:pStyle w:val="ListParagraph"/>
         <w:numPr>
           <w:ilvl w:val="0"/>
-          <w:numId w:val="13"/>
+          <w:numId w:val="41"/>
         </w:numPr>
         <w:jc w:val="both"/>
       </w:pPr>
       <w:r>
-        <w:t>Operating profit/loss(gross margin – operational expenses) and Operating profit/loss percentage</w:t>
-      </w:r>
-      <w:r>
-        <w:t xml:space="preserve"> </w:t>
-      </w:r>
-      <w:r>
-        <w:t>(operating profit or Loss/COGS)</w:t>
+        <w:t>Operating profit/loss</w:t>
+      </w:r>
+      <w:r>
+        <w:t xml:space="preserve"> =</w:t>
+      </w:r>
+      <w:r>
+        <w:t xml:space="preserve">gross margin – operational expenses </w:t>
       </w:r>
     </w:p>
     <w:p>
@@ -20890,12 +21180,27 @@
         <w:pStyle w:val="ListParagraph"/>
         <w:numPr>
           <w:ilvl w:val="0"/>
-          <w:numId w:val="13"/>
+          <w:numId w:val="41"/>
         </w:numPr>
         <w:jc w:val="both"/>
       </w:pPr>
       <w:r>
-        <w:t>Subscription Lifetime Value(SLV): ARPS(New)*Gross margin%/%MRR churn</w:t>
+        <w:t>Operating profit/loss percentage</w:t>
+      </w:r>
+      <w:r>
+        <w:t>=</w:t>
+      </w:r>
+      <w:r>
+        <w:t xml:space="preserve"> </w:t>
+      </w:r>
+      <w:r>
+        <w:t>(</w:t>
+      </w:r>
+      <w:r>
+        <w:t>operating profit or Loss/COGS</w:t>
+      </w:r>
+      <w:r>
+        <w:t>) *100</w:t>
       </w:r>
     </w:p>
     <w:p>
@@ -20903,12 +21208,12 @@
         <w:pStyle w:val="ListParagraph"/>
         <w:numPr>
           <w:ilvl w:val="0"/>
-          <w:numId w:val="13"/>
+          <w:numId w:val="41"/>
         </w:numPr>
         <w:jc w:val="both"/>
       </w:pPr>
       <w:r>
-        <w:t>Subscription lifetime period = 1/%customer churn</w:t>
+        <w:t>Subscription Lifetime Value(SLV): ARPS(New)*Gross margin%/%MRR churn</w:t>
       </w:r>
     </w:p>
     <w:p>
@@ -20916,39 +21221,12 @@
         <w:pStyle w:val="ListParagraph"/>
         <w:numPr>
           <w:ilvl w:val="0"/>
-          <w:numId w:val="13"/>
+          <w:numId w:val="41"/>
         </w:numPr>
         <w:jc w:val="both"/>
       </w:pPr>
       <w:r>
-        <w:t xml:space="preserve">Cost of Acquiring a </w:t>
-      </w:r>
-      <w:r>
-        <w:t>subscriptions</w:t>
-      </w:r>
-      <w:r>
-        <w:t xml:space="preserve"> (CAC</w:t>
-      </w:r>
-      <w:r>
-        <w:t>)</w:t>
-      </w:r>
-      <w:r>
-        <w:t>=(sales&amp; marketing expense/</w:t>
-      </w:r>
-      <w:r>
-        <w:t xml:space="preserve">number of </w:t>
-      </w:r>
-      <w:r>
-        <w:t xml:space="preserve">new </w:t>
-      </w:r>
-      <w:r>
-        <w:t>subscription</w:t>
-      </w:r>
-      <w:r>
-        <w:t>s</w:t>
-      </w:r>
-      <w:r>
-        <w:t xml:space="preserve">) *1000) </w:t>
+        <w:t>Subscription lifetime period = 1/%customer churn</w:t>
       </w:r>
     </w:p>
     <w:p>
@@ -20956,12 +21234,39 @@
         <w:pStyle w:val="ListParagraph"/>
         <w:numPr>
           <w:ilvl w:val="0"/>
-          <w:numId w:val="13"/>
+          <w:numId w:val="41"/>
         </w:numPr>
         <w:jc w:val="both"/>
       </w:pPr>
       <w:r>
-        <w:t>SLV to CAC ratio: SLV/CAC. This indicates how much a subscription will yield by investing specific cost of acquiring a customer as a subscription. For a healthy product this ratio should be more than 4.It means if a merchant invests x rupees in acquiring a subscription, the subscription should at-least yield 4x rupees of business with the merchant.</w:t>
+        <w:t xml:space="preserve">Cost of Acquiring a </w:t>
+      </w:r>
+      <w:r>
+        <w:t>subscriptions</w:t>
+      </w:r>
+      <w:r>
+        <w:t xml:space="preserve"> (CAC</w:t>
+      </w:r>
+      <w:r>
+        <w:t>)</w:t>
+      </w:r>
+      <w:r>
+        <w:t>=(sales&amp; marketing expense/</w:t>
+      </w:r>
+      <w:r>
+        <w:t xml:space="preserve">number of </w:t>
+      </w:r>
+      <w:r>
+        <w:t xml:space="preserve">new </w:t>
+      </w:r>
+      <w:r>
+        <w:t>subscription</w:t>
+      </w:r>
+      <w:r>
+        <w:t>s</w:t>
+      </w:r>
+      <w:r>
+        <w:t xml:space="preserve">) *1000) </w:t>
       </w:r>
     </w:p>
     <w:p>
@@ -20969,7 +21274,20 @@
         <w:pStyle w:val="ListParagraph"/>
         <w:numPr>
           <w:ilvl w:val="0"/>
-          <w:numId w:val="13"/>
+          <w:numId w:val="41"/>
+        </w:numPr>
+        <w:jc w:val="both"/>
+      </w:pPr>
+      <w:r>
+        <w:t>SLV to CAC ratio: SLV/CAC. This indicates how much a subscription will yield by investing specific cost of acquiring a customer as a subscription. For a healthy product this ratio should be more than 4.It means if a merchant invests x rupees in acquiring a subscription, the subscription should at-least yield 4x rupees of business with the merchant.</w:t>
+      </w:r>
+    </w:p>
+    <w:p>
+      <w:pPr>
+        <w:pStyle w:val="ListParagraph"/>
+        <w:numPr>
+          <w:ilvl w:val="0"/>
+          <w:numId w:val="41"/>
         </w:numPr>
         <w:jc w:val="both"/>
       </w:pPr>
@@ -21142,7 +21460,6 @@
         <w:jc w:val="both"/>
       </w:pPr>
       <w:r>
-        <w:lastRenderedPageBreak/>
         <w:t xml:space="preserve">Define </w:t>
       </w:r>
       <w:r>
@@ -21165,6 +21482,7 @@
         <w:jc w:val="both"/>
       </w:pPr>
       <w:r>
+        <w:lastRenderedPageBreak/>
         <w:t>For each product l</w:t>
       </w:r>
       <w:r>
@@ -21482,11 +21800,7 @@
         <w:t>.</w:t>
       </w:r>
       <w:r>
-        <w:t xml:space="preserve"> This setting </w:t>
-      </w:r>
-      <w:r>
-        <w:lastRenderedPageBreak/>
-        <w:t>acts as a trigger to initiate price recalculations for various product and its value will be product specific.</w:t>
+        <w:t xml:space="preserve"> This setting acts as a trigger to initiate price recalculations for various product and its value will be product specific.</w:t>
       </w:r>
     </w:p>
     <w:p>
@@ -21499,6 +21813,7 @@
         <w:jc w:val="both"/>
       </w:pPr>
       <w:r>
+        <w:lastRenderedPageBreak/>
         <w:t>Decide if</w:t>
       </w:r>
       <w:r>
@@ -21770,24 +22085,21 @@
         <w:t>go</w:t>
       </w:r>
       <w:r>
-        <w:t xml:space="preserve"> vastly different than these predictions. As actual performance of a product starts </w:t>
-      </w:r>
+        <w:t xml:space="preserve"> vastly different than these predictions. As actual performance of a product starts getting captured, it </w:t>
+      </w:r>
+      <w:r>
+        <w:t>gets</w:t>
+      </w:r>
+      <w:r>
+        <w:t xml:space="preserve"> used to correct the manual forecast figures (through automated forecasting) so as to match it with current demand/churn trend for that product. </w:t>
+      </w:r>
+    </w:p>
+    <w:p>
+      <w:pPr>
+        <w:jc w:val="both"/>
+      </w:pPr>
       <w:r>
         <w:lastRenderedPageBreak/>
-        <w:t xml:space="preserve">getting captured, it </w:t>
-      </w:r>
-      <w:r>
-        <w:t>gets</w:t>
-      </w:r>
-      <w:r>
-        <w:t xml:space="preserve"> used to correct the manual forecast figures (through automated forecasting) so as to match it with current demand/churn trend for that product. </w:t>
-      </w:r>
-    </w:p>
-    <w:p>
-      <w:pPr>
-        <w:jc w:val="both"/>
-      </w:pPr>
-      <w:r>
         <w:t>Manual f</w:t>
       </w:r>
       <w:r>
@@ -22160,7 +22472,6 @@
         <w:jc w:val="both"/>
       </w:pPr>
       <w:r>
-        <w:lastRenderedPageBreak/>
         <w:t>Example input parameters table will look like this</w:t>
       </w:r>
     </w:p>
@@ -22209,6 +22520,7 @@
               <w:rPr>
                 <w:b/>
               </w:rPr>
+              <w:lastRenderedPageBreak/>
               <w:t>Parameter</w:t>
             </w:r>
           </w:p>
@@ -47339,6 +47651,101 @@
     </w:lvl>
   </w:abstractNum>
   <w:abstractNum w:abstractNumId="14" w15:restartNumberingAfterBreak="0">
+    <w:nsid w:val="2F161B5B"/>
+    <w:multiLevelType w:val="multilevel"/>
+    <w:tmpl w:val="E9E6CD70"/>
+    <w:lvl w:ilvl="0">
+      <w:start w:val="1"/>
+      <w:numFmt w:val="decimal"/>
+      <w:lvlText w:val="%1."/>
+      <w:lvlJc w:val="left"/>
+      <w:pPr>
+        <w:ind w:left="360" w:hanging="360"/>
+      </w:pPr>
+    </w:lvl>
+    <w:lvl w:ilvl="1">
+      <w:start w:val="1"/>
+      <w:numFmt w:val="bullet"/>
+      <w:lvlText w:val=""/>
+      <w:lvlJc w:val="left"/>
+      <w:pPr>
+        <w:ind w:left="792" w:hanging="432"/>
+      </w:pPr>
+      <w:rPr>
+        <w:rFonts w:ascii="Symbol" w:hAnsi="Symbol" w:hint="default"/>
+      </w:rPr>
+    </w:lvl>
+    <w:lvl w:ilvl="2">
+      <w:start w:val="1"/>
+      <w:numFmt w:val="bullet"/>
+      <w:lvlText w:val=""/>
+      <w:lvlJc w:val="left"/>
+      <w:pPr>
+        <w:ind w:left="1224" w:hanging="504"/>
+      </w:pPr>
+      <w:rPr>
+        <w:rFonts w:ascii="Symbol" w:hAnsi="Symbol" w:hint="default"/>
+      </w:rPr>
+    </w:lvl>
+    <w:lvl w:ilvl="3">
+      <w:start w:val="1"/>
+      <w:numFmt w:val="bullet"/>
+      <w:lvlText w:val=""/>
+      <w:lvlJc w:val="left"/>
+      <w:pPr>
+        <w:ind w:left="1728" w:hanging="648"/>
+      </w:pPr>
+      <w:rPr>
+        <w:rFonts w:ascii="Symbol" w:hAnsi="Symbol" w:hint="default"/>
+      </w:rPr>
+    </w:lvl>
+    <w:lvl w:ilvl="4">
+      <w:start w:val="1"/>
+      <w:numFmt w:val="decimal"/>
+      <w:lvlText w:val="%1.%2.%3.%4.%5."/>
+      <w:lvlJc w:val="left"/>
+      <w:pPr>
+        <w:ind w:left="2232" w:hanging="792"/>
+      </w:pPr>
+    </w:lvl>
+    <w:lvl w:ilvl="5">
+      <w:start w:val="1"/>
+      <w:numFmt w:val="decimal"/>
+      <w:lvlText w:val="%1.%2.%3.%4.%5.%6."/>
+      <w:lvlJc w:val="left"/>
+      <w:pPr>
+        <w:ind w:left="2736" w:hanging="936"/>
+      </w:pPr>
+    </w:lvl>
+    <w:lvl w:ilvl="6">
+      <w:start w:val="1"/>
+      <w:numFmt w:val="decimal"/>
+      <w:lvlText w:val="%1.%2.%3.%4.%5.%6.%7."/>
+      <w:lvlJc w:val="left"/>
+      <w:pPr>
+        <w:ind w:left="3240" w:hanging="1080"/>
+      </w:pPr>
+    </w:lvl>
+    <w:lvl w:ilvl="7">
+      <w:start w:val="1"/>
+      <w:numFmt w:val="decimal"/>
+      <w:lvlText w:val="%1.%2.%3.%4.%5.%6.%7.%8."/>
+      <w:lvlJc w:val="left"/>
+      <w:pPr>
+        <w:ind w:left="3744" w:hanging="1224"/>
+      </w:pPr>
+    </w:lvl>
+    <w:lvl w:ilvl="8">
+      <w:start w:val="1"/>
+      <w:numFmt w:val="decimal"/>
+      <w:lvlText w:val="%1.%2.%3.%4.%5.%6.%7.%8.%9."/>
+      <w:lvlJc w:val="left"/>
+      <w:pPr>
+        <w:ind w:left="4320" w:hanging="1440"/>
+      </w:pPr>
+    </w:lvl>
+  </w:abstractNum>
+  <w:abstractNum w:abstractNumId="15" w15:restartNumberingAfterBreak="0">
     <w:nsid w:val="316F30C5"/>
     <w:multiLevelType w:val="hybridMultilevel"/>
     <w:tmpl w:val="6F10196C"/>
@@ -47427,7 +47834,7 @@
       </w:pPr>
     </w:lvl>
   </w:abstractNum>
-  <w:abstractNum w:abstractNumId="15" w15:restartNumberingAfterBreak="0">
+  <w:abstractNum w:abstractNumId="16" w15:restartNumberingAfterBreak="0">
     <w:nsid w:val="3522081F"/>
     <w:multiLevelType w:val="hybridMultilevel"/>
     <w:tmpl w:val="100A8EE6"/>
@@ -47516,7 +47923,7 @@
       </w:pPr>
     </w:lvl>
   </w:abstractNum>
-  <w:abstractNum w:abstractNumId="16" w15:restartNumberingAfterBreak="0">
+  <w:abstractNum w:abstractNumId="17" w15:restartNumberingAfterBreak="0">
     <w:nsid w:val="35A7121F"/>
     <w:multiLevelType w:val="hybridMultilevel"/>
     <w:tmpl w:val="A29E117E"/>
@@ -47629,7 +48036,7 @@
       </w:rPr>
     </w:lvl>
   </w:abstractNum>
-  <w:abstractNum w:abstractNumId="17" w15:restartNumberingAfterBreak="0">
+  <w:abstractNum w:abstractNumId="18" w15:restartNumberingAfterBreak="0">
     <w:nsid w:val="3B2C3CF0"/>
     <w:multiLevelType w:val="hybridMultilevel"/>
     <w:tmpl w:val="1312E1AC"/>
@@ -47742,7 +48149,7 @@
       </w:rPr>
     </w:lvl>
   </w:abstractNum>
-  <w:abstractNum w:abstractNumId="18" w15:restartNumberingAfterBreak="0">
+  <w:abstractNum w:abstractNumId="19" w15:restartNumberingAfterBreak="0">
     <w:nsid w:val="45E478C1"/>
     <w:multiLevelType w:val="hybridMultilevel"/>
     <w:tmpl w:val="D9CE4D8C"/>
@@ -47831,7 +48238,7 @@
       </w:pPr>
     </w:lvl>
   </w:abstractNum>
-  <w:abstractNum w:abstractNumId="19" w15:restartNumberingAfterBreak="0">
+  <w:abstractNum w:abstractNumId="20" w15:restartNumberingAfterBreak="0">
     <w:nsid w:val="46712A41"/>
     <w:multiLevelType w:val="hybridMultilevel"/>
     <w:tmpl w:val="28386ACA"/>
@@ -47920,7 +48327,7 @@
       </w:pPr>
     </w:lvl>
   </w:abstractNum>
-  <w:abstractNum w:abstractNumId="20" w15:restartNumberingAfterBreak="0">
+  <w:abstractNum w:abstractNumId="21" w15:restartNumberingAfterBreak="0">
     <w:nsid w:val="4C9006C3"/>
     <w:multiLevelType w:val="hybridMultilevel"/>
     <w:tmpl w:val="2B4681AE"/>
@@ -48011,7 +48418,7 @@
       </w:pPr>
     </w:lvl>
   </w:abstractNum>
-  <w:abstractNum w:abstractNumId="21" w15:restartNumberingAfterBreak="0">
+  <w:abstractNum w:abstractNumId="22" w15:restartNumberingAfterBreak="0">
     <w:nsid w:val="4E11373A"/>
     <w:multiLevelType w:val="multilevel"/>
     <w:tmpl w:val="C2C22B66"/>
@@ -48097,7 +48504,7 @@
       </w:pPr>
     </w:lvl>
   </w:abstractNum>
-  <w:abstractNum w:abstractNumId="22" w15:restartNumberingAfterBreak="0">
+  <w:abstractNum w:abstractNumId="23" w15:restartNumberingAfterBreak="0">
     <w:nsid w:val="4FDE4970"/>
     <w:multiLevelType w:val="hybridMultilevel"/>
     <w:tmpl w:val="38BE6234"/>
@@ -48186,7 +48593,7 @@
       </w:pPr>
     </w:lvl>
   </w:abstractNum>
-  <w:abstractNum w:abstractNumId="23" w15:restartNumberingAfterBreak="0">
+  <w:abstractNum w:abstractNumId="24" w15:restartNumberingAfterBreak="0">
     <w:nsid w:val="54E36078"/>
     <w:multiLevelType w:val="hybridMultilevel"/>
     <w:tmpl w:val="56AA0A46"/>
@@ -48274,7 +48681,7 @@
       </w:pPr>
     </w:lvl>
   </w:abstractNum>
-  <w:abstractNum w:abstractNumId="24" w15:restartNumberingAfterBreak="0">
+  <w:abstractNum w:abstractNumId="25" w15:restartNumberingAfterBreak="0">
     <w:nsid w:val="55653BE4"/>
     <w:multiLevelType w:val="hybridMultilevel"/>
     <w:tmpl w:val="2668D91E"/>
@@ -48363,7 +48770,7 @@
       </w:pPr>
     </w:lvl>
   </w:abstractNum>
-  <w:abstractNum w:abstractNumId="25" w15:restartNumberingAfterBreak="0">
+  <w:abstractNum w:abstractNumId="26" w15:restartNumberingAfterBreak="0">
     <w:nsid w:val="55D63A0B"/>
     <w:multiLevelType w:val="hybridMultilevel"/>
     <w:tmpl w:val="F43C26EC"/>
@@ -48476,7 +48883,7 @@
       </w:rPr>
     </w:lvl>
   </w:abstractNum>
-  <w:abstractNum w:abstractNumId="26" w15:restartNumberingAfterBreak="0">
+  <w:abstractNum w:abstractNumId="27" w15:restartNumberingAfterBreak="0">
     <w:nsid w:val="57B27E52"/>
     <w:multiLevelType w:val="hybridMultilevel"/>
     <w:tmpl w:val="C19AA66C"/>
@@ -48589,7 +48996,7 @@
       </w:rPr>
     </w:lvl>
   </w:abstractNum>
-  <w:abstractNum w:abstractNumId="27" w15:restartNumberingAfterBreak="0">
+  <w:abstractNum w:abstractNumId="28" w15:restartNumberingAfterBreak="0">
     <w:nsid w:val="57DC4BA9"/>
     <w:multiLevelType w:val="hybridMultilevel"/>
     <w:tmpl w:val="EE76C456"/>
@@ -48678,7 +49085,7 @@
       </w:pPr>
     </w:lvl>
   </w:abstractNum>
-  <w:abstractNum w:abstractNumId="28" w15:restartNumberingAfterBreak="0">
+  <w:abstractNum w:abstractNumId="29" w15:restartNumberingAfterBreak="0">
     <w:nsid w:val="58347EEC"/>
     <w:multiLevelType w:val="hybridMultilevel"/>
     <w:tmpl w:val="774C01F4"/>
@@ -48767,7 +49174,7 @@
       </w:pPr>
     </w:lvl>
   </w:abstractNum>
-  <w:abstractNum w:abstractNumId="29" w15:restartNumberingAfterBreak="0">
+  <w:abstractNum w:abstractNumId="30" w15:restartNumberingAfterBreak="0">
     <w:nsid w:val="58E6292F"/>
     <w:multiLevelType w:val="multilevel"/>
     <w:tmpl w:val="E9E6CD70"/>
@@ -48862,7 +49269,7 @@
       </w:pPr>
     </w:lvl>
   </w:abstractNum>
-  <w:abstractNum w:abstractNumId="30" w15:restartNumberingAfterBreak="0">
+  <w:abstractNum w:abstractNumId="31" w15:restartNumberingAfterBreak="0">
     <w:nsid w:val="5C69773D"/>
     <w:multiLevelType w:val="hybridMultilevel"/>
     <w:tmpl w:val="4418C39A"/>
@@ -48951,7 +49358,7 @@
       </w:pPr>
     </w:lvl>
   </w:abstractNum>
-  <w:abstractNum w:abstractNumId="31" w15:restartNumberingAfterBreak="0">
+  <w:abstractNum w:abstractNumId="32" w15:restartNumberingAfterBreak="0">
     <w:nsid w:val="60670C81"/>
     <w:multiLevelType w:val="hybridMultilevel"/>
     <w:tmpl w:val="BB7C0B5A"/>
@@ -49040,7 +49447,7 @@
       </w:pPr>
     </w:lvl>
   </w:abstractNum>
-  <w:abstractNum w:abstractNumId="32" w15:restartNumberingAfterBreak="0">
+  <w:abstractNum w:abstractNumId="33" w15:restartNumberingAfterBreak="0">
     <w:nsid w:val="60847EBA"/>
     <w:multiLevelType w:val="hybridMultilevel"/>
     <w:tmpl w:val="08367A5C"/>
@@ -49129,7 +49536,7 @@
       </w:pPr>
     </w:lvl>
   </w:abstractNum>
-  <w:abstractNum w:abstractNumId="33" w15:restartNumberingAfterBreak="0">
+  <w:abstractNum w:abstractNumId="34" w15:restartNumberingAfterBreak="0">
     <w:nsid w:val="60933729"/>
     <w:multiLevelType w:val="hybridMultilevel"/>
     <w:tmpl w:val="30768364"/>
@@ -49218,7 +49625,7 @@
       </w:pPr>
     </w:lvl>
   </w:abstractNum>
-  <w:abstractNum w:abstractNumId="34" w15:restartNumberingAfterBreak="0">
+  <w:abstractNum w:abstractNumId="35" w15:restartNumberingAfterBreak="0">
     <w:nsid w:val="65792353"/>
     <w:multiLevelType w:val="hybridMultilevel"/>
     <w:tmpl w:val="330CD906"/>
@@ -49307,7 +49714,7 @@
       </w:pPr>
     </w:lvl>
   </w:abstractNum>
-  <w:abstractNum w:abstractNumId="35" w15:restartNumberingAfterBreak="0">
+  <w:abstractNum w:abstractNumId="36" w15:restartNumberingAfterBreak="0">
     <w:nsid w:val="6B877274"/>
     <w:multiLevelType w:val="hybridMultilevel"/>
     <w:tmpl w:val="034254BC"/>
@@ -49396,7 +49803,7 @@
       </w:pPr>
     </w:lvl>
   </w:abstractNum>
-  <w:abstractNum w:abstractNumId="36" w15:restartNumberingAfterBreak="0">
+  <w:abstractNum w:abstractNumId="37" w15:restartNumberingAfterBreak="0">
     <w:nsid w:val="6C6B069B"/>
     <w:multiLevelType w:val="hybridMultilevel"/>
     <w:tmpl w:val="707A9C4E"/>
@@ -49485,7 +49892,7 @@
       </w:pPr>
     </w:lvl>
   </w:abstractNum>
-  <w:abstractNum w:abstractNumId="37" w15:restartNumberingAfterBreak="0">
+  <w:abstractNum w:abstractNumId="38" w15:restartNumberingAfterBreak="0">
     <w:nsid w:val="6D007677"/>
     <w:multiLevelType w:val="hybridMultilevel"/>
     <w:tmpl w:val="2D7C5C34"/>
@@ -49598,7 +50005,7 @@
       </w:rPr>
     </w:lvl>
   </w:abstractNum>
-  <w:abstractNum w:abstractNumId="38" w15:restartNumberingAfterBreak="0">
+  <w:abstractNum w:abstractNumId="39" w15:restartNumberingAfterBreak="0">
     <w:nsid w:val="72057A8E"/>
     <w:multiLevelType w:val="hybridMultilevel"/>
     <w:tmpl w:val="BBE0F3D8"/>
@@ -49711,7 +50118,7 @@
       </w:rPr>
     </w:lvl>
   </w:abstractNum>
-  <w:abstractNum w:abstractNumId="39" w15:restartNumberingAfterBreak="0">
+  <w:abstractNum w:abstractNumId="40" w15:restartNumberingAfterBreak="0">
     <w:nsid w:val="768106AF"/>
     <w:multiLevelType w:val="hybridMultilevel"/>
     <w:tmpl w:val="1A7C7656"/>
@@ -49801,31 +50208,31 @@
     <w:abstractNumId w:val="10"/>
   </w:num>
   <w:num w:numId="2">
-    <w:abstractNumId w:val="37"/>
+    <w:abstractNumId w:val="38"/>
   </w:num>
   <w:num w:numId="3">
     <w:abstractNumId w:val="8"/>
   </w:num>
   <w:num w:numId="4">
-    <w:abstractNumId w:val="16"/>
+    <w:abstractNumId w:val="17"/>
   </w:num>
   <w:num w:numId="5">
-    <w:abstractNumId w:val="38"/>
+    <w:abstractNumId w:val="39"/>
   </w:num>
   <w:num w:numId="6">
-    <w:abstractNumId w:val="36"/>
+    <w:abstractNumId w:val="37"/>
   </w:num>
   <w:num w:numId="7">
     <w:abstractNumId w:val="11"/>
   </w:num>
   <w:num w:numId="8">
+    <w:abstractNumId w:val="27"/>
+  </w:num>
+  <w:num w:numId="9">
     <w:abstractNumId w:val="26"/>
   </w:num>
-  <w:num w:numId="9">
-    <w:abstractNumId w:val="25"/>
-  </w:num>
   <w:num w:numId="10">
-    <w:abstractNumId w:val="39"/>
+    <w:abstractNumId w:val="40"/>
   </w:num>
   <w:num w:numId="11">
     <w:abstractNumId w:val="1"/>
@@ -49834,19 +50241,19 @@
     <w:abstractNumId w:val="5"/>
   </w:num>
   <w:num w:numId="13">
-    <w:abstractNumId w:val="29"/>
+    <w:abstractNumId w:val="30"/>
   </w:num>
   <w:num w:numId="14">
-    <w:abstractNumId w:val="32"/>
+    <w:abstractNumId w:val="33"/>
   </w:num>
   <w:num w:numId="15">
-    <w:abstractNumId w:val="30"/>
+    <w:abstractNumId w:val="31"/>
   </w:num>
   <w:num w:numId="16">
     <w:abstractNumId w:val="3"/>
   </w:num>
   <w:num w:numId="17">
-    <w:abstractNumId w:val="21"/>
+    <w:abstractNumId w:val="22"/>
   </w:num>
   <w:num w:numId="18">
     <w:abstractNumId w:val="6"/>
@@ -49855,43 +50262,43 @@
     <w:abstractNumId w:val="2"/>
   </w:num>
   <w:num w:numId="20">
-    <w:abstractNumId w:val="18"/>
+    <w:abstractNumId w:val="19"/>
   </w:num>
   <w:num w:numId="21">
-    <w:abstractNumId w:val="19"/>
+    <w:abstractNumId w:val="20"/>
   </w:num>
   <w:num w:numId="22">
     <w:abstractNumId w:val="12"/>
   </w:num>
   <w:num w:numId="23">
-    <w:abstractNumId w:val="27"/>
+    <w:abstractNumId w:val="28"/>
   </w:num>
   <w:num w:numId="24">
-    <w:abstractNumId w:val="34"/>
+    <w:abstractNumId w:val="35"/>
   </w:num>
   <w:num w:numId="25">
-    <w:abstractNumId w:val="15"/>
+    <w:abstractNumId w:val="16"/>
   </w:num>
   <w:num w:numId="26">
-    <w:abstractNumId w:val="31"/>
+    <w:abstractNumId w:val="32"/>
   </w:num>
   <w:num w:numId="27">
-    <w:abstractNumId w:val="17"/>
+    <w:abstractNumId w:val="18"/>
   </w:num>
   <w:num w:numId="28">
     <w:abstractNumId w:val="0"/>
   </w:num>
   <w:num w:numId="29">
-    <w:abstractNumId w:val="23"/>
+    <w:abstractNumId w:val="24"/>
   </w:num>
   <w:num w:numId="30">
-    <w:abstractNumId w:val="20"/>
+    <w:abstractNumId w:val="21"/>
   </w:num>
   <w:num w:numId="31">
     <w:abstractNumId w:val="4"/>
   </w:num>
   <w:num w:numId="32">
-    <w:abstractNumId w:val="33"/>
+    <w:abstractNumId w:val="34"/>
   </w:num>
   <w:num w:numId="33">
     <w:abstractNumId w:val="13"/>
@@ -49900,22 +50307,25 @@
     <w:abstractNumId w:val="9"/>
   </w:num>
   <w:num w:numId="35">
-    <w:abstractNumId w:val="24"/>
+    <w:abstractNumId w:val="25"/>
   </w:num>
   <w:num w:numId="36">
-    <w:abstractNumId w:val="28"/>
+    <w:abstractNumId w:val="29"/>
   </w:num>
   <w:num w:numId="37">
-    <w:abstractNumId w:val="22"/>
+    <w:abstractNumId w:val="23"/>
   </w:num>
   <w:num w:numId="38">
-    <w:abstractNumId w:val="14"/>
+    <w:abstractNumId w:val="15"/>
   </w:num>
   <w:num w:numId="39">
     <w:abstractNumId w:val="7"/>
   </w:num>
   <w:num w:numId="40">
-    <w:abstractNumId w:val="35"/>
+    <w:abstractNumId w:val="36"/>
+  </w:num>
+  <w:num w:numId="41">
+    <w:abstractNumId w:val="14"/>
   </w:num>
   <w:numIdMacAtCleanup w:val="35"/>
 </w:numbering>
@@ -51288,11 +51698,11 @@
           <c:showBubbleSize val="0"/>
         </c:dLbls>
         <c:smooth val="0"/>
-        <c:axId val="300810440"/>
-        <c:axId val="300809264"/>
+        <c:axId val="226104784"/>
+        <c:axId val="226105176"/>
       </c:lineChart>
       <c:catAx>
-        <c:axId val="300810440"/>
+        <c:axId val="226104784"/>
         <c:scaling>
           <c:orientation val="minMax"/>
         </c:scaling>
@@ -51335,7 +51745,7 @@
             <a:endParaRPr lang="en-US"/>
           </a:p>
         </c:txPr>
-        <c:crossAx val="300809264"/>
+        <c:crossAx val="226105176"/>
         <c:crosses val="autoZero"/>
         <c:auto val="1"/>
         <c:lblAlgn val="ctr"/>
@@ -51343,7 +51753,7 @@
         <c:noMultiLvlLbl val="0"/>
       </c:catAx>
       <c:valAx>
-        <c:axId val="300809264"/>
+        <c:axId val="226105176"/>
         <c:scaling>
           <c:orientation val="minMax"/>
         </c:scaling>
@@ -51394,7 +51804,7 @@
             <a:endParaRPr lang="en-US"/>
           </a:p>
         </c:txPr>
-        <c:crossAx val="300810440"/>
+        <c:crossAx val="226104784"/>
         <c:crosses val="autoZero"/>
         <c:crossBetween val="between"/>
       </c:valAx>
@@ -52382,11 +52792,11 @@
         </c:dLbls>
         <c:gapWidth val="219"/>
         <c:overlap val="100"/>
-        <c:axId val="20983048"/>
-        <c:axId val="20983832"/>
+        <c:axId val="226105568"/>
+        <c:axId val="226102040"/>
       </c:barChart>
       <c:catAx>
-        <c:axId val="20983048"/>
+        <c:axId val="226105568"/>
         <c:scaling>
           <c:orientation val="minMax"/>
         </c:scaling>
@@ -52429,7 +52839,7 @@
             <a:endParaRPr lang="en-US"/>
           </a:p>
         </c:txPr>
-        <c:crossAx val="20983832"/>
+        <c:crossAx val="226102040"/>
         <c:crosses val="autoZero"/>
         <c:auto val="1"/>
         <c:lblAlgn val="ctr"/>
@@ -52437,7 +52847,7 @@
         <c:noMultiLvlLbl val="0"/>
       </c:catAx>
       <c:valAx>
-        <c:axId val="20983832"/>
+        <c:axId val="226102040"/>
         <c:scaling>
           <c:orientation val="minMax"/>
         </c:scaling>
@@ -52488,7 +52898,7 @@
             <a:endParaRPr lang="en-US"/>
           </a:p>
         </c:txPr>
-        <c:crossAx val="20983048"/>
+        <c:crossAx val="226105568"/>
         <c:crosses val="autoZero"/>
         <c:crossBetween val="between"/>
       </c:valAx>
@@ -54276,11 +54686,11 @@
           <c:showBubbleSize val="0"/>
         </c:dLbls>
         <c:smooth val="0"/>
-        <c:axId val="20983440"/>
-        <c:axId val="20984616"/>
+        <c:axId val="475181920"/>
+        <c:axId val="475184272"/>
       </c:lineChart>
       <c:catAx>
-        <c:axId val="20983440"/>
+        <c:axId val="475181920"/>
         <c:scaling>
           <c:orientation val="minMax"/>
         </c:scaling>
@@ -54353,7 +54763,7 @@
             <a:endParaRPr lang="en-US"/>
           </a:p>
         </c:txPr>
-        <c:crossAx val="20984616"/>
+        <c:crossAx val="475184272"/>
         <c:crosses val="autoZero"/>
         <c:auto val="1"/>
         <c:lblAlgn val="ctr"/>
@@ -54361,7 +54771,7 @@
         <c:noMultiLvlLbl val="0"/>
       </c:catAx>
       <c:valAx>
-        <c:axId val="20984616"/>
+        <c:axId val="475184272"/>
         <c:scaling>
           <c:orientation val="minMax"/>
         </c:scaling>
@@ -54413,7 +54823,7 @@
             <a:endParaRPr lang="en-US"/>
           </a:p>
         </c:txPr>
-        <c:crossAx val="20983440"/>
+        <c:crossAx val="475181920"/>
         <c:crosses val="autoZero"/>
         <c:crossBetween val="between"/>
       </c:valAx>
@@ -56592,11 +57002,11 @@
           <c:showBubbleSize val="0"/>
         </c:dLbls>
         <c:smooth val="0"/>
-        <c:axId val="20985008"/>
-        <c:axId val="20981872"/>
+        <c:axId val="475181528"/>
+        <c:axId val="475182312"/>
       </c:lineChart>
       <c:catAx>
-        <c:axId val="20985008"/>
+        <c:axId val="475181528"/>
         <c:scaling>
           <c:orientation val="minMax"/>
         </c:scaling>
@@ -56606,7 +57016,7 @@
         <c:majorTickMark val="out"/>
         <c:minorTickMark val="none"/>
         <c:tickLblPos val="nextTo"/>
-        <c:crossAx val="20981872"/>
+        <c:crossAx val="475182312"/>
         <c:crosses val="autoZero"/>
         <c:auto val="1"/>
         <c:lblAlgn val="ctr"/>
@@ -56614,7 +57024,7 @@
         <c:noMultiLvlLbl val="0"/>
       </c:catAx>
       <c:valAx>
-        <c:axId val="20981872"/>
+        <c:axId val="475182312"/>
         <c:scaling>
           <c:orientation val="minMax"/>
         </c:scaling>
@@ -56625,7 +57035,7 @@
         <c:majorTickMark val="out"/>
         <c:minorTickMark val="none"/>
         <c:tickLblPos val="nextTo"/>
-        <c:crossAx val="20985008"/>
+        <c:crossAx val="475181528"/>
         <c:crosses val="autoZero"/>
         <c:crossBetween val="between"/>
       </c:valAx>
@@ -57026,11 +57436,11 @@
         </c:dLbls>
         <c:marker val="1"/>
         <c:smooth val="0"/>
-        <c:axId val="20982656"/>
-        <c:axId val="298904560"/>
+        <c:axId val="475182704"/>
+        <c:axId val="475183096"/>
       </c:lineChart>
       <c:catAx>
-        <c:axId val="20982656"/>
+        <c:axId val="475182704"/>
         <c:scaling>
           <c:orientation val="minMax"/>
         </c:scaling>
@@ -57087,7 +57497,7 @@
             <a:endParaRPr lang="en-US"/>
           </a:p>
         </c:txPr>
-        <c:crossAx val="298904560"/>
+        <c:crossAx val="475183096"/>
         <c:crosses val="autoZero"/>
         <c:auto val="1"/>
         <c:lblAlgn val="ctr"/>
@@ -57095,7 +57505,7 @@
         <c:noMultiLvlLbl val="0"/>
       </c:catAx>
       <c:valAx>
-        <c:axId val="298904560"/>
+        <c:axId val="475183096"/>
         <c:scaling>
           <c:orientation val="minMax"/>
         </c:scaling>
@@ -57138,7 +57548,7 @@
             <a:endParaRPr lang="en-US"/>
           </a:p>
         </c:txPr>
-        <c:crossAx val="20982656"/>
+        <c:crossAx val="475182704"/>
         <c:crosses val="autoZero"/>
         <c:crossBetween val="between"/>
       </c:valAx>
@@ -59945,7 +60355,7 @@
 </file>
 
 <file path=customXml/itemProps1.xml><?xml version="1.0" encoding="utf-8"?>
-<ds:datastoreItem xmlns:ds="http://schemas.openxmlformats.org/officeDocument/2006/customXml" ds:itemID="{9BC154BE-D95C-49BA-ADF2-41AC4313437E}">
+<ds:datastoreItem xmlns:ds="http://schemas.openxmlformats.org/officeDocument/2006/customXml" ds:itemID="{9C8F1A1A-DECF-41BA-A11F-9C7AD4FC7E33}">
   <ds:schemaRefs>
     <ds:schemaRef ds:uri="http://schemas.openxmlformats.org/officeDocument/2006/bibliography"/>
   </ds:schemaRefs>

</xml_diff>